<commit_message>
updating TC congestion notes
</commit_message>
<xml_diff>
--- a/Notes/w6.docx
+++ b/Notes/w6.docx
@@ -1020,7 +1020,25 @@
           <w:sz w:val="20"/>
           <w:szCs w:val="20"/>
         </w:rPr>
-        <w:t>ls the no. of packets in flight (un-acked)</w:t>
+        <w:t>ls the no. of packets in flight (un-</w:t>
+      </w:r>
+      <w:proofErr w:type="spellStart"/>
+      <w:r>
+        <w:rPr>
+          <w:color w:val="000000" w:themeColor="text1"/>
+          <w:sz w:val="20"/>
+          <w:szCs w:val="20"/>
+        </w:rPr>
+        <w:t>acked</w:t>
+      </w:r>
+      <w:proofErr w:type="spellEnd"/>
+      <w:r>
+        <w:rPr>
+          <w:color w:val="000000" w:themeColor="text1"/>
+          <w:sz w:val="20"/>
+          <w:szCs w:val="20"/>
+        </w:rPr>
+        <w:t>)</w:t>
       </w:r>
     </w:p>
     <w:p>
@@ -1326,7 +1344,25 @@
           <w:sz w:val="20"/>
           <w:szCs w:val="20"/>
         </w:rPr>
-        <w:t xml:space="preserve"> Computer by recv and reported to sender</w:t>
+        <w:t xml:space="preserve"> Computer by </w:t>
+      </w:r>
+      <w:proofErr w:type="spellStart"/>
+      <w:r>
+        <w:rPr>
+          <w:color w:val="000000" w:themeColor="text1"/>
+          <w:sz w:val="20"/>
+          <w:szCs w:val="20"/>
+        </w:rPr>
+        <w:t>recv</w:t>
+      </w:r>
+      <w:proofErr w:type="spellEnd"/>
+      <w:r>
+        <w:rPr>
+          <w:color w:val="000000" w:themeColor="text1"/>
+          <w:sz w:val="20"/>
+          <w:szCs w:val="20"/>
+        </w:rPr>
+        <w:t xml:space="preserve"> and reported to sender</w:t>
       </w:r>
     </w:p>
     <w:p>
@@ -1358,7 +1394,27 @@
           <w:sz w:val="20"/>
           <w:szCs w:val="20"/>
         </w:rPr>
-        <w:t>-Side Window = min{CWND , RWND}</w:t>
+        <w:t xml:space="preserve">-Side Window = </w:t>
+      </w:r>
+      <w:proofErr w:type="gramStart"/>
+      <w:r>
+        <w:rPr>
+          <w:b/>
+          <w:color w:val="000000" w:themeColor="text1"/>
+          <w:sz w:val="20"/>
+          <w:szCs w:val="20"/>
+        </w:rPr>
+        <w:t>min{</w:t>
+      </w:r>
+      <w:proofErr w:type="gramEnd"/>
+      <w:r>
+        <w:rPr>
+          <w:b/>
+          <w:color w:val="000000" w:themeColor="text1"/>
+          <w:sz w:val="20"/>
+          <w:szCs w:val="20"/>
+        </w:rPr>
+        <w:t>CWND , RWND}</w:t>
       </w:r>
     </w:p>
     <w:p>
@@ -1608,7 +1664,25 @@
           <w:sz w:val="20"/>
           <w:szCs w:val="20"/>
         </w:rPr>
-        <w:t>Initially CWND = 1 MSS (max size seg)</w:t>
+        <w:t xml:space="preserve">Initially CWND = 1 MSS (max size </w:t>
+      </w:r>
+      <w:proofErr w:type="spellStart"/>
+      <w:r>
+        <w:rPr>
+          <w:color w:val="000000" w:themeColor="text1"/>
+          <w:sz w:val="20"/>
+          <w:szCs w:val="20"/>
+        </w:rPr>
+        <w:t>seg</w:t>
+      </w:r>
+      <w:proofErr w:type="spellEnd"/>
+      <w:r>
+        <w:rPr>
+          <w:color w:val="000000" w:themeColor="text1"/>
+          <w:sz w:val="20"/>
+          <w:szCs w:val="20"/>
+        </w:rPr>
+        <w:t>)</w:t>
       </w:r>
     </w:p>
     <w:p>
@@ -1756,7 +1830,25 @@
           <w:sz w:val="20"/>
           <w:szCs w:val="20"/>
         </w:rPr>
-        <w:t xml:space="preserve"> and backoff (rate decrease)</w:t>
+        <w:t xml:space="preserve"> and </w:t>
+      </w:r>
+      <w:proofErr w:type="spellStart"/>
+      <w:r>
+        <w:rPr>
+          <w:color w:val="000000" w:themeColor="text1"/>
+          <w:sz w:val="20"/>
+          <w:szCs w:val="20"/>
+        </w:rPr>
+        <w:t>backoff</w:t>
+      </w:r>
+      <w:proofErr w:type="spellEnd"/>
+      <w:r>
+        <w:rPr>
+          <w:color w:val="000000" w:themeColor="text1"/>
+          <w:sz w:val="20"/>
+          <w:szCs w:val="20"/>
+        </w:rPr>
+        <w:t xml:space="preserve"> (rate decrease)</w:t>
       </w:r>
     </w:p>
     <w:p>
@@ -2189,62 +2281,39 @@
         <w:pStyle w:val="ListParagraph"/>
         <w:numPr>
           <w:ilvl w:val="0"/>
-          <w:numId w:val="13"/>
+          <w:numId w:val="14"/>
         </w:numPr>
         <w:rPr>
-          <w:b/>
-          <w:color w:val="000000" w:themeColor="text1"/>
-          <w:sz w:val="20"/>
-          <w:szCs w:val="20"/>
-        </w:rPr>
-      </w:pPr>
-      <w:r>
-        <w:rPr>
-          <w:color w:val="000000" w:themeColor="text1"/>
-          <w:sz w:val="20"/>
-          <w:szCs w:val="20"/>
-        </w:rPr>
-        <w:t>S</w:t>
-      </w:r>
-      <w:r>
-        <w:rPr>
-          <w:color w:val="000000" w:themeColor="text1"/>
-          <w:sz w:val="20"/>
-          <w:szCs w:val="20"/>
-        </w:rPr>
-        <w:t>STh</w:t>
-      </w:r>
-      <w:r>
-        <w:rPr>
-          <w:color w:val="000000" w:themeColor="text1"/>
-          <w:sz w:val="20"/>
-          <w:szCs w:val="20"/>
-        </w:rPr>
-        <w:t>resh</w:t>
-      </w:r>
-      <w:r>
-        <w:rPr>
-          <w:color w:val="000000" w:themeColor="text1"/>
-          <w:sz w:val="20"/>
-          <w:szCs w:val="20"/>
-        </w:rPr>
-        <w:t xml:space="preserve"> </w:t>
-      </w:r>
-      <w:r>
-        <w:rPr>
-          <w:color w:val="000000" w:themeColor="text1"/>
-          <w:sz w:val="20"/>
-          <w:szCs w:val="20"/>
-        </w:rPr>
-        <w:t>is i</w:t>
-      </w:r>
-      <w:r>
-        <w:rPr>
-          <w:color w:val="000000" w:themeColor="text1"/>
-          <w:sz w:val="20"/>
-          <w:szCs w:val="20"/>
-        </w:rPr>
-        <w:t>nitialised to a large value</w:t>
+          <w:color w:val="000000" w:themeColor="text1"/>
+          <w:sz w:val="20"/>
+          <w:szCs w:val="20"/>
+        </w:rPr>
+      </w:pPr>
+      <w:r>
+        <w:rPr>
+          <w:color w:val="000000" w:themeColor="text1"/>
+          <w:sz w:val="20"/>
+          <w:szCs w:val="20"/>
+        </w:rPr>
+        <w:t xml:space="preserve">if CWND &lt; </w:t>
+      </w:r>
+      <w:proofErr w:type="spellStart"/>
+      <w:r>
+        <w:rPr>
+          <w:color w:val="000000" w:themeColor="text1"/>
+          <w:sz w:val="20"/>
+          <w:szCs w:val="20"/>
+        </w:rPr>
+        <w:t>SSThresh</w:t>
+      </w:r>
+      <w:proofErr w:type="spellEnd"/>
+      <w:r>
+        <w:rPr>
+          <w:color w:val="000000" w:themeColor="text1"/>
+          <w:sz w:val="20"/>
+          <w:szCs w:val="20"/>
+        </w:rPr>
+        <w:t xml:space="preserve"> = Slow-Start</w:t>
       </w:r>
     </w:p>
     <w:p>
@@ -2252,79 +2321,39 @@
         <w:pStyle w:val="ListParagraph"/>
         <w:numPr>
           <w:ilvl w:val="0"/>
-          <w:numId w:val="13"/>
+          <w:numId w:val="14"/>
         </w:numPr>
         <w:rPr>
-          <w:b/>
-          <w:color w:val="000000" w:themeColor="text1"/>
-          <w:sz w:val="20"/>
-          <w:szCs w:val="20"/>
-        </w:rPr>
-      </w:pPr>
-      <w:r>
-        <w:rPr>
-          <w:color w:val="000000" w:themeColor="text1"/>
-          <w:sz w:val="20"/>
-          <w:szCs w:val="20"/>
-        </w:rPr>
-        <w:t>On timeout:</w:t>
-      </w:r>
-      <w:r>
-        <w:rPr>
-          <w:color w:val="000000" w:themeColor="text1"/>
-          <w:sz w:val="20"/>
-          <w:szCs w:val="20"/>
-        </w:rPr>
-        <w:t xml:space="preserve"> </w:t>
-      </w:r>
-      <w:r>
-        <w:rPr>
-          <w:color w:val="000000" w:themeColor="text1"/>
-          <w:sz w:val="20"/>
-          <w:szCs w:val="20"/>
-        </w:rPr>
-        <w:t>CWND is divided in half</w:t>
-      </w:r>
-      <w:r>
-        <w:rPr>
-          <w:color w:val="000000" w:themeColor="text1"/>
-          <w:sz w:val="20"/>
-          <w:szCs w:val="20"/>
-        </w:rPr>
-        <w:t xml:space="preserve"> </w:t>
-      </w:r>
-      <w:r>
-        <w:rPr>
-          <w:color w:val="000000" w:themeColor="text1"/>
-          <w:sz w:val="20"/>
-          <w:szCs w:val="20"/>
-        </w:rPr>
-        <w:sym w:font="Wingdings" w:char="F0E0"/>
-      </w:r>
-      <w:r>
-        <w:rPr>
-          <w:color w:val="000000" w:themeColor="text1"/>
-          <w:sz w:val="20"/>
-          <w:szCs w:val="20"/>
-        </w:rPr>
-        <w:t xml:space="preserve"> SSThresh is set to CWND</w:t>
-      </w:r>
-    </w:p>
-    <w:p>
-      <w:pPr>
-        <w:rPr>
-          <w:color w:val="000000" w:themeColor="text1"/>
-          <w:sz w:val="20"/>
-          <w:szCs w:val="20"/>
-        </w:rPr>
-      </w:pPr>
-      <w:r>
-        <w:rPr>
-          <w:color w:val="000000" w:themeColor="text1"/>
-          <w:sz w:val="20"/>
-          <w:szCs w:val="20"/>
-        </w:rPr>
-        <w:t>Summary in pseudocode format:</w:t>
+          <w:color w:val="000000" w:themeColor="text1"/>
+          <w:sz w:val="20"/>
+          <w:szCs w:val="20"/>
+        </w:rPr>
+      </w:pPr>
+      <w:r>
+        <w:rPr>
+          <w:color w:val="000000" w:themeColor="text1"/>
+          <w:sz w:val="20"/>
+          <w:szCs w:val="20"/>
+        </w:rPr>
+        <w:t xml:space="preserve">if CWND &gt;= </w:t>
+      </w:r>
+      <w:proofErr w:type="spellStart"/>
+      <w:r>
+        <w:rPr>
+          <w:color w:val="000000" w:themeColor="text1"/>
+          <w:sz w:val="20"/>
+          <w:szCs w:val="20"/>
+        </w:rPr>
+        <w:t>SSThresh</w:t>
+      </w:r>
+      <w:proofErr w:type="spellEnd"/>
+      <w:r>
+        <w:rPr>
+          <w:color w:val="000000" w:themeColor="text1"/>
+          <w:sz w:val="20"/>
+          <w:szCs w:val="20"/>
+        </w:rPr>
+        <w:t xml:space="preserve"> = Congestion Avoidance / Additive-Increase</w:t>
       </w:r>
     </w:p>
     <w:p>
@@ -2346,10 +2375,10 @@
           <w:lang w:val="en-US"/>
         </w:rPr>
         <w:drawing>
-          <wp:inline distT="0" distB="0" distL="0" distR="0" wp14:anchorId="0A739068" wp14:editId="4837F73C">
-            <wp:extent cx="6642100" cy="2639060"/>
-            <wp:effectExtent l="0" t="0" r="12700" b="2540"/>
-            <wp:docPr id="7" name="Picture 7"/>
+          <wp:inline distT="0" distB="0" distL="0" distR="0" wp14:anchorId="06B7523A" wp14:editId="3942D7C8">
+            <wp:extent cx="6642100" cy="3268980"/>
+            <wp:effectExtent l="0" t="0" r="12700" b="7620"/>
+            <wp:docPr id="12" name="Picture 12"/>
             <wp:cNvGraphicFramePr>
               <a:graphicFrameLocks xmlns:a="http://schemas.openxmlformats.org/drawingml/2006/main" noChangeAspect="1"/>
             </wp:cNvGraphicFramePr>
@@ -2357,7 +2386,7 @@
               <a:graphicData uri="http://schemas.openxmlformats.org/drawingml/2006/picture">
                 <pic:pic xmlns:pic="http://schemas.openxmlformats.org/drawingml/2006/picture">
                   <pic:nvPicPr>
-                    <pic:cNvPr id="7" name="Screen Shot 2017-09-20 at 1.55.06 PM.png"/>
+                    <pic:cNvPr id="12" name="Screen Shot 2017-09-20 at 2.36.21 PM.png"/>
                     <pic:cNvPicPr/>
                   </pic:nvPicPr>
                   <pic:blipFill>
@@ -2375,7 +2404,7 @@
                   <pic:spPr>
                     <a:xfrm>
                       <a:off x="0" y="0"/>
-                      <a:ext cx="6642100" cy="2639060"/>
+                      <a:ext cx="6642100" cy="3268980"/>
                     </a:xfrm>
                     <a:prstGeom prst="rect">
                       <a:avLst/>
@@ -2393,6 +2422,994 @@
         <w:rPr>
           <w:b/>
           <w:color w:val="000000" w:themeColor="text1"/>
+          <w:sz w:val="20"/>
+          <w:szCs w:val="20"/>
+        </w:rPr>
+      </w:pPr>
+    </w:p>
+    <w:p>
+      <w:pPr>
+        <w:rPr>
+          <w:color w:val="000000" w:themeColor="text1"/>
+          <w:sz w:val="20"/>
+          <w:szCs w:val="20"/>
+        </w:rPr>
+      </w:pPr>
+      <w:r>
+        <w:rPr>
+          <w:noProof/>
+          <w:color w:val="000000" w:themeColor="text1"/>
+          <w:sz w:val="20"/>
+          <w:szCs w:val="20"/>
+          <w:lang w:val="en-US"/>
+        </w:rPr>
+        <w:drawing>
+          <wp:anchor distT="0" distB="0" distL="114300" distR="114300" simplePos="0" relativeHeight="251662336" behindDoc="1" locked="0" layoutInCell="1" allowOverlap="1" wp14:anchorId="04085AD2" wp14:editId="5422B84B">
+            <wp:simplePos x="0" y="0"/>
+            <wp:positionH relativeFrom="column">
+              <wp:posOffset>3708597</wp:posOffset>
+            </wp:positionH>
+            <wp:positionV relativeFrom="paragraph">
+              <wp:posOffset>26670</wp:posOffset>
+            </wp:positionV>
+            <wp:extent cx="2968145" cy="1717040"/>
+            <wp:effectExtent l="0" t="0" r="3810" b="10160"/>
+            <wp:wrapNone/>
+            <wp:docPr id="9" name="Picture 9"/>
+            <wp:cNvGraphicFramePr>
+              <a:graphicFrameLocks xmlns:a="http://schemas.openxmlformats.org/drawingml/2006/main" noChangeAspect="1"/>
+            </wp:cNvGraphicFramePr>
+            <a:graphic xmlns:a="http://schemas.openxmlformats.org/drawingml/2006/main">
+              <a:graphicData uri="http://schemas.openxmlformats.org/drawingml/2006/picture">
+                <pic:pic xmlns:pic="http://schemas.openxmlformats.org/drawingml/2006/picture">
+                  <pic:nvPicPr>
+                    <pic:cNvPr id="9" name="Screen Shot 2017-09-20 at 2.29.08 PM.png"/>
+                    <pic:cNvPicPr/>
+                  </pic:nvPicPr>
+                  <pic:blipFill>
+                    <a:blip r:embed="rId9" cstate="print">
+                      <a:extLst>
+                        <a:ext uri="{28A0092B-C50C-407E-A947-70E740481C1C}">
+                          <a14:useLocalDpi xmlns:a14="http://schemas.microsoft.com/office/drawing/2010/main" val="0"/>
+                        </a:ext>
+                      </a:extLst>
+                    </a:blip>
+                    <a:stretch>
+                      <a:fillRect/>
+                    </a:stretch>
+                  </pic:blipFill>
+                  <pic:spPr>
+                    <a:xfrm>
+                      <a:off x="0" y="0"/>
+                      <a:ext cx="2968145" cy="1717040"/>
+                    </a:xfrm>
+                    <a:prstGeom prst="rect">
+                      <a:avLst/>
+                    </a:prstGeom>
+                  </pic:spPr>
+                </pic:pic>
+              </a:graphicData>
+            </a:graphic>
+            <wp14:sizeRelH relativeFrom="page">
+              <wp14:pctWidth>0</wp14:pctWidth>
+            </wp14:sizeRelH>
+            <wp14:sizeRelV relativeFrom="page">
+              <wp14:pctHeight>0</wp14:pctHeight>
+            </wp14:sizeRelV>
+          </wp:anchor>
+        </w:drawing>
+      </w:r>
+      <w:r>
+        <w:rPr>
+          <w:color w:val="000000" w:themeColor="text1"/>
+          <w:sz w:val="20"/>
+          <w:szCs w:val="20"/>
+        </w:rPr>
+        <w:t>Summary of Congestion Control:</w:t>
+      </w:r>
+    </w:p>
+    <w:p>
+      <w:pPr>
+        <w:pStyle w:val="ListParagraph"/>
+        <w:numPr>
+          <w:ilvl w:val="0"/>
+          <w:numId w:val="15"/>
+        </w:numPr>
+        <w:rPr>
+          <w:color w:val="000000" w:themeColor="text1"/>
+          <w:sz w:val="20"/>
+          <w:szCs w:val="20"/>
+        </w:rPr>
+      </w:pPr>
+      <w:r>
+        <w:rPr>
+          <w:color w:val="000000" w:themeColor="text1"/>
+          <w:sz w:val="20"/>
+          <w:szCs w:val="20"/>
+        </w:rPr>
+        <w:t>Rate Increases:</w:t>
+      </w:r>
+    </w:p>
+    <w:p>
+      <w:pPr>
+        <w:pStyle w:val="ListParagraph"/>
+        <w:numPr>
+          <w:ilvl w:val="1"/>
+          <w:numId w:val="15"/>
+        </w:numPr>
+        <w:rPr>
+          <w:color w:val="000000" w:themeColor="text1"/>
+          <w:sz w:val="20"/>
+          <w:szCs w:val="20"/>
+        </w:rPr>
+      </w:pPr>
+      <w:r>
+        <w:rPr>
+          <w:b/>
+          <w:color w:val="000000" w:themeColor="text1"/>
+          <w:sz w:val="20"/>
+          <w:szCs w:val="20"/>
+        </w:rPr>
+        <w:t>Slow-Start</w:t>
+      </w:r>
+      <w:r>
+        <w:rPr>
+          <w:color w:val="000000" w:themeColor="text1"/>
+          <w:sz w:val="20"/>
+          <w:szCs w:val="20"/>
+        </w:rPr>
+        <w:t>: CWND = CWND + MSS</w:t>
+      </w:r>
+    </w:p>
+    <w:p>
+      <w:pPr>
+        <w:pStyle w:val="ListParagraph"/>
+        <w:numPr>
+          <w:ilvl w:val="1"/>
+          <w:numId w:val="15"/>
+        </w:numPr>
+        <w:rPr>
+          <w:color w:val="000000" w:themeColor="text1"/>
+          <w:sz w:val="20"/>
+          <w:szCs w:val="20"/>
+        </w:rPr>
+      </w:pPr>
+      <w:r>
+        <w:rPr>
+          <w:b/>
+          <w:color w:val="000000" w:themeColor="text1"/>
+          <w:sz w:val="20"/>
+          <w:szCs w:val="20"/>
+        </w:rPr>
+        <w:t>Congestion Avoidance</w:t>
+      </w:r>
+      <w:r>
+        <w:rPr>
+          <w:color w:val="000000" w:themeColor="text1"/>
+          <w:sz w:val="20"/>
+          <w:szCs w:val="20"/>
+        </w:rPr>
+        <w:t>: CWND = CWND + MSS/CWND</w:t>
+      </w:r>
+    </w:p>
+    <w:p>
+      <w:pPr>
+        <w:pStyle w:val="ListParagraph"/>
+        <w:numPr>
+          <w:ilvl w:val="0"/>
+          <w:numId w:val="15"/>
+        </w:numPr>
+        <w:rPr>
+          <w:color w:val="000000" w:themeColor="text1"/>
+          <w:sz w:val="20"/>
+          <w:szCs w:val="20"/>
+        </w:rPr>
+      </w:pPr>
+      <w:r>
+        <w:rPr>
+          <w:sz w:val="20"/>
+          <w:szCs w:val="20"/>
+        </w:rPr>
+        <w:t>Rate Decreases:</w:t>
+      </w:r>
+    </w:p>
+    <w:p>
+      <w:pPr>
+        <w:pStyle w:val="ListParagraph"/>
+        <w:numPr>
+          <w:ilvl w:val="1"/>
+          <w:numId w:val="15"/>
+        </w:numPr>
+        <w:rPr>
+          <w:color w:val="000000" w:themeColor="text1"/>
+          <w:sz w:val="20"/>
+          <w:szCs w:val="20"/>
+        </w:rPr>
+      </w:pPr>
+      <w:proofErr w:type="spellStart"/>
+      <w:r>
+        <w:rPr>
+          <w:b/>
+          <w:color w:val="000000" w:themeColor="text1"/>
+          <w:sz w:val="20"/>
+          <w:szCs w:val="20"/>
+        </w:rPr>
+        <w:t>DupACKs</w:t>
+      </w:r>
+      <w:proofErr w:type="spellEnd"/>
+      <w:r>
+        <w:rPr>
+          <w:color w:val="000000" w:themeColor="text1"/>
+          <w:sz w:val="20"/>
+          <w:szCs w:val="20"/>
+        </w:rPr>
+        <w:t xml:space="preserve">: </w:t>
+      </w:r>
+      <w:proofErr w:type="spellStart"/>
+      <w:r>
+        <w:rPr>
+          <w:color w:val="000000" w:themeColor="text1"/>
+          <w:sz w:val="20"/>
+          <w:szCs w:val="20"/>
+        </w:rPr>
+        <w:t>SSThresh</w:t>
+      </w:r>
+      <w:proofErr w:type="spellEnd"/>
+      <w:r>
+        <w:rPr>
+          <w:color w:val="000000" w:themeColor="text1"/>
+          <w:sz w:val="20"/>
+          <w:szCs w:val="20"/>
+        </w:rPr>
+        <w:t xml:space="preserve"> = CWND/2 </w:t>
+      </w:r>
+      <w:proofErr w:type="gramStart"/>
+      <w:r>
+        <w:rPr>
+          <w:color w:val="000000" w:themeColor="text1"/>
+          <w:sz w:val="20"/>
+          <w:szCs w:val="20"/>
+        </w:rPr>
+        <w:t>|  CWND</w:t>
+      </w:r>
+      <w:proofErr w:type="gramEnd"/>
+      <w:r>
+        <w:rPr>
+          <w:color w:val="000000" w:themeColor="text1"/>
+          <w:sz w:val="20"/>
+          <w:szCs w:val="20"/>
+        </w:rPr>
+        <w:t xml:space="preserve"> = CWND/2</w:t>
+      </w:r>
+    </w:p>
+    <w:p>
+      <w:pPr>
+        <w:pStyle w:val="ListParagraph"/>
+        <w:numPr>
+          <w:ilvl w:val="1"/>
+          <w:numId w:val="15"/>
+        </w:numPr>
+        <w:rPr>
+          <w:color w:val="000000" w:themeColor="text1"/>
+          <w:sz w:val="20"/>
+          <w:szCs w:val="20"/>
+        </w:rPr>
+      </w:pPr>
+      <w:r>
+        <w:rPr>
+          <w:b/>
+          <w:color w:val="000000" w:themeColor="text1"/>
+          <w:sz w:val="20"/>
+          <w:szCs w:val="20"/>
+        </w:rPr>
+        <w:t>Timeout</w:t>
+      </w:r>
+      <w:r>
+        <w:rPr>
+          <w:color w:val="000000" w:themeColor="text1"/>
+          <w:sz w:val="20"/>
+          <w:szCs w:val="20"/>
+        </w:rPr>
+        <w:t xml:space="preserve">:  </w:t>
+      </w:r>
+      <w:proofErr w:type="spellStart"/>
+      <w:r>
+        <w:rPr>
+          <w:color w:val="000000" w:themeColor="text1"/>
+          <w:sz w:val="20"/>
+          <w:szCs w:val="20"/>
+        </w:rPr>
+        <w:t>SSThresh</w:t>
+      </w:r>
+      <w:proofErr w:type="spellEnd"/>
+      <w:r>
+        <w:rPr>
+          <w:color w:val="000000" w:themeColor="text1"/>
+          <w:sz w:val="20"/>
+          <w:szCs w:val="20"/>
+        </w:rPr>
+        <w:t xml:space="preserve"> = CWND/2 </w:t>
+      </w:r>
+      <w:proofErr w:type="gramStart"/>
+      <w:r>
+        <w:rPr>
+          <w:color w:val="000000" w:themeColor="text1"/>
+          <w:sz w:val="20"/>
+          <w:szCs w:val="20"/>
+        </w:rPr>
+        <w:t xml:space="preserve">|  </w:t>
+      </w:r>
+      <w:r>
+        <w:rPr>
+          <w:color w:val="000000" w:themeColor="text1"/>
+          <w:sz w:val="20"/>
+          <w:szCs w:val="20"/>
+        </w:rPr>
+        <w:t>CWND</w:t>
+      </w:r>
+      <w:proofErr w:type="gramEnd"/>
+      <w:r>
+        <w:rPr>
+          <w:color w:val="000000" w:themeColor="text1"/>
+          <w:sz w:val="20"/>
+          <w:szCs w:val="20"/>
+        </w:rPr>
+        <w:t xml:space="preserve"> = 1 MSS</w:t>
+      </w:r>
+    </w:p>
+    <w:p>
+      <w:pPr>
+        <w:rPr>
+          <w:color w:val="000000" w:themeColor="text1"/>
+          <w:sz w:val="20"/>
+          <w:szCs w:val="20"/>
+        </w:rPr>
+      </w:pPr>
+    </w:p>
+    <w:p>
+      <w:pPr>
+        <w:rPr>
+          <w:color w:val="000000" w:themeColor="text1"/>
+          <w:sz w:val="20"/>
+          <w:szCs w:val="20"/>
+        </w:rPr>
+      </w:pPr>
+    </w:p>
+    <w:p>
+      <w:pPr>
+        <w:rPr>
+          <w:b/>
+          <w:color w:val="2F5496" w:themeColor="accent5" w:themeShade="BF"/>
+        </w:rPr>
+      </w:pPr>
+      <w:r>
+        <w:rPr>
+          <w:b/>
+          <w:color w:val="2F5496" w:themeColor="accent5" w:themeShade="BF"/>
+        </w:rPr>
+        <w:t xml:space="preserve">TCP </w:t>
+      </w:r>
+      <w:r>
+        <w:rPr>
+          <w:b/>
+          <w:color w:val="2F5496" w:themeColor="accent5" w:themeShade="BF"/>
+        </w:rPr>
+        <w:t>Flavours</w:t>
+      </w:r>
+    </w:p>
+    <w:p>
+      <w:pPr>
+        <w:rPr>
+          <w:color w:val="000000" w:themeColor="text1"/>
+          <w:sz w:val="20"/>
+          <w:szCs w:val="20"/>
+        </w:rPr>
+      </w:pPr>
+    </w:p>
+    <w:p>
+      <w:pPr>
+        <w:rPr>
+          <w:color w:val="000000" w:themeColor="text1"/>
+          <w:sz w:val="20"/>
+          <w:szCs w:val="20"/>
+        </w:rPr>
+      </w:pPr>
+      <w:r>
+        <w:rPr>
+          <w:b/>
+          <w:color w:val="000000" w:themeColor="text1"/>
+          <w:sz w:val="20"/>
+          <w:szCs w:val="20"/>
+        </w:rPr>
+        <w:t>TCP Tahoe</w:t>
+      </w:r>
+    </w:p>
+    <w:p>
+      <w:pPr>
+        <w:pStyle w:val="ListParagraph"/>
+        <w:numPr>
+          <w:ilvl w:val="0"/>
+          <w:numId w:val="16"/>
+        </w:numPr>
+        <w:rPr>
+          <w:color w:val="000000" w:themeColor="text1"/>
+          <w:sz w:val="20"/>
+          <w:szCs w:val="20"/>
+        </w:rPr>
+      </w:pPr>
+      <w:r>
+        <w:rPr>
+          <w:color w:val="000000" w:themeColor="text1"/>
+          <w:sz w:val="20"/>
+          <w:szCs w:val="20"/>
+        </w:rPr>
+        <w:t xml:space="preserve">CWND = 1 on both </w:t>
+      </w:r>
+      <w:proofErr w:type="spellStart"/>
+      <w:r>
+        <w:rPr>
+          <w:color w:val="000000" w:themeColor="text1"/>
+          <w:sz w:val="20"/>
+          <w:szCs w:val="20"/>
+        </w:rPr>
+        <w:t>DupACK</w:t>
+      </w:r>
+      <w:proofErr w:type="spellEnd"/>
+      <w:r>
+        <w:rPr>
+          <w:color w:val="000000" w:themeColor="text1"/>
+          <w:sz w:val="20"/>
+          <w:szCs w:val="20"/>
+        </w:rPr>
+        <w:t xml:space="preserve"> / Timeout</w:t>
+      </w:r>
+    </w:p>
+    <w:p>
+      <w:pPr>
+        <w:rPr>
+          <w:color w:val="000000" w:themeColor="text1"/>
+          <w:sz w:val="20"/>
+          <w:szCs w:val="20"/>
+        </w:rPr>
+      </w:pPr>
+      <w:r>
+        <w:rPr>
+          <w:b/>
+          <w:color w:val="000000" w:themeColor="text1"/>
+          <w:sz w:val="20"/>
+          <w:szCs w:val="20"/>
+        </w:rPr>
+        <w:t>TCP Reno</w:t>
+      </w:r>
+      <w:r>
+        <w:rPr>
+          <w:b/>
+          <w:color w:val="000000" w:themeColor="text1"/>
+          <w:sz w:val="20"/>
+          <w:szCs w:val="20"/>
+        </w:rPr>
+        <w:t xml:space="preserve"> (same as code example</w:t>
+      </w:r>
+      <w:r>
+        <w:rPr>
+          <w:b/>
+          <w:color w:val="000000" w:themeColor="text1"/>
+          <w:sz w:val="20"/>
+          <w:szCs w:val="20"/>
+        </w:rPr>
+        <w:t xml:space="preserve"> above)</w:t>
+      </w:r>
+    </w:p>
+    <w:p>
+      <w:pPr>
+        <w:pStyle w:val="ListParagraph"/>
+        <w:numPr>
+          <w:ilvl w:val="0"/>
+          <w:numId w:val="16"/>
+        </w:numPr>
+        <w:rPr>
+          <w:color w:val="000000" w:themeColor="text1"/>
+          <w:sz w:val="20"/>
+          <w:szCs w:val="20"/>
+        </w:rPr>
+      </w:pPr>
+      <w:r>
+        <w:rPr>
+          <w:color w:val="000000" w:themeColor="text1"/>
+          <w:sz w:val="20"/>
+          <w:szCs w:val="20"/>
+        </w:rPr>
+        <w:t>CWND = 1 on timeout</w:t>
+      </w:r>
+    </w:p>
+    <w:p>
+      <w:pPr>
+        <w:pStyle w:val="ListParagraph"/>
+        <w:numPr>
+          <w:ilvl w:val="0"/>
+          <w:numId w:val="16"/>
+        </w:numPr>
+        <w:rPr>
+          <w:color w:val="000000" w:themeColor="text1"/>
+          <w:sz w:val="20"/>
+          <w:szCs w:val="20"/>
+        </w:rPr>
+      </w:pPr>
+      <w:r>
+        <w:rPr>
+          <w:color w:val="000000" w:themeColor="text1"/>
+          <w:sz w:val="20"/>
+          <w:szCs w:val="20"/>
+        </w:rPr>
+        <w:t xml:space="preserve">CWND = CWND/2 on </w:t>
+      </w:r>
+      <w:proofErr w:type="spellStart"/>
+      <w:r>
+        <w:rPr>
+          <w:color w:val="000000" w:themeColor="text1"/>
+          <w:sz w:val="20"/>
+          <w:szCs w:val="20"/>
+        </w:rPr>
+        <w:t>DupACK</w:t>
+      </w:r>
+      <w:proofErr w:type="spellEnd"/>
+    </w:p>
+    <w:p>
+      <w:pPr>
+        <w:rPr>
+          <w:color w:val="000000" w:themeColor="text1"/>
+          <w:sz w:val="20"/>
+          <w:szCs w:val="20"/>
+        </w:rPr>
+      </w:pPr>
+      <w:r>
+        <w:rPr>
+          <w:noProof/>
+          <w:color w:val="000000" w:themeColor="text1"/>
+          <w:sz w:val="20"/>
+          <w:szCs w:val="20"/>
+          <w:lang w:val="en-US"/>
+        </w:rPr>
+        <w:drawing>
+          <wp:anchor distT="0" distB="0" distL="114300" distR="114300" simplePos="0" relativeHeight="251664384" behindDoc="1" locked="0" layoutInCell="1" allowOverlap="1" wp14:anchorId="22AD571B" wp14:editId="6250B8E4">
+            <wp:simplePos x="0" y="0"/>
+            <wp:positionH relativeFrom="column">
+              <wp:posOffset>1651197</wp:posOffset>
+            </wp:positionH>
+            <wp:positionV relativeFrom="paragraph">
+              <wp:posOffset>110205</wp:posOffset>
+            </wp:positionV>
+            <wp:extent cx="4229297" cy="1445886"/>
+            <wp:effectExtent l="0" t="0" r="0" b="2540"/>
+            <wp:wrapNone/>
+            <wp:docPr id="10" name="Picture 10"/>
+            <wp:cNvGraphicFramePr>
+              <a:graphicFrameLocks xmlns:a="http://schemas.openxmlformats.org/drawingml/2006/main" noChangeAspect="1"/>
+            </wp:cNvGraphicFramePr>
+            <a:graphic xmlns:a="http://schemas.openxmlformats.org/drawingml/2006/main">
+              <a:graphicData uri="http://schemas.openxmlformats.org/drawingml/2006/picture">
+                <pic:pic xmlns:pic="http://schemas.openxmlformats.org/drawingml/2006/picture">
+                  <pic:nvPicPr>
+                    <pic:cNvPr id="10" name="Screen Shot 2017-09-20 at 2.33.08 PM.png"/>
+                    <pic:cNvPicPr/>
+                  </pic:nvPicPr>
+                  <pic:blipFill>
+                    <a:blip r:embed="rId10">
+                      <a:extLst>
+                        <a:ext uri="{28A0092B-C50C-407E-A947-70E740481C1C}">
+                          <a14:useLocalDpi xmlns:a14="http://schemas.microsoft.com/office/drawing/2010/main" val="0"/>
+                        </a:ext>
+                      </a:extLst>
+                    </a:blip>
+                    <a:stretch>
+                      <a:fillRect/>
+                    </a:stretch>
+                  </pic:blipFill>
+                  <pic:spPr>
+                    <a:xfrm>
+                      <a:off x="0" y="0"/>
+                      <a:ext cx="4229297" cy="1445886"/>
+                    </a:xfrm>
+                    <a:prstGeom prst="rect">
+                      <a:avLst/>
+                    </a:prstGeom>
+                  </pic:spPr>
+                </pic:pic>
+              </a:graphicData>
+            </a:graphic>
+            <wp14:sizeRelH relativeFrom="page">
+              <wp14:pctWidth>0</wp14:pctWidth>
+            </wp14:sizeRelH>
+            <wp14:sizeRelV relativeFrom="page">
+              <wp14:pctHeight>0</wp14:pctHeight>
+            </wp14:sizeRelV>
+          </wp:anchor>
+        </w:drawing>
+      </w:r>
+    </w:p>
+    <w:p>
+      <w:pPr>
+        <w:rPr>
+          <w:color w:val="000000" w:themeColor="text1"/>
+          <w:sz w:val="20"/>
+          <w:szCs w:val="20"/>
+        </w:rPr>
+      </w:pPr>
+    </w:p>
+    <w:p>
+      <w:pPr>
+        <w:rPr>
+          <w:sz w:val="20"/>
+          <w:szCs w:val="20"/>
+        </w:rPr>
+      </w:pPr>
+      <w:r>
+        <w:rPr>
+          <w:noProof/>
+          <w:color w:val="000000" w:themeColor="text1"/>
+          <w:sz w:val="20"/>
+          <w:szCs w:val="20"/>
+          <w:lang w:val="en-US"/>
+        </w:rPr>
+        <mc:AlternateContent>
+          <mc:Choice Requires="wps">
+            <w:drawing>
+              <wp:anchor distT="0" distB="0" distL="114300" distR="114300" simplePos="0" relativeHeight="251663360" behindDoc="0" locked="0" layoutInCell="1" allowOverlap="1" wp14:anchorId="65A4218B" wp14:editId="249AD9EC">
+                <wp:simplePos x="0" y="0"/>
+                <wp:positionH relativeFrom="column">
+                  <wp:posOffset>165100</wp:posOffset>
+                </wp:positionH>
+                <wp:positionV relativeFrom="paragraph">
+                  <wp:posOffset>27305</wp:posOffset>
+                </wp:positionV>
+                <wp:extent cx="1257300" cy="802640"/>
+                <wp:effectExtent l="0" t="0" r="0" b="10160"/>
+                <wp:wrapSquare wrapText="bothSides"/>
+                <wp:docPr id="11" name="Text Box 11"/>
+                <wp:cNvGraphicFramePr/>
+                <a:graphic xmlns:a="http://schemas.openxmlformats.org/drawingml/2006/main">
+                  <a:graphicData uri="http://schemas.microsoft.com/office/word/2010/wordprocessingShape">
+                    <wps:wsp>
+                      <wps:cNvSpPr txBox="1"/>
+                      <wps:spPr>
+                        <a:xfrm>
+                          <a:off x="0" y="0"/>
+                          <a:ext cx="1257300" cy="802640"/>
+                        </a:xfrm>
+                        <a:prstGeom prst="rect">
+                          <a:avLst/>
+                        </a:prstGeom>
+                        <a:noFill/>
+                        <a:ln>
+                          <a:noFill/>
+                        </a:ln>
+                        <a:effectLst/>
+                      </wps:spPr>
+                      <wps:style>
+                        <a:lnRef idx="0">
+                          <a:schemeClr val="accent1"/>
+                        </a:lnRef>
+                        <a:fillRef idx="0">
+                          <a:schemeClr val="accent1"/>
+                        </a:fillRef>
+                        <a:effectRef idx="0">
+                          <a:schemeClr val="accent1"/>
+                        </a:effectRef>
+                        <a:fontRef idx="minor">
+                          <a:schemeClr val="dk1"/>
+                        </a:fontRef>
+                      </wps:style>
+                      <wps:txbx>
+                        <w:txbxContent>
+                          <w:p>
+                            <w:pPr>
+                              <w:rPr>
+                                <w:color w:val="000000" w:themeColor="text1"/>
+                                <w:sz w:val="20"/>
+                                <w:szCs w:val="20"/>
+                              </w:rPr>
+                            </w:pPr>
+                            <w:r>
+                              <w:rPr>
+                                <w:color w:val="000000" w:themeColor="text1"/>
+                                <w:sz w:val="20"/>
+                                <w:szCs w:val="20"/>
+                              </w:rPr>
+                              <w:t>TCP Reno Graph:</w:t>
+                            </w:r>
+                          </w:p>
+                          <w:p>
+                            <w:pPr>
+                              <w:rPr>
+                                <w:b/>
+                                <w:sz w:val="20"/>
+                                <w:szCs w:val="20"/>
+                              </w:rPr>
+                            </w:pPr>
+                          </w:p>
+                          <w:p>
+                            <w:pPr>
+                              <w:rPr>
+                                <w:sz w:val="20"/>
+                                <w:szCs w:val="20"/>
+                              </w:rPr>
+                            </w:pPr>
+                            <w:r>
+                              <w:rPr>
+                                <w:b/>
+                                <w:sz w:val="20"/>
+                                <w:szCs w:val="20"/>
+                              </w:rPr>
+                              <w:t xml:space="preserve">TD = </w:t>
+                            </w:r>
+                            <w:r>
+                              <w:rPr>
+                                <w:sz w:val="20"/>
+                                <w:szCs w:val="20"/>
+                              </w:rPr>
+                              <w:t xml:space="preserve">Triple </w:t>
+                            </w:r>
+                            <w:proofErr w:type="spellStart"/>
+                            <w:r>
+                              <w:rPr>
+                                <w:sz w:val="20"/>
+                                <w:szCs w:val="20"/>
+                              </w:rPr>
+                              <w:t>DupACK</w:t>
+                            </w:r>
+                            <w:proofErr w:type="spellEnd"/>
+                          </w:p>
+                          <w:p>
+                            <w:pPr>
+                              <w:rPr>
+                                <w:sz w:val="20"/>
+                                <w:szCs w:val="20"/>
+                              </w:rPr>
+                            </w:pPr>
+                            <w:r>
+                              <w:rPr>
+                                <w:b/>
+                                <w:sz w:val="20"/>
+                                <w:szCs w:val="20"/>
+                              </w:rPr>
+                              <w:t>TO</w:t>
+                            </w:r>
+                            <w:r>
+                              <w:rPr>
+                                <w:sz w:val="20"/>
+                                <w:szCs w:val="20"/>
+                              </w:rPr>
+                              <w:t xml:space="preserve"> = Timeout</w:t>
+                            </w:r>
+                          </w:p>
+                        </w:txbxContent>
+                      </wps:txbx>
+                      <wps:bodyPr rot="0" spcFirstLastPara="0" vertOverflow="overflow" horzOverflow="overflow" vert="horz" wrap="square" lIns="91440" tIns="45720" rIns="91440" bIns="45720" numCol="1" spcCol="0" rtlCol="0" fromWordArt="0" anchor="t" anchorCtr="0" forceAA="0" compatLnSpc="1">
+                        <a:prstTxWarp prst="textNoShape">
+                          <a:avLst/>
+                        </a:prstTxWarp>
+                        <a:noAutofit/>
+                      </wps:bodyPr>
+                    </wps:wsp>
+                  </a:graphicData>
+                </a:graphic>
+                <wp14:sizeRelH relativeFrom="margin">
+                  <wp14:pctWidth>0</wp14:pctWidth>
+                </wp14:sizeRelH>
+                <wp14:sizeRelV relativeFrom="margin">
+                  <wp14:pctHeight>0</wp14:pctHeight>
+                </wp14:sizeRelV>
+              </wp:anchor>
+            </w:drawing>
+          </mc:Choice>
+          <mc:Fallback>
+            <w:pict>
+              <v:shape w14:anchorId="65A4218B" id="Text_x0020_Box_x0020_11" o:spid="_x0000_s1027" type="#_x0000_t202" style="position:absolute;margin-left:13pt;margin-top:2.15pt;width:99pt;height:63.2pt;z-index:251663360;visibility:visible;mso-wrap-style:square;mso-width-percent:0;mso-height-percent:0;mso-wrap-distance-left:9pt;mso-wrap-distance-top:0;mso-wrap-distance-right:9pt;mso-wrap-distance-bottom:0;mso-position-horizontal:absolute;mso-position-horizontal-relative:text;mso-position-vertical:absolute;mso-position-vertical-relative:text;mso-width-percent:0;mso-height-percent:0;mso-width-relative:margin;mso-height-relative:margin;v-text-anchor:top" o:gfxdata="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" filled="f" stroked="f">
+                <v:textbox>
+                  <w:txbxContent>
+                    <w:p>
+                      <w:pPr>
+                        <w:rPr>
+                          <w:color w:val="000000" w:themeColor="text1"/>
+                          <w:sz w:val="20"/>
+                          <w:szCs w:val="20"/>
+                        </w:rPr>
+                      </w:pPr>
+                      <w:r>
+                        <w:rPr>
+                          <w:color w:val="000000" w:themeColor="text1"/>
+                          <w:sz w:val="20"/>
+                          <w:szCs w:val="20"/>
+                        </w:rPr>
+                        <w:t>TCP Reno Graph:</w:t>
+                      </w:r>
+                    </w:p>
+                    <w:p>
+                      <w:pPr>
+                        <w:rPr>
+                          <w:b/>
+                          <w:sz w:val="20"/>
+                          <w:szCs w:val="20"/>
+                        </w:rPr>
+                      </w:pPr>
+                    </w:p>
+                    <w:p>
+                      <w:pPr>
+                        <w:rPr>
+                          <w:sz w:val="20"/>
+                          <w:szCs w:val="20"/>
+                        </w:rPr>
+                      </w:pPr>
+                      <w:r>
+                        <w:rPr>
+                          <w:b/>
+                          <w:sz w:val="20"/>
+                          <w:szCs w:val="20"/>
+                        </w:rPr>
+                        <w:t xml:space="preserve">TD = </w:t>
+                      </w:r>
+                      <w:r>
+                        <w:rPr>
+                          <w:sz w:val="20"/>
+                          <w:szCs w:val="20"/>
+                        </w:rPr>
+                        <w:t xml:space="preserve">Triple </w:t>
+                      </w:r>
+                      <w:proofErr w:type="spellStart"/>
+                      <w:r>
+                        <w:rPr>
+                          <w:sz w:val="20"/>
+                          <w:szCs w:val="20"/>
+                        </w:rPr>
+                        <w:t>DupACK</w:t>
+                      </w:r>
+                      <w:proofErr w:type="spellEnd"/>
+                    </w:p>
+                    <w:p>
+                      <w:pPr>
+                        <w:rPr>
+                          <w:sz w:val="20"/>
+                          <w:szCs w:val="20"/>
+                        </w:rPr>
+                      </w:pPr>
+                      <w:r>
+                        <w:rPr>
+                          <w:b/>
+                          <w:sz w:val="20"/>
+                          <w:szCs w:val="20"/>
+                        </w:rPr>
+                        <w:t>TO</w:t>
+                      </w:r>
+                      <w:r>
+                        <w:rPr>
+                          <w:sz w:val="20"/>
+                          <w:szCs w:val="20"/>
+                        </w:rPr>
+                        <w:t xml:space="preserve"> = Timeout</w:t>
+                      </w:r>
+                    </w:p>
+                  </w:txbxContent>
+                </v:textbox>
+                <w10:wrap type="square"/>
+              </v:shape>
+            </w:pict>
+          </mc:Fallback>
+        </mc:AlternateContent>
+      </w:r>
+    </w:p>
+    <w:p>
+      <w:pPr>
+        <w:rPr>
+          <w:sz w:val="20"/>
+          <w:szCs w:val="20"/>
+        </w:rPr>
+      </w:pPr>
+    </w:p>
+    <w:p>
+      <w:pPr>
+        <w:rPr>
+          <w:sz w:val="20"/>
+          <w:szCs w:val="20"/>
+        </w:rPr>
+      </w:pPr>
+    </w:p>
+    <w:p>
+      <w:pPr>
+        <w:rPr>
+          <w:sz w:val="20"/>
+          <w:szCs w:val="20"/>
+        </w:rPr>
+      </w:pPr>
+    </w:p>
+    <w:p>
+      <w:pPr>
+        <w:rPr>
+          <w:sz w:val="20"/>
+          <w:szCs w:val="20"/>
+        </w:rPr>
+      </w:pPr>
+    </w:p>
+    <w:p>
+      <w:pPr>
+        <w:rPr>
+          <w:sz w:val="20"/>
+          <w:szCs w:val="20"/>
+        </w:rPr>
+      </w:pPr>
+    </w:p>
+    <w:p>
+      <w:pPr>
+        <w:rPr>
+          <w:sz w:val="20"/>
+          <w:szCs w:val="20"/>
+        </w:rPr>
+      </w:pPr>
+    </w:p>
+    <w:p>
+      <w:pPr>
+        <w:rPr>
+          <w:sz w:val="20"/>
+          <w:szCs w:val="20"/>
+        </w:rPr>
+      </w:pPr>
+    </w:p>
+    <w:p>
+      <w:pPr>
+        <w:rPr>
+          <w:color w:val="000000" w:themeColor="text1"/>
+          <w:sz w:val="20"/>
+          <w:szCs w:val="20"/>
+        </w:rPr>
+      </w:pPr>
+      <w:r>
+        <w:rPr>
+          <w:b/>
+          <w:color w:val="000000" w:themeColor="text1"/>
+          <w:sz w:val="20"/>
+          <w:szCs w:val="20"/>
+        </w:rPr>
+        <w:t>TCP New Reno</w:t>
+      </w:r>
+    </w:p>
+    <w:p>
+      <w:pPr>
+        <w:pStyle w:val="ListParagraph"/>
+        <w:numPr>
+          <w:ilvl w:val="0"/>
+          <w:numId w:val="17"/>
+        </w:numPr>
+        <w:rPr>
+          <w:color w:val="000000" w:themeColor="text1"/>
+          <w:sz w:val="20"/>
+          <w:szCs w:val="20"/>
+        </w:rPr>
+      </w:pPr>
+      <w:r>
+        <w:rPr>
+          <w:color w:val="000000" w:themeColor="text1"/>
+          <w:sz w:val="20"/>
+          <w:szCs w:val="20"/>
+        </w:rPr>
+        <w:t>TCP Reno + improved fast recovery</w:t>
+      </w:r>
+    </w:p>
+    <w:p>
+      <w:pPr>
+        <w:tabs>
+          <w:tab w:val="left" w:pos="497"/>
+        </w:tabs>
+        <w:rPr>
+          <w:sz w:val="20"/>
+          <w:szCs w:val="20"/>
+        </w:rPr>
+      </w:pPr>
+    </w:p>
+    <w:p>
+      <w:pPr>
+        <w:tabs>
+          <w:tab w:val="left" w:pos="497"/>
+        </w:tabs>
+        <w:rPr>
           <w:sz w:val="20"/>
           <w:szCs w:val="20"/>
         </w:rPr>
@@ -2639,6 +3656,119 @@
     </w:lvl>
   </w:abstractNum>
   <w:abstractNum w:abstractNumId="2">
+    <w:nsid w:val="1FB8189C"/>
+    <w:multiLevelType w:val="hybridMultilevel"/>
+    <w:tmpl w:val="F06C01E0"/>
+    <w:lvl w:ilvl="0" w:tplc="04090001">
+      <w:start w:val="1"/>
+      <w:numFmt w:val="bullet"/>
+      <w:lvlText w:val=""/>
+      <w:lvlJc w:val="left"/>
+      <w:pPr>
+        <w:ind w:left="720" w:hanging="360"/>
+      </w:pPr>
+      <w:rPr>
+        <w:rFonts w:ascii="Symbol" w:hAnsi="Symbol" w:hint="default"/>
+      </w:rPr>
+    </w:lvl>
+    <w:lvl w:ilvl="1" w:tplc="04090003" w:tentative="1">
+      <w:start w:val="1"/>
+      <w:numFmt w:val="bullet"/>
+      <w:lvlText w:val="o"/>
+      <w:lvlJc w:val="left"/>
+      <w:pPr>
+        <w:ind w:left="1440" w:hanging="360"/>
+      </w:pPr>
+      <w:rPr>
+        <w:rFonts w:ascii="Courier New" w:hAnsi="Courier New" w:cs="Courier New" w:hint="default"/>
+      </w:rPr>
+    </w:lvl>
+    <w:lvl w:ilvl="2" w:tplc="04090005" w:tentative="1">
+      <w:start w:val="1"/>
+      <w:numFmt w:val="bullet"/>
+      <w:lvlText w:val=""/>
+      <w:lvlJc w:val="left"/>
+      <w:pPr>
+        <w:ind w:left="2160" w:hanging="360"/>
+      </w:pPr>
+      <w:rPr>
+        <w:rFonts w:ascii="Wingdings" w:hAnsi="Wingdings" w:hint="default"/>
+      </w:rPr>
+    </w:lvl>
+    <w:lvl w:ilvl="3" w:tplc="04090001" w:tentative="1">
+      <w:start w:val="1"/>
+      <w:numFmt w:val="bullet"/>
+      <w:lvlText w:val=""/>
+      <w:lvlJc w:val="left"/>
+      <w:pPr>
+        <w:ind w:left="2880" w:hanging="360"/>
+      </w:pPr>
+      <w:rPr>
+        <w:rFonts w:ascii="Symbol" w:hAnsi="Symbol" w:hint="default"/>
+      </w:rPr>
+    </w:lvl>
+    <w:lvl w:ilvl="4" w:tplc="04090003" w:tentative="1">
+      <w:start w:val="1"/>
+      <w:numFmt w:val="bullet"/>
+      <w:lvlText w:val="o"/>
+      <w:lvlJc w:val="left"/>
+      <w:pPr>
+        <w:ind w:left="3600" w:hanging="360"/>
+      </w:pPr>
+      <w:rPr>
+        <w:rFonts w:ascii="Courier New" w:hAnsi="Courier New" w:cs="Courier New" w:hint="default"/>
+      </w:rPr>
+    </w:lvl>
+    <w:lvl w:ilvl="5" w:tplc="04090005" w:tentative="1">
+      <w:start w:val="1"/>
+      <w:numFmt w:val="bullet"/>
+      <w:lvlText w:val=""/>
+      <w:lvlJc w:val="left"/>
+      <w:pPr>
+        <w:ind w:left="4320" w:hanging="360"/>
+      </w:pPr>
+      <w:rPr>
+        <w:rFonts w:ascii="Wingdings" w:hAnsi="Wingdings" w:hint="default"/>
+      </w:rPr>
+    </w:lvl>
+    <w:lvl w:ilvl="6" w:tplc="04090001" w:tentative="1">
+      <w:start w:val="1"/>
+      <w:numFmt w:val="bullet"/>
+      <w:lvlText w:val=""/>
+      <w:lvlJc w:val="left"/>
+      <w:pPr>
+        <w:ind w:left="5040" w:hanging="360"/>
+      </w:pPr>
+      <w:rPr>
+        <w:rFonts w:ascii="Symbol" w:hAnsi="Symbol" w:hint="default"/>
+      </w:rPr>
+    </w:lvl>
+    <w:lvl w:ilvl="7" w:tplc="04090003" w:tentative="1">
+      <w:start w:val="1"/>
+      <w:numFmt w:val="bullet"/>
+      <w:lvlText w:val="o"/>
+      <w:lvlJc w:val="left"/>
+      <w:pPr>
+        <w:ind w:left="5760" w:hanging="360"/>
+      </w:pPr>
+      <w:rPr>
+        <w:rFonts w:ascii="Courier New" w:hAnsi="Courier New" w:cs="Courier New" w:hint="default"/>
+      </w:rPr>
+    </w:lvl>
+    <w:lvl w:ilvl="8" w:tplc="04090005" w:tentative="1">
+      <w:start w:val="1"/>
+      <w:numFmt w:val="bullet"/>
+      <w:lvlText w:val=""/>
+      <w:lvlJc w:val="left"/>
+      <w:pPr>
+        <w:ind w:left="6480" w:hanging="360"/>
+      </w:pPr>
+      <w:rPr>
+        <w:rFonts w:ascii="Wingdings" w:hAnsi="Wingdings" w:hint="default"/>
+      </w:rPr>
+    </w:lvl>
+  </w:abstractNum>
+  <w:abstractNum w:abstractNumId="3">
     <w:nsid w:val="240932E0"/>
     <w:multiLevelType w:val="hybridMultilevel"/>
     <w:tmpl w:val="140C7A1E"/>
@@ -2751,7 +3881,120 @@
       </w:rPr>
     </w:lvl>
   </w:abstractNum>
-  <w:abstractNum w:abstractNumId="3">
+  <w:abstractNum w:abstractNumId="4">
+    <w:nsid w:val="278F4EF5"/>
+    <w:multiLevelType w:val="hybridMultilevel"/>
+    <w:tmpl w:val="A1A83B04"/>
+    <w:lvl w:ilvl="0" w:tplc="04090001">
+      <w:start w:val="1"/>
+      <w:numFmt w:val="bullet"/>
+      <w:lvlText w:val=""/>
+      <w:lvlJc w:val="left"/>
+      <w:pPr>
+        <w:ind w:left="720" w:hanging="360"/>
+      </w:pPr>
+      <w:rPr>
+        <w:rFonts w:ascii="Symbol" w:hAnsi="Symbol" w:hint="default"/>
+      </w:rPr>
+    </w:lvl>
+    <w:lvl w:ilvl="1" w:tplc="04090003">
+      <w:start w:val="1"/>
+      <w:numFmt w:val="bullet"/>
+      <w:lvlText w:val="o"/>
+      <w:lvlJc w:val="left"/>
+      <w:pPr>
+        <w:ind w:left="1440" w:hanging="360"/>
+      </w:pPr>
+      <w:rPr>
+        <w:rFonts w:ascii="Courier New" w:hAnsi="Courier New" w:cs="Courier New" w:hint="default"/>
+      </w:rPr>
+    </w:lvl>
+    <w:lvl w:ilvl="2" w:tplc="04090005" w:tentative="1">
+      <w:start w:val="1"/>
+      <w:numFmt w:val="bullet"/>
+      <w:lvlText w:val=""/>
+      <w:lvlJc w:val="left"/>
+      <w:pPr>
+        <w:ind w:left="2160" w:hanging="360"/>
+      </w:pPr>
+      <w:rPr>
+        <w:rFonts w:ascii="Wingdings" w:hAnsi="Wingdings" w:hint="default"/>
+      </w:rPr>
+    </w:lvl>
+    <w:lvl w:ilvl="3" w:tplc="04090001" w:tentative="1">
+      <w:start w:val="1"/>
+      <w:numFmt w:val="bullet"/>
+      <w:lvlText w:val=""/>
+      <w:lvlJc w:val="left"/>
+      <w:pPr>
+        <w:ind w:left="2880" w:hanging="360"/>
+      </w:pPr>
+      <w:rPr>
+        <w:rFonts w:ascii="Symbol" w:hAnsi="Symbol" w:hint="default"/>
+      </w:rPr>
+    </w:lvl>
+    <w:lvl w:ilvl="4" w:tplc="04090003" w:tentative="1">
+      <w:start w:val="1"/>
+      <w:numFmt w:val="bullet"/>
+      <w:lvlText w:val="o"/>
+      <w:lvlJc w:val="left"/>
+      <w:pPr>
+        <w:ind w:left="3600" w:hanging="360"/>
+      </w:pPr>
+      <w:rPr>
+        <w:rFonts w:ascii="Courier New" w:hAnsi="Courier New" w:cs="Courier New" w:hint="default"/>
+      </w:rPr>
+    </w:lvl>
+    <w:lvl w:ilvl="5" w:tplc="04090005" w:tentative="1">
+      <w:start w:val="1"/>
+      <w:numFmt w:val="bullet"/>
+      <w:lvlText w:val=""/>
+      <w:lvlJc w:val="left"/>
+      <w:pPr>
+        <w:ind w:left="4320" w:hanging="360"/>
+      </w:pPr>
+      <w:rPr>
+        <w:rFonts w:ascii="Wingdings" w:hAnsi="Wingdings" w:hint="default"/>
+      </w:rPr>
+    </w:lvl>
+    <w:lvl w:ilvl="6" w:tplc="04090001" w:tentative="1">
+      <w:start w:val="1"/>
+      <w:numFmt w:val="bullet"/>
+      <w:lvlText w:val=""/>
+      <w:lvlJc w:val="left"/>
+      <w:pPr>
+        <w:ind w:left="5040" w:hanging="360"/>
+      </w:pPr>
+      <w:rPr>
+        <w:rFonts w:ascii="Symbol" w:hAnsi="Symbol" w:hint="default"/>
+      </w:rPr>
+    </w:lvl>
+    <w:lvl w:ilvl="7" w:tplc="04090003" w:tentative="1">
+      <w:start w:val="1"/>
+      <w:numFmt w:val="bullet"/>
+      <w:lvlText w:val="o"/>
+      <w:lvlJc w:val="left"/>
+      <w:pPr>
+        <w:ind w:left="5760" w:hanging="360"/>
+      </w:pPr>
+      <w:rPr>
+        <w:rFonts w:ascii="Courier New" w:hAnsi="Courier New" w:cs="Courier New" w:hint="default"/>
+      </w:rPr>
+    </w:lvl>
+    <w:lvl w:ilvl="8" w:tplc="04090005" w:tentative="1">
+      <w:start w:val="1"/>
+      <w:numFmt w:val="bullet"/>
+      <w:lvlText w:val=""/>
+      <w:lvlJc w:val="left"/>
+      <w:pPr>
+        <w:ind w:left="6480" w:hanging="360"/>
+      </w:pPr>
+      <w:rPr>
+        <w:rFonts w:ascii="Wingdings" w:hAnsi="Wingdings" w:hint="default"/>
+      </w:rPr>
+    </w:lvl>
+  </w:abstractNum>
+  <w:abstractNum w:abstractNumId="5">
     <w:nsid w:val="396221A6"/>
     <w:multiLevelType w:val="hybridMultilevel"/>
     <w:tmpl w:val="17A8D7F8"/>
@@ -2864,7 +4107,7 @@
       </w:rPr>
     </w:lvl>
   </w:abstractNum>
-  <w:abstractNum w:abstractNumId="4">
+  <w:abstractNum w:abstractNumId="6">
     <w:nsid w:val="3A436157"/>
     <w:multiLevelType w:val="hybridMultilevel"/>
     <w:tmpl w:val="409CF020"/>
@@ -2977,7 +4220,7 @@
       </w:rPr>
     </w:lvl>
   </w:abstractNum>
-  <w:abstractNum w:abstractNumId="5">
+  <w:abstractNum w:abstractNumId="7">
     <w:nsid w:val="3BEF0EA1"/>
     <w:multiLevelType w:val="hybridMultilevel"/>
     <w:tmpl w:val="4F2246DC"/>
@@ -3090,7 +4333,7 @@
       </w:rPr>
     </w:lvl>
   </w:abstractNum>
-  <w:abstractNum w:abstractNumId="6">
+  <w:abstractNum w:abstractNumId="8">
     <w:nsid w:val="426D0BFB"/>
     <w:multiLevelType w:val="hybridMultilevel"/>
     <w:tmpl w:val="A01CE490"/>
@@ -3203,7 +4446,7 @@
       </w:rPr>
     </w:lvl>
   </w:abstractNum>
-  <w:abstractNum w:abstractNumId="7">
+  <w:abstractNum w:abstractNumId="9">
     <w:nsid w:val="429A46FF"/>
     <w:multiLevelType w:val="hybridMultilevel"/>
     <w:tmpl w:val="DFBA8616"/>
@@ -3316,7 +4559,120 @@
       </w:rPr>
     </w:lvl>
   </w:abstractNum>
-  <w:abstractNum w:abstractNumId="8">
+  <w:abstractNum w:abstractNumId="10">
+    <w:nsid w:val="50CB54E6"/>
+    <w:multiLevelType w:val="hybridMultilevel"/>
+    <w:tmpl w:val="8298761C"/>
+    <w:lvl w:ilvl="0" w:tplc="04090001">
+      <w:start w:val="1"/>
+      <w:numFmt w:val="bullet"/>
+      <w:lvlText w:val=""/>
+      <w:lvlJc w:val="left"/>
+      <w:pPr>
+        <w:ind w:left="720" w:hanging="360"/>
+      </w:pPr>
+      <w:rPr>
+        <w:rFonts w:ascii="Symbol" w:hAnsi="Symbol" w:hint="default"/>
+      </w:rPr>
+    </w:lvl>
+    <w:lvl w:ilvl="1" w:tplc="04090003" w:tentative="1">
+      <w:start w:val="1"/>
+      <w:numFmt w:val="bullet"/>
+      <w:lvlText w:val="o"/>
+      <w:lvlJc w:val="left"/>
+      <w:pPr>
+        <w:ind w:left="1440" w:hanging="360"/>
+      </w:pPr>
+      <w:rPr>
+        <w:rFonts w:ascii="Courier New" w:hAnsi="Courier New" w:cs="Courier New" w:hint="default"/>
+      </w:rPr>
+    </w:lvl>
+    <w:lvl w:ilvl="2" w:tplc="04090005" w:tentative="1">
+      <w:start w:val="1"/>
+      <w:numFmt w:val="bullet"/>
+      <w:lvlText w:val=""/>
+      <w:lvlJc w:val="left"/>
+      <w:pPr>
+        <w:ind w:left="2160" w:hanging="360"/>
+      </w:pPr>
+      <w:rPr>
+        <w:rFonts w:ascii="Wingdings" w:hAnsi="Wingdings" w:hint="default"/>
+      </w:rPr>
+    </w:lvl>
+    <w:lvl w:ilvl="3" w:tplc="04090001" w:tentative="1">
+      <w:start w:val="1"/>
+      <w:numFmt w:val="bullet"/>
+      <w:lvlText w:val=""/>
+      <w:lvlJc w:val="left"/>
+      <w:pPr>
+        <w:ind w:left="2880" w:hanging="360"/>
+      </w:pPr>
+      <w:rPr>
+        <w:rFonts w:ascii="Symbol" w:hAnsi="Symbol" w:hint="default"/>
+      </w:rPr>
+    </w:lvl>
+    <w:lvl w:ilvl="4" w:tplc="04090003" w:tentative="1">
+      <w:start w:val="1"/>
+      <w:numFmt w:val="bullet"/>
+      <w:lvlText w:val="o"/>
+      <w:lvlJc w:val="left"/>
+      <w:pPr>
+        <w:ind w:left="3600" w:hanging="360"/>
+      </w:pPr>
+      <w:rPr>
+        <w:rFonts w:ascii="Courier New" w:hAnsi="Courier New" w:cs="Courier New" w:hint="default"/>
+      </w:rPr>
+    </w:lvl>
+    <w:lvl w:ilvl="5" w:tplc="04090005" w:tentative="1">
+      <w:start w:val="1"/>
+      <w:numFmt w:val="bullet"/>
+      <w:lvlText w:val=""/>
+      <w:lvlJc w:val="left"/>
+      <w:pPr>
+        <w:ind w:left="4320" w:hanging="360"/>
+      </w:pPr>
+      <w:rPr>
+        <w:rFonts w:ascii="Wingdings" w:hAnsi="Wingdings" w:hint="default"/>
+      </w:rPr>
+    </w:lvl>
+    <w:lvl w:ilvl="6" w:tplc="04090001" w:tentative="1">
+      <w:start w:val="1"/>
+      <w:numFmt w:val="bullet"/>
+      <w:lvlText w:val=""/>
+      <w:lvlJc w:val="left"/>
+      <w:pPr>
+        <w:ind w:left="5040" w:hanging="360"/>
+      </w:pPr>
+      <w:rPr>
+        <w:rFonts w:ascii="Symbol" w:hAnsi="Symbol" w:hint="default"/>
+      </w:rPr>
+    </w:lvl>
+    <w:lvl w:ilvl="7" w:tplc="04090003" w:tentative="1">
+      <w:start w:val="1"/>
+      <w:numFmt w:val="bullet"/>
+      <w:lvlText w:val="o"/>
+      <w:lvlJc w:val="left"/>
+      <w:pPr>
+        <w:ind w:left="5760" w:hanging="360"/>
+      </w:pPr>
+      <w:rPr>
+        <w:rFonts w:ascii="Courier New" w:hAnsi="Courier New" w:cs="Courier New" w:hint="default"/>
+      </w:rPr>
+    </w:lvl>
+    <w:lvl w:ilvl="8" w:tplc="04090005" w:tentative="1">
+      <w:start w:val="1"/>
+      <w:numFmt w:val="bullet"/>
+      <w:lvlText w:val=""/>
+      <w:lvlJc w:val="left"/>
+      <w:pPr>
+        <w:ind w:left="6480" w:hanging="360"/>
+      </w:pPr>
+      <w:rPr>
+        <w:rFonts w:ascii="Wingdings" w:hAnsi="Wingdings" w:hint="default"/>
+      </w:rPr>
+    </w:lvl>
+  </w:abstractNum>
+  <w:abstractNum w:abstractNumId="11">
     <w:nsid w:val="60723E17"/>
     <w:multiLevelType w:val="hybridMultilevel"/>
     <w:tmpl w:val="7452D35E"/>
@@ -3429,7 +4785,7 @@
       </w:rPr>
     </w:lvl>
   </w:abstractNum>
-  <w:abstractNum w:abstractNumId="9">
+  <w:abstractNum w:abstractNumId="12">
     <w:nsid w:val="61E37CDF"/>
     <w:multiLevelType w:val="hybridMultilevel"/>
     <w:tmpl w:val="3A5E7C16"/>
@@ -3542,7 +4898,7 @@
       </w:rPr>
     </w:lvl>
   </w:abstractNum>
-  <w:abstractNum w:abstractNumId="10">
+  <w:abstractNum w:abstractNumId="13">
     <w:nsid w:val="71785598"/>
     <w:multiLevelType w:val="hybridMultilevel"/>
     <w:tmpl w:val="BB148E2A"/>
@@ -3655,7 +5011,120 @@
       </w:rPr>
     </w:lvl>
   </w:abstractNum>
-  <w:abstractNum w:abstractNumId="11">
+  <w:abstractNum w:abstractNumId="14">
+    <w:nsid w:val="71C73A5E"/>
+    <w:multiLevelType w:val="hybridMultilevel"/>
+    <w:tmpl w:val="C9F67AAA"/>
+    <w:lvl w:ilvl="0" w:tplc="04090001">
+      <w:start w:val="1"/>
+      <w:numFmt w:val="bullet"/>
+      <w:lvlText w:val=""/>
+      <w:lvlJc w:val="left"/>
+      <w:pPr>
+        <w:ind w:left="720" w:hanging="360"/>
+      </w:pPr>
+      <w:rPr>
+        <w:rFonts w:ascii="Symbol" w:hAnsi="Symbol" w:hint="default"/>
+      </w:rPr>
+    </w:lvl>
+    <w:lvl w:ilvl="1" w:tplc="04090003" w:tentative="1">
+      <w:start w:val="1"/>
+      <w:numFmt w:val="bullet"/>
+      <w:lvlText w:val="o"/>
+      <w:lvlJc w:val="left"/>
+      <w:pPr>
+        <w:ind w:left="1440" w:hanging="360"/>
+      </w:pPr>
+      <w:rPr>
+        <w:rFonts w:ascii="Courier New" w:hAnsi="Courier New" w:cs="Courier New" w:hint="default"/>
+      </w:rPr>
+    </w:lvl>
+    <w:lvl w:ilvl="2" w:tplc="04090005" w:tentative="1">
+      <w:start w:val="1"/>
+      <w:numFmt w:val="bullet"/>
+      <w:lvlText w:val=""/>
+      <w:lvlJc w:val="left"/>
+      <w:pPr>
+        <w:ind w:left="2160" w:hanging="360"/>
+      </w:pPr>
+      <w:rPr>
+        <w:rFonts w:ascii="Wingdings" w:hAnsi="Wingdings" w:hint="default"/>
+      </w:rPr>
+    </w:lvl>
+    <w:lvl w:ilvl="3" w:tplc="04090001" w:tentative="1">
+      <w:start w:val="1"/>
+      <w:numFmt w:val="bullet"/>
+      <w:lvlText w:val=""/>
+      <w:lvlJc w:val="left"/>
+      <w:pPr>
+        <w:ind w:left="2880" w:hanging="360"/>
+      </w:pPr>
+      <w:rPr>
+        <w:rFonts w:ascii="Symbol" w:hAnsi="Symbol" w:hint="default"/>
+      </w:rPr>
+    </w:lvl>
+    <w:lvl w:ilvl="4" w:tplc="04090003" w:tentative="1">
+      <w:start w:val="1"/>
+      <w:numFmt w:val="bullet"/>
+      <w:lvlText w:val="o"/>
+      <w:lvlJc w:val="left"/>
+      <w:pPr>
+        <w:ind w:left="3600" w:hanging="360"/>
+      </w:pPr>
+      <w:rPr>
+        <w:rFonts w:ascii="Courier New" w:hAnsi="Courier New" w:cs="Courier New" w:hint="default"/>
+      </w:rPr>
+    </w:lvl>
+    <w:lvl w:ilvl="5" w:tplc="04090005" w:tentative="1">
+      <w:start w:val="1"/>
+      <w:numFmt w:val="bullet"/>
+      <w:lvlText w:val=""/>
+      <w:lvlJc w:val="left"/>
+      <w:pPr>
+        <w:ind w:left="4320" w:hanging="360"/>
+      </w:pPr>
+      <w:rPr>
+        <w:rFonts w:ascii="Wingdings" w:hAnsi="Wingdings" w:hint="default"/>
+      </w:rPr>
+    </w:lvl>
+    <w:lvl w:ilvl="6" w:tplc="04090001" w:tentative="1">
+      <w:start w:val="1"/>
+      <w:numFmt w:val="bullet"/>
+      <w:lvlText w:val=""/>
+      <w:lvlJc w:val="left"/>
+      <w:pPr>
+        <w:ind w:left="5040" w:hanging="360"/>
+      </w:pPr>
+      <w:rPr>
+        <w:rFonts w:ascii="Symbol" w:hAnsi="Symbol" w:hint="default"/>
+      </w:rPr>
+    </w:lvl>
+    <w:lvl w:ilvl="7" w:tplc="04090003" w:tentative="1">
+      <w:start w:val="1"/>
+      <w:numFmt w:val="bullet"/>
+      <w:lvlText w:val="o"/>
+      <w:lvlJc w:val="left"/>
+      <w:pPr>
+        <w:ind w:left="5760" w:hanging="360"/>
+      </w:pPr>
+      <w:rPr>
+        <w:rFonts w:ascii="Courier New" w:hAnsi="Courier New" w:cs="Courier New" w:hint="default"/>
+      </w:rPr>
+    </w:lvl>
+    <w:lvl w:ilvl="8" w:tplc="04090005" w:tentative="1">
+      <w:start w:val="1"/>
+      <w:numFmt w:val="bullet"/>
+      <w:lvlText w:val=""/>
+      <w:lvlJc w:val="left"/>
+      <w:pPr>
+        <w:ind w:left="6480" w:hanging="360"/>
+      </w:pPr>
+      <w:rPr>
+        <w:rFonts w:ascii="Wingdings" w:hAnsi="Wingdings" w:hint="default"/>
+      </w:rPr>
+    </w:lvl>
+  </w:abstractNum>
+  <w:abstractNum w:abstractNumId="15">
     <w:nsid w:val="7593488E"/>
     <w:multiLevelType w:val="hybridMultilevel"/>
     <w:tmpl w:val="643CEE2E"/>
@@ -3768,7 +5237,7 @@
       </w:rPr>
     </w:lvl>
   </w:abstractNum>
-  <w:abstractNum w:abstractNumId="12">
+  <w:abstractNum w:abstractNumId="16">
     <w:nsid w:val="7A5316F0"/>
     <w:multiLevelType w:val="hybridMultilevel"/>
     <w:tmpl w:val="4E1E316E"/>
@@ -3882,43 +5351,55 @@
     </w:lvl>
   </w:abstractNum>
   <w:num w:numId="1">
-    <w:abstractNumId w:val="10"/>
+    <w:abstractNumId w:val="13"/>
   </w:num>
   <w:num w:numId="2">
-    <w:abstractNumId w:val="12"/>
+    <w:abstractNumId w:val="16"/>
   </w:num>
   <w:num w:numId="3">
-    <w:abstractNumId w:val="11"/>
+    <w:abstractNumId w:val="15"/>
   </w:num>
   <w:num w:numId="4">
-    <w:abstractNumId w:val="8"/>
+    <w:abstractNumId w:val="11"/>
   </w:num>
   <w:num w:numId="5">
     <w:abstractNumId w:val="1"/>
   </w:num>
   <w:num w:numId="6">
-    <w:abstractNumId w:val="5"/>
+    <w:abstractNumId w:val="7"/>
   </w:num>
   <w:num w:numId="7">
-    <w:abstractNumId w:val="4"/>
+    <w:abstractNumId w:val="6"/>
   </w:num>
   <w:num w:numId="8">
-    <w:abstractNumId w:val="2"/>
+    <w:abstractNumId w:val="3"/>
   </w:num>
   <w:num w:numId="9">
-    <w:abstractNumId w:val="9"/>
+    <w:abstractNumId w:val="12"/>
   </w:num>
   <w:num w:numId="10">
     <w:abstractNumId w:val="0"/>
   </w:num>
   <w:num w:numId="11">
-    <w:abstractNumId w:val="7"/>
+    <w:abstractNumId w:val="9"/>
   </w:num>
   <w:num w:numId="12">
-    <w:abstractNumId w:val="6"/>
+    <w:abstractNumId w:val="8"/>
   </w:num>
   <w:num w:numId="13">
-    <w:abstractNumId w:val="3"/>
+    <w:abstractNumId w:val="5"/>
+  </w:num>
+  <w:num w:numId="14">
+    <w:abstractNumId w:val="14"/>
+  </w:num>
+  <w:num w:numId="15">
+    <w:abstractNumId w:val="4"/>
+  </w:num>
+  <w:num w:numId="16">
+    <w:abstractNumId w:val="2"/>
+  </w:num>
+  <w:num w:numId="17">
+    <w:abstractNumId w:val="10"/>
   </w:num>
 </w:numbering>
 </file>

</xml_diff>

<commit_message>
updating network layer notes
</commit_message>
<xml_diff>
--- a/Notes/w6.docx
+++ b/Notes/w6.docx
@@ -1020,25 +1020,7 @@
           <w:sz w:val="20"/>
           <w:szCs w:val="20"/>
         </w:rPr>
-        <w:t>ls the no. of packets in flight (un-</w:t>
-      </w:r>
-      <w:proofErr w:type="spellStart"/>
-      <w:r>
-        <w:rPr>
-          <w:color w:val="000000" w:themeColor="text1"/>
-          <w:sz w:val="20"/>
-          <w:szCs w:val="20"/>
-        </w:rPr>
-        <w:t>acked</w:t>
-      </w:r>
-      <w:proofErr w:type="spellEnd"/>
-      <w:r>
-        <w:rPr>
-          <w:color w:val="000000" w:themeColor="text1"/>
-          <w:sz w:val="20"/>
-          <w:szCs w:val="20"/>
-        </w:rPr>
-        <w:t>)</w:t>
+        <w:t>ls the no. of packets in flight (un-acked)</w:t>
       </w:r>
     </w:p>
     <w:p>
@@ -1344,25 +1326,7 @@
           <w:sz w:val="20"/>
           <w:szCs w:val="20"/>
         </w:rPr>
-        <w:t xml:space="preserve"> Computer by </w:t>
-      </w:r>
-      <w:proofErr w:type="spellStart"/>
-      <w:r>
-        <w:rPr>
-          <w:color w:val="000000" w:themeColor="text1"/>
-          <w:sz w:val="20"/>
-          <w:szCs w:val="20"/>
-        </w:rPr>
-        <w:t>recv</w:t>
-      </w:r>
-      <w:proofErr w:type="spellEnd"/>
-      <w:r>
-        <w:rPr>
-          <w:color w:val="000000" w:themeColor="text1"/>
-          <w:sz w:val="20"/>
-          <w:szCs w:val="20"/>
-        </w:rPr>
-        <w:t xml:space="preserve"> and reported to sender</w:t>
+        <w:t xml:space="preserve"> Computer by recv and reported to sender</w:t>
       </w:r>
     </w:p>
     <w:p>
@@ -1394,27 +1358,7 @@
           <w:sz w:val="20"/>
           <w:szCs w:val="20"/>
         </w:rPr>
-        <w:t xml:space="preserve">-Side Window = </w:t>
-      </w:r>
-      <w:proofErr w:type="gramStart"/>
-      <w:r>
-        <w:rPr>
-          <w:b/>
-          <w:color w:val="000000" w:themeColor="text1"/>
-          <w:sz w:val="20"/>
-          <w:szCs w:val="20"/>
-        </w:rPr>
-        <w:t>min{</w:t>
-      </w:r>
-      <w:proofErr w:type="gramEnd"/>
-      <w:r>
-        <w:rPr>
-          <w:b/>
-          <w:color w:val="000000" w:themeColor="text1"/>
-          <w:sz w:val="20"/>
-          <w:szCs w:val="20"/>
-        </w:rPr>
-        <w:t>CWND , RWND}</w:t>
+        <w:t>-Side Window = min{CWND , RWND}</w:t>
       </w:r>
     </w:p>
     <w:p>
@@ -1664,25 +1608,7 @@
           <w:sz w:val="20"/>
           <w:szCs w:val="20"/>
         </w:rPr>
-        <w:t xml:space="preserve">Initially CWND = 1 MSS (max size </w:t>
-      </w:r>
-      <w:proofErr w:type="spellStart"/>
-      <w:r>
-        <w:rPr>
-          <w:color w:val="000000" w:themeColor="text1"/>
-          <w:sz w:val="20"/>
-          <w:szCs w:val="20"/>
-        </w:rPr>
-        <w:t>seg</w:t>
-      </w:r>
-      <w:proofErr w:type="spellEnd"/>
-      <w:r>
-        <w:rPr>
-          <w:color w:val="000000" w:themeColor="text1"/>
-          <w:sz w:val="20"/>
-          <w:szCs w:val="20"/>
-        </w:rPr>
-        <w:t>)</w:t>
+        <w:t>Initially CWND = 1 MSS (max size seg)</w:t>
       </w:r>
     </w:p>
     <w:p>
@@ -1830,25 +1756,7 @@
           <w:sz w:val="20"/>
           <w:szCs w:val="20"/>
         </w:rPr>
-        <w:t xml:space="preserve"> and </w:t>
-      </w:r>
-      <w:proofErr w:type="spellStart"/>
-      <w:r>
-        <w:rPr>
-          <w:color w:val="000000" w:themeColor="text1"/>
-          <w:sz w:val="20"/>
-          <w:szCs w:val="20"/>
-        </w:rPr>
-        <w:t>backoff</w:t>
-      </w:r>
-      <w:proofErr w:type="spellEnd"/>
-      <w:r>
-        <w:rPr>
-          <w:color w:val="000000" w:themeColor="text1"/>
-          <w:sz w:val="20"/>
-          <w:szCs w:val="20"/>
-        </w:rPr>
-        <w:t xml:space="preserve"> (rate decrease)</w:t>
+        <w:t xml:space="preserve"> and backoff (rate decrease)</w:t>
       </w:r>
     </w:p>
     <w:p>
@@ -2171,15 +2079,7 @@
           <w:sz w:val="20"/>
           <w:szCs w:val="20"/>
         </w:rPr>
-        <w:t xml:space="preserve">This </w:t>
-      </w:r>
-      <w:r>
-        <w:rPr>
-          <w:color w:val="000000" w:themeColor="text1"/>
-          <w:sz w:val="20"/>
-          <w:szCs w:val="20"/>
-        </w:rPr>
-        <w:t>behaviour is called</w:t>
+        <w:t>This behaviour is called</w:t>
       </w:r>
       <w:r>
         <w:rPr>
@@ -2188,15 +2088,7 @@
           <w:szCs w:val="20"/>
         </w:rPr>
         <w:br/>
-        <w:t xml:space="preserve">the </w:t>
-      </w:r>
-      <w:r>
-        <w:rPr>
-          <w:color w:val="000000" w:themeColor="text1"/>
-          <w:sz w:val="20"/>
-          <w:szCs w:val="20"/>
-        </w:rPr>
-        <w:t>“TCP Sawtooth”</w:t>
+        <w:t>the “TCP Sawtooth”</w:t>
       </w:r>
     </w:p>
     <w:p>
@@ -2295,25 +2187,7 @@
           <w:sz w:val="20"/>
           <w:szCs w:val="20"/>
         </w:rPr>
-        <w:t xml:space="preserve">if CWND &lt; </w:t>
-      </w:r>
-      <w:proofErr w:type="spellStart"/>
-      <w:r>
-        <w:rPr>
-          <w:color w:val="000000" w:themeColor="text1"/>
-          <w:sz w:val="20"/>
-          <w:szCs w:val="20"/>
-        </w:rPr>
-        <w:t>SSThresh</w:t>
-      </w:r>
-      <w:proofErr w:type="spellEnd"/>
-      <w:r>
-        <w:rPr>
-          <w:color w:val="000000" w:themeColor="text1"/>
-          <w:sz w:val="20"/>
-          <w:szCs w:val="20"/>
-        </w:rPr>
-        <w:t xml:space="preserve"> = Slow-Start</w:t>
+        <w:t>if CWND &lt; SSThresh = Slow-Start</w:t>
       </w:r>
     </w:p>
     <w:p>
@@ -2335,25 +2209,7 @@
           <w:sz w:val="20"/>
           <w:szCs w:val="20"/>
         </w:rPr>
-        <w:t xml:space="preserve">if CWND &gt;= </w:t>
-      </w:r>
-      <w:proofErr w:type="spellStart"/>
-      <w:r>
-        <w:rPr>
-          <w:color w:val="000000" w:themeColor="text1"/>
-          <w:sz w:val="20"/>
-          <w:szCs w:val="20"/>
-        </w:rPr>
-        <w:t>SSThresh</w:t>
-      </w:r>
-      <w:proofErr w:type="spellEnd"/>
-      <w:r>
-        <w:rPr>
-          <w:color w:val="000000" w:themeColor="text1"/>
-          <w:sz w:val="20"/>
-          <w:szCs w:val="20"/>
-        </w:rPr>
-        <w:t xml:space="preserve"> = Congestion Avoidance / Additive-Increase</w:t>
+        <w:t>if CWND &gt;= SSThresh = Congestion Avoidance / Additive-Increase</w:t>
       </w:r>
     </w:p>
     <w:p>
@@ -2626,7 +2482,6 @@
           <w:szCs w:val="20"/>
         </w:rPr>
       </w:pPr>
-      <w:proofErr w:type="spellStart"/>
       <w:r>
         <w:rPr>
           <w:b/>
@@ -2636,50 +2491,13 @@
         </w:rPr>
         <w:t>DupACKs</w:t>
       </w:r>
-      <w:proofErr w:type="spellEnd"/>
-      <w:r>
-        <w:rPr>
-          <w:color w:val="000000" w:themeColor="text1"/>
-          <w:sz w:val="20"/>
-          <w:szCs w:val="20"/>
-        </w:rPr>
-        <w:t xml:space="preserve">: </w:t>
-      </w:r>
-      <w:proofErr w:type="spellStart"/>
-      <w:r>
-        <w:rPr>
-          <w:color w:val="000000" w:themeColor="text1"/>
-          <w:sz w:val="20"/>
-          <w:szCs w:val="20"/>
-        </w:rPr>
-        <w:t>SSThresh</w:t>
-      </w:r>
-      <w:proofErr w:type="spellEnd"/>
-      <w:r>
-        <w:rPr>
-          <w:color w:val="000000" w:themeColor="text1"/>
-          <w:sz w:val="20"/>
-          <w:szCs w:val="20"/>
-        </w:rPr>
-        <w:t xml:space="preserve"> = CWND/2 </w:t>
-      </w:r>
-      <w:proofErr w:type="gramStart"/>
-      <w:r>
-        <w:rPr>
-          <w:color w:val="000000" w:themeColor="text1"/>
-          <w:sz w:val="20"/>
-          <w:szCs w:val="20"/>
-        </w:rPr>
-        <w:t>|  CWND</w:t>
-      </w:r>
-      <w:proofErr w:type="gramEnd"/>
-      <w:r>
-        <w:rPr>
-          <w:color w:val="000000" w:themeColor="text1"/>
-          <w:sz w:val="20"/>
-          <w:szCs w:val="20"/>
-        </w:rPr>
-        <w:t xml:space="preserve"> = CWND/2</w:t>
+      <w:r>
+        <w:rPr>
+          <w:color w:val="000000" w:themeColor="text1"/>
+          <w:sz w:val="20"/>
+          <w:szCs w:val="20"/>
+        </w:rPr>
+        <w:t>: SSThresh = CWND/2 |  CWND = CWND/2</w:t>
       </w:r>
     </w:p>
     <w:p>
@@ -2710,51 +2528,15 @@
           <w:sz w:val="20"/>
           <w:szCs w:val="20"/>
         </w:rPr>
-        <w:t xml:space="preserve">:  </w:t>
-      </w:r>
-      <w:proofErr w:type="spellStart"/>
-      <w:r>
-        <w:rPr>
-          <w:color w:val="000000" w:themeColor="text1"/>
-          <w:sz w:val="20"/>
-          <w:szCs w:val="20"/>
-        </w:rPr>
-        <w:t>SSThresh</w:t>
-      </w:r>
-      <w:proofErr w:type="spellEnd"/>
-      <w:r>
-        <w:rPr>
-          <w:color w:val="000000" w:themeColor="text1"/>
-          <w:sz w:val="20"/>
-          <w:szCs w:val="20"/>
-        </w:rPr>
-        <w:t xml:space="preserve"> = CWND/2 </w:t>
-      </w:r>
-      <w:proofErr w:type="gramStart"/>
-      <w:r>
-        <w:rPr>
-          <w:color w:val="000000" w:themeColor="text1"/>
-          <w:sz w:val="20"/>
-          <w:szCs w:val="20"/>
-        </w:rPr>
-        <w:t xml:space="preserve">|  </w:t>
-      </w:r>
-      <w:r>
-        <w:rPr>
-          <w:color w:val="000000" w:themeColor="text1"/>
-          <w:sz w:val="20"/>
-          <w:szCs w:val="20"/>
-        </w:rPr>
-        <w:t>CWND</w:t>
-      </w:r>
-      <w:proofErr w:type="gramEnd"/>
-      <w:r>
-        <w:rPr>
-          <w:color w:val="000000" w:themeColor="text1"/>
-          <w:sz w:val="20"/>
-          <w:szCs w:val="20"/>
-        </w:rPr>
-        <w:t xml:space="preserve"> = 1 MSS</w:t>
+        <w:t xml:space="preserve">:  SSThresh = CWND/2 |  </w:t>
+      </w:r>
+      <w:r>
+        <w:rPr>
+          <w:color w:val="000000" w:themeColor="text1"/>
+          <w:sz w:val="20"/>
+          <w:szCs w:val="20"/>
+        </w:rPr>
+        <w:t>CWND = 1 MSS</w:t>
       </w:r>
     </w:p>
     <w:p>
@@ -2843,61 +2625,7 @@
           <w:sz w:val="20"/>
           <w:szCs w:val="20"/>
         </w:rPr>
-        <w:t xml:space="preserve">CWND = 1 on both </w:t>
-      </w:r>
-      <w:proofErr w:type="spellStart"/>
-      <w:r>
-        <w:rPr>
-          <w:color w:val="000000" w:themeColor="text1"/>
-          <w:sz w:val="20"/>
-          <w:szCs w:val="20"/>
-        </w:rPr>
-        <w:t>DupACK</w:t>
-      </w:r>
-      <w:proofErr w:type="spellEnd"/>
-      <w:r>
-        <w:rPr>
-          <w:color w:val="000000" w:themeColor="text1"/>
-          <w:sz w:val="20"/>
-          <w:szCs w:val="20"/>
-        </w:rPr>
-        <w:t xml:space="preserve"> / Timeout</w:t>
-      </w:r>
-    </w:p>
-    <w:p>
-      <w:pPr>
-        <w:rPr>
-          <w:color w:val="000000" w:themeColor="text1"/>
-          <w:sz w:val="20"/>
-          <w:szCs w:val="20"/>
-        </w:rPr>
-      </w:pPr>
-      <w:r>
-        <w:rPr>
-          <w:b/>
-          <w:color w:val="000000" w:themeColor="text1"/>
-          <w:sz w:val="20"/>
-          <w:szCs w:val="20"/>
-        </w:rPr>
-        <w:t>TCP Reno</w:t>
-      </w:r>
-      <w:r>
-        <w:rPr>
-          <w:b/>
-          <w:color w:val="000000" w:themeColor="text1"/>
-          <w:sz w:val="20"/>
-          <w:szCs w:val="20"/>
-        </w:rPr>
-        <w:t xml:space="preserve"> (same as code example</w:t>
-      </w:r>
-      <w:r>
-        <w:rPr>
-          <w:b/>
-          <w:color w:val="000000" w:themeColor="text1"/>
-          <w:sz w:val="20"/>
-          <w:szCs w:val="20"/>
-        </w:rPr>
-        <w:t xml:space="preserve"> above)</w:t>
+        <w:t>CWND = 1 on both DupACK / Timeout</w:t>
       </w:r>
     </w:p>
     <w:p>
@@ -2919,7 +2647,45 @@
           <w:sz w:val="20"/>
           <w:szCs w:val="20"/>
         </w:rPr>
-        <w:t>CWND = 1 on timeout</w:t>
+        <w:t>Restarts Slow-Start after both Fast-Retransmit and Timeout</w:t>
+      </w:r>
+      <w:bookmarkStart w:id="0" w:name="_GoBack"/>
+      <w:bookmarkEnd w:id="0"/>
+    </w:p>
+    <w:p>
+      <w:pPr>
+        <w:rPr>
+          <w:color w:val="000000" w:themeColor="text1"/>
+          <w:sz w:val="20"/>
+          <w:szCs w:val="20"/>
+        </w:rPr>
+      </w:pPr>
+      <w:r>
+        <w:rPr>
+          <w:b/>
+          <w:color w:val="000000" w:themeColor="text1"/>
+          <w:sz w:val="20"/>
+          <w:szCs w:val="20"/>
+        </w:rPr>
+        <w:t>TCP Reno</w:t>
+      </w:r>
+      <w:r>
+        <w:rPr>
+          <w:b/>
+          <w:color w:val="000000" w:themeColor="text1"/>
+          <w:sz w:val="20"/>
+          <w:szCs w:val="20"/>
+        </w:rPr>
+        <w:t xml:space="preserve"> (same as code example</w:t>
+      </w:r>
+      <w:r>
+        <w:rPr>
+          <w:b/>
+          <w:color w:val="000000" w:themeColor="text1"/>
+          <w:sz w:val="20"/>
+          <w:szCs w:val="20"/>
+        </w:rPr>
+        <w:t xml:space="preserve"> above)</w:t>
       </w:r>
     </w:p>
     <w:p>
@@ -2941,18 +2707,30 @@
           <w:sz w:val="20"/>
           <w:szCs w:val="20"/>
         </w:rPr>
-        <w:t xml:space="preserve">CWND = CWND/2 on </w:t>
-      </w:r>
-      <w:proofErr w:type="spellStart"/>
-      <w:r>
-        <w:rPr>
-          <w:color w:val="000000" w:themeColor="text1"/>
-          <w:sz w:val="20"/>
-          <w:szCs w:val="20"/>
-        </w:rPr>
-        <w:t>DupACK</w:t>
-      </w:r>
-      <w:proofErr w:type="spellEnd"/>
+        <w:t>CWND = 1 on timeout</w:t>
+      </w:r>
+    </w:p>
+    <w:p>
+      <w:pPr>
+        <w:pStyle w:val="ListParagraph"/>
+        <w:numPr>
+          <w:ilvl w:val="0"/>
+          <w:numId w:val="16"/>
+        </w:numPr>
+        <w:rPr>
+          <w:color w:val="000000" w:themeColor="text1"/>
+          <w:sz w:val="20"/>
+          <w:szCs w:val="20"/>
+        </w:rPr>
+      </w:pPr>
+      <w:r>
+        <w:rPr>
+          <w:color w:val="000000" w:themeColor="text1"/>
+          <w:sz w:val="20"/>
+          <w:szCs w:val="20"/>
+        </w:rPr>
+        <w:t>CWND = CWND/2 on DupACK</w:t>
+      </w:r>
     </w:p>
     <w:p>
       <w:pPr>
@@ -3147,17 +2925,8 @@
                                 <w:sz w:val="20"/>
                                 <w:szCs w:val="20"/>
                               </w:rPr>
-                              <w:t xml:space="preserve">Triple </w:t>
+                              <w:t>Triple DupACK</w:t>
                             </w:r>
-                            <w:proofErr w:type="spellStart"/>
-                            <w:r>
-                              <w:rPr>
-                                <w:sz w:val="20"/>
-                                <w:szCs w:val="20"/>
-                              </w:rPr>
-                              <w:t>DupACK</w:t>
-                            </w:r>
-                            <w:proofErr w:type="spellEnd"/>
                           </w:p>
                           <w:p>
                             <w:pPr>
@@ -3414,8 +3183,6 @@
           <w:szCs w:val="20"/>
         </w:rPr>
       </w:pPr>
-      <w:bookmarkStart w:id="0" w:name="_GoBack"/>
-      <w:bookmarkEnd w:id="0"/>
     </w:p>
     <w:sectPr>
       <w:pgSz w:w="11900" w:h="16840"/>

</xml_diff>

<commit_message>
updating final TCP congestion notes
</commit_message>
<xml_diff>
--- a/Notes/w6.docx
+++ b/Notes/w6.docx
@@ -2649,8 +2649,6 @@
         </w:rPr>
         <w:t>Restarts Slow-Start after both Fast-Retransmit and Timeout</w:t>
       </w:r>
-      <w:bookmarkStart w:id="0" w:name="_GoBack"/>
-      <w:bookmarkEnd w:id="0"/>
     </w:p>
     <w:p>
       <w:pPr>
@@ -3022,17 +3020,8 @@
                           <w:sz w:val="20"/>
                           <w:szCs w:val="20"/>
                         </w:rPr>
-                        <w:t xml:space="preserve">Triple </w:t>
+                        <w:t>Triple DupACK</w:t>
                       </w:r>
-                      <w:proofErr w:type="spellStart"/>
-                      <w:r>
-                        <w:rPr>
-                          <w:sz w:val="20"/>
-                          <w:szCs w:val="20"/>
-                        </w:rPr>
-                        <w:t>DupACK</w:t>
-                      </w:r>
-                      <w:proofErr w:type="spellEnd"/>
                     </w:p>
                     <w:p>
                       <w:pPr>
@@ -3183,6 +3172,2998 @@
           <w:szCs w:val="20"/>
         </w:rPr>
       </w:pPr>
+    </w:p>
+    <w:p>
+      <w:pPr>
+        <w:tabs>
+          <w:tab w:val="left" w:pos="497"/>
+        </w:tabs>
+        <w:rPr>
+          <w:sz w:val="20"/>
+          <w:szCs w:val="20"/>
+        </w:rPr>
+      </w:pPr>
+    </w:p>
+    <w:p>
+      <w:pPr>
+        <w:tabs>
+          <w:tab w:val="left" w:pos="497"/>
+        </w:tabs>
+        <w:rPr>
+          <w:sz w:val="20"/>
+          <w:szCs w:val="20"/>
+        </w:rPr>
+      </w:pPr>
+    </w:p>
+    <w:p>
+      <w:pPr>
+        <w:tabs>
+          <w:tab w:val="left" w:pos="497"/>
+        </w:tabs>
+        <w:rPr>
+          <w:sz w:val="20"/>
+          <w:szCs w:val="20"/>
+        </w:rPr>
+      </w:pPr>
+    </w:p>
+    <w:p>
+      <w:pPr>
+        <w:tabs>
+          <w:tab w:val="left" w:pos="497"/>
+        </w:tabs>
+        <w:rPr>
+          <w:sz w:val="20"/>
+          <w:szCs w:val="20"/>
+        </w:rPr>
+      </w:pPr>
+    </w:p>
+    <w:p>
+      <w:pPr>
+        <w:tabs>
+          <w:tab w:val="left" w:pos="497"/>
+        </w:tabs>
+        <w:rPr>
+          <w:sz w:val="20"/>
+          <w:szCs w:val="20"/>
+        </w:rPr>
+      </w:pPr>
+    </w:p>
+    <w:p>
+      <w:pPr>
+        <w:tabs>
+          <w:tab w:val="left" w:pos="497"/>
+        </w:tabs>
+        <w:rPr>
+          <w:sz w:val="20"/>
+          <w:szCs w:val="20"/>
+        </w:rPr>
+      </w:pPr>
+    </w:p>
+    <w:p>
+      <w:pPr>
+        <w:rPr>
+          <w:color w:val="ED7D31" w:themeColor="accent2"/>
+        </w:rPr>
+      </w:pPr>
+      <w:r>
+        <w:rPr>
+          <w:b/>
+          <w:color w:val="ED7D31" w:themeColor="accent2"/>
+        </w:rPr>
+        <w:t>PART 2: TCP Fairness</w:t>
+      </w:r>
+    </w:p>
+    <w:p>
+      <w:pPr>
+        <w:tabs>
+          <w:tab w:val="left" w:pos="8692"/>
+        </w:tabs>
+        <w:rPr>
+          <w:color w:val="000000" w:themeColor="text1"/>
+          <w:sz w:val="20"/>
+          <w:szCs w:val="20"/>
+        </w:rPr>
+      </w:pPr>
+      <w:r>
+        <w:rPr>
+          <w:b/>
+          <w:color w:val="000000" w:themeColor="text1"/>
+          <w:sz w:val="20"/>
+          <w:szCs w:val="20"/>
+        </w:rPr>
+        <w:t>Fairness Goal</w:t>
+      </w:r>
+      <w:r>
+        <w:rPr>
+          <w:color w:val="000000" w:themeColor="text1"/>
+          <w:sz w:val="20"/>
+          <w:szCs w:val="20"/>
+        </w:rPr>
+        <w:t>: If X number of TCP sessions share the same bottleneck link of Bandwidth R, each should have average R/X</w:t>
+      </w:r>
+    </w:p>
+    <w:p>
+      <w:pPr>
+        <w:tabs>
+          <w:tab w:val="left" w:pos="8692"/>
+        </w:tabs>
+        <w:rPr>
+          <w:color w:val="000000" w:themeColor="text1"/>
+          <w:sz w:val="20"/>
+          <w:szCs w:val="20"/>
+        </w:rPr>
+      </w:pPr>
+      <w:r>
+        <w:rPr>
+          <w:b/>
+          <w:color w:val="000000" w:themeColor="text1"/>
+          <w:sz w:val="20"/>
+          <w:szCs w:val="20"/>
+        </w:rPr>
+        <w:t xml:space="preserve">TCP </w:t>
+      </w:r>
+      <w:r>
+        <w:rPr>
+          <w:color w:val="000000" w:themeColor="text1"/>
+          <w:sz w:val="20"/>
+          <w:szCs w:val="20"/>
+        </w:rPr>
+        <w:t xml:space="preserve">uses </w:t>
+      </w:r>
+      <w:r>
+        <w:rPr>
+          <w:b/>
+          <w:color w:val="000000" w:themeColor="text1"/>
+          <w:sz w:val="20"/>
+          <w:szCs w:val="20"/>
+        </w:rPr>
+        <w:t>Additive Increase Multiplicative Decrease (AIMD)</w:t>
+      </w:r>
+      <w:r>
+        <w:rPr>
+          <w:color w:val="000000" w:themeColor="text1"/>
+          <w:sz w:val="20"/>
+          <w:szCs w:val="20"/>
+        </w:rPr>
+        <w:t>. Four alternative options:</w:t>
+      </w:r>
+    </w:p>
+    <w:p>
+      <w:pPr>
+        <w:pStyle w:val="ListParagraph"/>
+        <w:numPr>
+          <w:ilvl w:val="0"/>
+          <w:numId w:val="18"/>
+        </w:numPr>
+        <w:tabs>
+          <w:tab w:val="left" w:pos="8692"/>
+        </w:tabs>
+        <w:rPr>
+          <w:color w:val="000000" w:themeColor="text1"/>
+          <w:sz w:val="20"/>
+          <w:szCs w:val="20"/>
+        </w:rPr>
+      </w:pPr>
+      <w:r>
+        <w:rPr>
+          <w:color w:val="000000" w:themeColor="text1"/>
+          <w:sz w:val="20"/>
+          <w:szCs w:val="20"/>
+        </w:rPr>
+        <w:t>AIAD: Gentle increase, gentle decrease</w:t>
+      </w:r>
+    </w:p>
+    <w:p>
+      <w:pPr>
+        <w:pStyle w:val="ListParagraph"/>
+        <w:numPr>
+          <w:ilvl w:val="0"/>
+          <w:numId w:val="18"/>
+        </w:numPr>
+        <w:tabs>
+          <w:tab w:val="left" w:pos="8692"/>
+        </w:tabs>
+        <w:rPr>
+          <w:color w:val="000000" w:themeColor="text1"/>
+          <w:sz w:val="20"/>
+          <w:szCs w:val="20"/>
+        </w:rPr>
+      </w:pPr>
+      <w:r>
+        <w:rPr>
+          <w:color w:val="000000" w:themeColor="text1"/>
+          <w:sz w:val="20"/>
+          <w:szCs w:val="20"/>
+        </w:rPr>
+        <w:t>AIMD: Gentle increase, drastic decrease</w:t>
+      </w:r>
+    </w:p>
+    <w:p>
+      <w:pPr>
+        <w:pStyle w:val="ListParagraph"/>
+        <w:numPr>
+          <w:ilvl w:val="0"/>
+          <w:numId w:val="18"/>
+        </w:numPr>
+        <w:tabs>
+          <w:tab w:val="left" w:pos="8692"/>
+        </w:tabs>
+        <w:rPr>
+          <w:color w:val="000000" w:themeColor="text1"/>
+          <w:sz w:val="20"/>
+          <w:szCs w:val="20"/>
+        </w:rPr>
+      </w:pPr>
+      <w:r>
+        <w:rPr>
+          <w:color w:val="000000" w:themeColor="text1"/>
+          <w:sz w:val="20"/>
+          <w:szCs w:val="20"/>
+        </w:rPr>
+        <w:t>MIAD: Drastic increase, gentle decrease</w:t>
+      </w:r>
+    </w:p>
+    <w:p>
+      <w:pPr>
+        <w:pStyle w:val="ListParagraph"/>
+        <w:numPr>
+          <w:ilvl w:val="0"/>
+          <w:numId w:val="18"/>
+        </w:numPr>
+        <w:tabs>
+          <w:tab w:val="left" w:pos="8692"/>
+        </w:tabs>
+        <w:rPr>
+          <w:color w:val="000000" w:themeColor="text1"/>
+          <w:sz w:val="20"/>
+          <w:szCs w:val="20"/>
+        </w:rPr>
+      </w:pPr>
+      <w:r>
+        <w:rPr>
+          <w:color w:val="000000" w:themeColor="text1"/>
+          <w:sz w:val="20"/>
+          <w:szCs w:val="20"/>
+        </w:rPr>
+        <w:t>MIMD: Drastic increase, drastic decrease</w:t>
+      </w:r>
+    </w:p>
+    <w:p>
+      <w:pPr>
+        <w:tabs>
+          <w:tab w:val="left" w:pos="8692"/>
+        </w:tabs>
+        <w:rPr>
+          <w:color w:val="000000" w:themeColor="text1"/>
+          <w:sz w:val="20"/>
+          <w:szCs w:val="20"/>
+        </w:rPr>
+      </w:pPr>
+      <w:r>
+        <w:rPr>
+          <w:noProof/>
+          <w:color w:val="000000" w:themeColor="text1"/>
+          <w:sz w:val="20"/>
+          <w:szCs w:val="20"/>
+          <w:lang w:val="en-US"/>
+        </w:rPr>
+        <w:drawing>
+          <wp:anchor distT="0" distB="0" distL="114300" distR="114300" simplePos="0" relativeHeight="251667456" behindDoc="1" locked="0" layoutInCell="1" allowOverlap="1" wp14:anchorId="11AAB8AD" wp14:editId="2D671A8D">
+            <wp:simplePos x="0" y="0"/>
+            <wp:positionH relativeFrom="column">
+              <wp:posOffset>3909</wp:posOffset>
+            </wp:positionH>
+            <wp:positionV relativeFrom="paragraph">
+              <wp:posOffset>155039</wp:posOffset>
+            </wp:positionV>
+            <wp:extent cx="2947432" cy="2691032"/>
+            <wp:effectExtent l="0" t="0" r="0" b="1905"/>
+            <wp:wrapNone/>
+            <wp:docPr id="46" name="Picture 46"/>
+            <wp:cNvGraphicFramePr>
+              <a:graphicFrameLocks xmlns:a="http://schemas.openxmlformats.org/drawingml/2006/main" noChangeAspect="1"/>
+            </wp:cNvGraphicFramePr>
+            <a:graphic xmlns:a="http://schemas.openxmlformats.org/drawingml/2006/main">
+              <a:graphicData uri="http://schemas.openxmlformats.org/drawingml/2006/picture">
+                <pic:pic xmlns:pic="http://schemas.openxmlformats.org/drawingml/2006/picture">
+                  <pic:nvPicPr>
+                    <pic:cNvPr id="46" name="Screen Shot 2017-09-23 at 12.01.09 PM.png"/>
+                    <pic:cNvPicPr/>
+                  </pic:nvPicPr>
+                  <pic:blipFill>
+                    <a:blip r:embed="rId11">
+                      <a:extLst>
+                        <a:ext uri="{28A0092B-C50C-407E-A947-70E740481C1C}">
+                          <a14:useLocalDpi xmlns:a14="http://schemas.microsoft.com/office/drawing/2010/main" val="0"/>
+                        </a:ext>
+                      </a:extLst>
+                    </a:blip>
+                    <a:stretch>
+                      <a:fillRect/>
+                    </a:stretch>
+                  </pic:blipFill>
+                  <pic:spPr>
+                    <a:xfrm>
+                      <a:off x="0" y="0"/>
+                      <a:ext cx="2951386" cy="2694642"/>
+                    </a:xfrm>
+                    <a:prstGeom prst="rect">
+                      <a:avLst/>
+                    </a:prstGeom>
+                  </pic:spPr>
+                </pic:pic>
+              </a:graphicData>
+            </a:graphic>
+            <wp14:sizeRelH relativeFrom="page">
+              <wp14:pctWidth>0</wp14:pctWidth>
+            </wp14:sizeRelH>
+            <wp14:sizeRelV relativeFrom="page">
+              <wp14:pctHeight>0</wp14:pctHeight>
+            </wp14:sizeRelV>
+          </wp:anchor>
+        </w:drawing>
+      </w:r>
+      <w:r>
+        <w:rPr>
+          <w:color w:val="000000" w:themeColor="text1"/>
+          <w:sz w:val="20"/>
+          <w:szCs w:val="20"/>
+        </w:rPr>
+        <w:t>Congestion control model</w:t>
+      </w:r>
+    </w:p>
+    <w:p>
+      <w:pPr>
+        <w:tabs>
+          <w:tab w:val="left" w:pos="8692"/>
+        </w:tabs>
+        <w:rPr>
+          <w:color w:val="000000" w:themeColor="text1"/>
+          <w:sz w:val="20"/>
+          <w:szCs w:val="20"/>
+        </w:rPr>
+      </w:pPr>
+    </w:p>
+    <w:p>
+      <w:pPr>
+        <w:tabs>
+          <w:tab w:val="left" w:pos="8692"/>
+        </w:tabs>
+        <w:rPr>
+          <w:color w:val="000000" w:themeColor="text1"/>
+          <w:sz w:val="20"/>
+          <w:szCs w:val="20"/>
+        </w:rPr>
+      </w:pPr>
+      <w:r>
+        <w:rPr>
+          <w:noProof/>
+          <w:color w:val="000000" w:themeColor="text1"/>
+          <w:sz w:val="20"/>
+          <w:szCs w:val="20"/>
+          <w:lang w:val="en-US"/>
+        </w:rPr>
+        <mc:AlternateContent>
+          <mc:Choice Requires="wps">
+            <w:drawing>
+              <wp:anchor distT="0" distB="0" distL="114300" distR="114300" simplePos="0" relativeHeight="251671552" behindDoc="0" locked="0" layoutInCell="1" allowOverlap="1" wp14:anchorId="65145633" wp14:editId="583BE1FB">
+                <wp:simplePos x="0" y="0"/>
+                <wp:positionH relativeFrom="column">
+                  <wp:posOffset>3481705</wp:posOffset>
+                </wp:positionH>
+                <wp:positionV relativeFrom="paragraph">
+                  <wp:posOffset>20955</wp:posOffset>
+                </wp:positionV>
+                <wp:extent cx="2971800" cy="2513965"/>
+                <wp:effectExtent l="0" t="0" r="0" b="635"/>
+                <wp:wrapSquare wrapText="bothSides"/>
+                <wp:docPr id="51" name="Text Box 51"/>
+                <wp:cNvGraphicFramePr/>
+                <a:graphic xmlns:a="http://schemas.openxmlformats.org/drawingml/2006/main">
+                  <a:graphicData uri="http://schemas.microsoft.com/office/word/2010/wordprocessingShape">
+                    <wps:wsp>
+                      <wps:cNvSpPr txBox="1"/>
+                      <wps:spPr>
+                        <a:xfrm>
+                          <a:off x="0" y="0"/>
+                          <a:ext cx="2971800" cy="2513965"/>
+                        </a:xfrm>
+                        <a:prstGeom prst="rect">
+                          <a:avLst/>
+                        </a:prstGeom>
+                        <a:noFill/>
+                        <a:ln>
+                          <a:noFill/>
+                        </a:ln>
+                        <a:effectLst/>
+                      </wps:spPr>
+                      <wps:style>
+                        <a:lnRef idx="0">
+                          <a:schemeClr val="accent1"/>
+                        </a:lnRef>
+                        <a:fillRef idx="0">
+                          <a:schemeClr val="accent1"/>
+                        </a:fillRef>
+                        <a:effectRef idx="0">
+                          <a:schemeClr val="accent1"/>
+                        </a:effectRef>
+                        <a:fontRef idx="minor">
+                          <a:schemeClr val="dk1"/>
+                        </a:fontRef>
+                      </wps:style>
+                      <wps:txbx>
+                        <w:txbxContent>
+                          <w:p>
+                            <w:pPr>
+                              <w:rPr>
+                                <w:sz w:val="20"/>
+                                <w:szCs w:val="20"/>
+                              </w:rPr>
+                            </w:pPr>
+                            <w:r>
+                              <w:rPr>
+                                <w:sz w:val="20"/>
+                                <w:szCs w:val="20"/>
+                              </w:rPr>
+                              <w:t xml:space="preserve">Two users: </w:t>
+                            </w:r>
+                            <w:r>
+                              <w:rPr>
+                                <w:b/>
+                                <w:sz w:val="20"/>
+                                <w:szCs w:val="20"/>
+                              </w:rPr>
+                              <w:t>X</w:t>
+                            </w:r>
+                            <w:r>
+                              <w:rPr>
+                                <w:b/>
+                                <w:sz w:val="20"/>
+                                <w:szCs w:val="20"/>
+                                <w:vertAlign w:val="subscript"/>
+                              </w:rPr>
+                              <w:t>1</w:t>
+                            </w:r>
+                            <w:r>
+                              <w:rPr>
+                                <w:b/>
+                                <w:sz w:val="20"/>
+                                <w:szCs w:val="20"/>
+                              </w:rPr>
+                              <w:t xml:space="preserve"> and X</w:t>
+                            </w:r>
+                            <w:r>
+                              <w:rPr>
+                                <w:b/>
+                                <w:sz w:val="20"/>
+                                <w:szCs w:val="20"/>
+                                <w:vertAlign w:val="subscript"/>
+                              </w:rPr>
+                              <w:t>2</w:t>
+                            </w:r>
+                          </w:p>
+                          <w:p>
+                            <w:pPr>
+                              <w:rPr>
+                                <w:sz w:val="20"/>
+                                <w:szCs w:val="20"/>
+                              </w:rPr>
+                            </w:pPr>
+                            <w:r>
+                              <w:rPr>
+                                <w:b/>
+                                <w:sz w:val="20"/>
+                                <w:szCs w:val="20"/>
+                              </w:rPr>
+                              <w:t>X</w:t>
+                            </w:r>
+                            <w:r>
+                              <w:rPr>
+                                <w:b/>
+                                <w:sz w:val="20"/>
+                                <w:szCs w:val="20"/>
+                                <w:vertAlign w:val="subscript"/>
+                              </w:rPr>
+                              <w:t>1</w:t>
+                            </w:r>
+                            <w:r>
+                              <w:rPr>
+                                <w:b/>
+                                <w:sz w:val="20"/>
+                                <w:szCs w:val="20"/>
+                              </w:rPr>
+                              <w:t xml:space="preserve"> + X</w:t>
+                            </w:r>
+                            <w:r>
+                              <w:rPr>
+                                <w:b/>
+                                <w:sz w:val="20"/>
+                                <w:szCs w:val="20"/>
+                                <w:vertAlign w:val="subscript"/>
+                              </w:rPr>
+                              <w:t>2</w:t>
+                            </w:r>
+                            <w:r>
+                              <w:rPr>
+                                <w:b/>
+                                <w:sz w:val="20"/>
+                                <w:szCs w:val="20"/>
+                              </w:rPr>
+                              <w:t xml:space="preserve"> &gt; 1</w:t>
+                            </w:r>
+                            <w:r>
+                              <w:rPr>
+                                <w:sz w:val="20"/>
+                                <w:szCs w:val="20"/>
+                              </w:rPr>
+                              <w:t xml:space="preserve">    = Congestion</w:t>
+                            </w:r>
+                          </w:p>
+                          <w:p>
+                            <w:pPr>
+                              <w:rPr>
+                                <w:sz w:val="20"/>
+                                <w:szCs w:val="20"/>
+                              </w:rPr>
+                            </w:pPr>
+                            <w:r>
+                              <w:rPr>
+                                <w:b/>
+                                <w:sz w:val="20"/>
+                                <w:szCs w:val="20"/>
+                              </w:rPr>
+                              <w:t>X</w:t>
+                            </w:r>
+                            <w:r>
+                              <w:rPr>
+                                <w:b/>
+                                <w:sz w:val="20"/>
+                                <w:szCs w:val="20"/>
+                                <w:vertAlign w:val="subscript"/>
+                              </w:rPr>
+                              <w:t>1</w:t>
+                            </w:r>
+                            <w:r>
+                              <w:rPr>
+                                <w:b/>
+                                <w:sz w:val="20"/>
+                                <w:szCs w:val="20"/>
+                              </w:rPr>
+                              <w:t xml:space="preserve"> + X</w:t>
+                            </w:r>
+                            <w:r>
+                              <w:rPr>
+                                <w:b/>
+                                <w:sz w:val="20"/>
+                                <w:szCs w:val="20"/>
+                                <w:vertAlign w:val="subscript"/>
+                              </w:rPr>
+                              <w:t>2</w:t>
+                            </w:r>
+                            <w:r>
+                              <w:rPr>
+                                <w:b/>
+                                <w:sz w:val="20"/>
+                                <w:szCs w:val="20"/>
+                              </w:rPr>
+                              <w:t xml:space="preserve"> &lt; 1</w:t>
+                            </w:r>
+                            <w:r>
+                              <w:rPr>
+                                <w:b/>
+                                <w:sz w:val="20"/>
+                                <w:szCs w:val="20"/>
+                              </w:rPr>
+                              <w:t xml:space="preserve">    </w:t>
+                            </w:r>
+                            <w:r>
+                              <w:rPr>
+                                <w:sz w:val="20"/>
+                                <w:szCs w:val="20"/>
+                              </w:rPr>
+                              <w:t>= Unused Capacity</w:t>
+                            </w:r>
+                          </w:p>
+                          <w:p>
+                            <w:pPr>
+                              <w:rPr>
+                                <w:sz w:val="20"/>
+                                <w:szCs w:val="20"/>
+                              </w:rPr>
+                            </w:pPr>
+                            <w:r>
+                              <w:rPr>
+                                <w:b/>
+                                <w:sz w:val="20"/>
+                                <w:szCs w:val="20"/>
+                              </w:rPr>
+                              <w:t>X</w:t>
+                            </w:r>
+                            <w:r>
+                              <w:rPr>
+                                <w:b/>
+                                <w:sz w:val="20"/>
+                                <w:szCs w:val="20"/>
+                                <w:vertAlign w:val="subscript"/>
+                              </w:rPr>
+                              <w:t>1</w:t>
+                            </w:r>
+                            <w:r>
+                              <w:rPr>
+                                <w:b/>
+                                <w:sz w:val="20"/>
+                                <w:szCs w:val="20"/>
+                              </w:rPr>
+                              <w:t xml:space="preserve"> + X</w:t>
+                            </w:r>
+                            <w:r>
+                              <w:rPr>
+                                <w:b/>
+                                <w:sz w:val="20"/>
+                                <w:szCs w:val="20"/>
+                                <w:vertAlign w:val="subscript"/>
+                              </w:rPr>
+                              <w:t>2</w:t>
+                            </w:r>
+                            <w:r>
+                              <w:rPr>
+                                <w:b/>
+                                <w:sz w:val="20"/>
+                                <w:szCs w:val="20"/>
+                              </w:rPr>
+                              <w:t xml:space="preserve"> = 1</w:t>
+                            </w:r>
+                            <w:r>
+                              <w:rPr>
+                                <w:sz w:val="20"/>
+                                <w:szCs w:val="20"/>
+                              </w:rPr>
+                              <w:t xml:space="preserve">    = Fair</w:t>
+                            </w:r>
+                          </w:p>
+                          <w:p>
+                            <w:pPr>
+                              <w:rPr>
+                                <w:sz w:val="20"/>
+                                <w:szCs w:val="20"/>
+                              </w:rPr>
+                            </w:pPr>
+                          </w:p>
+                          <w:p>
+                            <w:pPr>
+                              <w:rPr>
+                                <w:sz w:val="20"/>
+                                <w:szCs w:val="20"/>
+                              </w:rPr>
+                            </w:pPr>
+                            <w:r>
+                              <w:rPr>
+                                <w:b/>
+                                <w:sz w:val="20"/>
+                                <w:szCs w:val="20"/>
+                              </w:rPr>
+                              <w:t>A</w:t>
+                            </w:r>
+                            <w:r>
+                              <w:rPr>
+                                <w:sz w:val="20"/>
+                                <w:szCs w:val="20"/>
+                              </w:rPr>
+                              <w:t xml:space="preserve"> = Inefficient / Not fair (x</w:t>
+                            </w:r>
+                            <w:r>
+                              <w:rPr>
+                                <w:sz w:val="20"/>
+                                <w:szCs w:val="20"/>
+                                <w:vertAlign w:val="subscript"/>
+                              </w:rPr>
+                              <w:t>1</w:t>
+                            </w:r>
+                            <w:r>
+                              <w:rPr>
+                                <w:sz w:val="20"/>
+                                <w:szCs w:val="20"/>
+                              </w:rPr>
+                              <w:t xml:space="preserve"> + x</w:t>
+                            </w:r>
+                            <w:r>
+                              <w:rPr>
+                                <w:sz w:val="20"/>
+                                <w:szCs w:val="20"/>
+                                <w:vertAlign w:val="subscript"/>
+                              </w:rPr>
+                              <w:t>2</w:t>
+                            </w:r>
+                            <w:r>
+                              <w:rPr>
+                                <w:sz w:val="20"/>
+                                <w:szCs w:val="20"/>
+                              </w:rPr>
+                              <w:t xml:space="preserve"> = 0.7)</w:t>
+                            </w:r>
+                          </w:p>
+                          <w:p>
+                            <w:pPr>
+                              <w:rPr>
+                                <w:sz w:val="20"/>
+                                <w:szCs w:val="20"/>
+                              </w:rPr>
+                            </w:pPr>
+                            <w:r>
+                              <w:rPr>
+                                <w:b/>
+                                <w:sz w:val="20"/>
+                                <w:szCs w:val="20"/>
+                              </w:rPr>
+                              <w:t>B</w:t>
+                            </w:r>
+                            <w:r>
+                              <w:rPr>
+                                <w:sz w:val="20"/>
+                                <w:szCs w:val="20"/>
+                              </w:rPr>
+                              <w:t xml:space="preserve"> = Efficient / Fair (x</w:t>
+                            </w:r>
+                            <w:r>
+                              <w:rPr>
+                                <w:sz w:val="20"/>
+                                <w:szCs w:val="20"/>
+                                <w:vertAlign w:val="subscript"/>
+                              </w:rPr>
+                              <w:t>1</w:t>
+                            </w:r>
+                            <w:r>
+                              <w:rPr>
+                                <w:sz w:val="20"/>
+                                <w:szCs w:val="20"/>
+                              </w:rPr>
+                              <w:t xml:space="preserve"> + x</w:t>
+                            </w:r>
+                            <w:r>
+                              <w:rPr>
+                                <w:sz w:val="20"/>
+                                <w:szCs w:val="20"/>
+                                <w:vertAlign w:val="subscript"/>
+                              </w:rPr>
+                              <w:t>2</w:t>
+                            </w:r>
+                            <w:r>
+                              <w:rPr>
+                                <w:sz w:val="20"/>
+                                <w:szCs w:val="20"/>
+                              </w:rPr>
+                              <w:t xml:space="preserve"> = 1)</w:t>
+                            </w:r>
+                          </w:p>
+                          <w:p>
+                            <w:pPr>
+                              <w:rPr>
+                                <w:sz w:val="20"/>
+                                <w:szCs w:val="20"/>
+                              </w:rPr>
+                            </w:pPr>
+                            <w:r>
+                              <w:rPr>
+                                <w:b/>
+                                <w:sz w:val="20"/>
+                                <w:szCs w:val="20"/>
+                              </w:rPr>
+                              <w:t>C</w:t>
+                            </w:r>
+                            <w:r>
+                              <w:rPr>
+                                <w:sz w:val="20"/>
+                                <w:szCs w:val="20"/>
+                              </w:rPr>
+                              <w:t xml:space="preserve"> = Congested / Not fair (x</w:t>
+                            </w:r>
+                            <w:r>
+                              <w:rPr>
+                                <w:sz w:val="20"/>
+                                <w:szCs w:val="20"/>
+                                <w:vertAlign w:val="subscript"/>
+                              </w:rPr>
+                              <w:t>1</w:t>
+                            </w:r>
+                            <w:r>
+                              <w:rPr>
+                                <w:sz w:val="20"/>
+                                <w:szCs w:val="20"/>
+                              </w:rPr>
+                              <w:t xml:space="preserve"> + x</w:t>
+                            </w:r>
+                            <w:r>
+                              <w:rPr>
+                                <w:sz w:val="20"/>
+                                <w:szCs w:val="20"/>
+                                <w:vertAlign w:val="subscript"/>
+                              </w:rPr>
+                              <w:t>2</w:t>
+                            </w:r>
+                            <w:r>
+                              <w:rPr>
+                                <w:sz w:val="20"/>
+                                <w:szCs w:val="20"/>
+                              </w:rPr>
+                              <w:t xml:space="preserve"> = 1.2)</w:t>
+                            </w:r>
+                          </w:p>
+                          <w:p>
+                            <w:pPr>
+                              <w:rPr>
+                                <w:sz w:val="20"/>
+                                <w:szCs w:val="20"/>
+                              </w:rPr>
+                            </w:pPr>
+                            <w:r>
+                              <w:rPr>
+                                <w:b/>
+                                <w:sz w:val="20"/>
+                                <w:szCs w:val="20"/>
+                              </w:rPr>
+                              <w:t>D</w:t>
+                            </w:r>
+                            <w:r>
+                              <w:rPr>
+                                <w:sz w:val="20"/>
+                                <w:szCs w:val="20"/>
+                              </w:rPr>
+                              <w:t xml:space="preserve"> = Efficient / Not Fair (x</w:t>
+                            </w:r>
+                            <w:r>
+                              <w:rPr>
+                                <w:sz w:val="20"/>
+                                <w:szCs w:val="20"/>
+                                <w:vertAlign w:val="subscript"/>
+                              </w:rPr>
+                              <w:t>1</w:t>
+                            </w:r>
+                            <w:r>
+                              <w:rPr>
+                                <w:sz w:val="20"/>
+                                <w:szCs w:val="20"/>
+                              </w:rPr>
+                              <w:t xml:space="preserve"> + x</w:t>
+                            </w:r>
+                            <w:r>
+                              <w:rPr>
+                                <w:sz w:val="20"/>
+                                <w:szCs w:val="20"/>
+                                <w:vertAlign w:val="subscript"/>
+                              </w:rPr>
+                              <w:t>2</w:t>
+                            </w:r>
+                            <w:r>
+                              <w:rPr>
+                                <w:sz w:val="20"/>
+                                <w:szCs w:val="20"/>
+                              </w:rPr>
+                              <w:t xml:space="preserve"> = 1)</w:t>
+                            </w:r>
+                          </w:p>
+                          <w:p>
+                            <w:pPr>
+                              <w:rPr>
+                                <w:sz w:val="20"/>
+                                <w:szCs w:val="20"/>
+                              </w:rPr>
+                            </w:pPr>
+                          </w:p>
+                          <w:p>
+                            <w:pPr>
+                              <w:rPr>
+                                <w:sz w:val="20"/>
+                                <w:szCs w:val="20"/>
+                              </w:rPr>
+                            </w:pPr>
+                            <w:r>
+                              <w:rPr>
+                                <w:b/>
+                                <w:sz w:val="20"/>
+                                <w:szCs w:val="20"/>
+                              </w:rPr>
+                              <w:t>AIAD</w:t>
+                            </w:r>
+                            <w:r>
+                              <w:rPr>
+                                <w:sz w:val="20"/>
+                                <w:szCs w:val="20"/>
+                              </w:rPr>
+                              <w:t>: Add increase X</w:t>
+                            </w:r>
+                            <w:r>
+                              <w:rPr>
+                                <w:sz w:val="20"/>
+                                <w:szCs w:val="20"/>
+                                <w:vertAlign w:val="subscript"/>
+                              </w:rPr>
+                              <w:t>1,2</w:t>
+                            </w:r>
+                            <w:r>
+                              <w:rPr>
+                                <w:sz w:val="20"/>
+                                <w:szCs w:val="20"/>
+                              </w:rPr>
+                              <w:t xml:space="preserve"> | Add decrease X</w:t>
+                            </w:r>
+                            <w:r>
+                              <w:rPr>
+                                <w:sz w:val="20"/>
+                                <w:szCs w:val="20"/>
+                                <w:vertAlign w:val="subscript"/>
+                              </w:rPr>
+                              <w:t>1,2</w:t>
+                            </w:r>
+                          </w:p>
+                          <w:p>
+                            <w:pPr>
+                              <w:pStyle w:val="ListParagraph"/>
+                              <w:numPr>
+                                <w:ilvl w:val="0"/>
+                                <w:numId w:val="19"/>
+                              </w:numPr>
+                              <w:rPr>
+                                <w:sz w:val="20"/>
+                                <w:szCs w:val="20"/>
+                              </w:rPr>
+                            </w:pPr>
+                            <w:r>
+                              <w:rPr>
+                                <w:sz w:val="20"/>
+                                <w:szCs w:val="20"/>
+                              </w:rPr>
+                              <w:t>D</w:t>
+                            </w:r>
+                            <w:r>
+                              <w:rPr>
+                                <w:sz w:val="20"/>
+                                <w:szCs w:val="20"/>
+                              </w:rPr>
+                              <w:t>oes NOT converge to fairness</w:t>
+                            </w:r>
+                          </w:p>
+                          <w:p>
+                            <w:pPr>
+                              <w:rPr>
+                                <w:sz w:val="20"/>
+                                <w:szCs w:val="20"/>
+                              </w:rPr>
+                            </w:pPr>
+                            <w:r>
+                              <w:rPr>
+                                <w:b/>
+                                <w:sz w:val="20"/>
+                                <w:szCs w:val="20"/>
+                              </w:rPr>
+                              <w:t xml:space="preserve">AIMD: </w:t>
+                            </w:r>
+                            <w:r>
+                              <w:rPr>
+                                <w:sz w:val="20"/>
+                                <w:szCs w:val="20"/>
+                              </w:rPr>
+                              <w:t>Add increase X</w:t>
+                            </w:r>
+                            <w:r>
+                              <w:rPr>
+                                <w:sz w:val="20"/>
+                                <w:szCs w:val="20"/>
+                                <w:vertAlign w:val="subscript"/>
+                              </w:rPr>
+                              <w:t xml:space="preserve">1,2 </w:t>
+                            </w:r>
+                            <w:r>
+                              <w:rPr>
+                                <w:sz w:val="20"/>
+                                <w:szCs w:val="20"/>
+                              </w:rPr>
+                              <w:t>| Mult decrease X</w:t>
+                            </w:r>
+                            <w:r>
+                              <w:rPr>
+                                <w:sz w:val="20"/>
+                                <w:szCs w:val="20"/>
+                                <w:vertAlign w:val="subscript"/>
+                              </w:rPr>
+                              <w:t>1,2,</w:t>
+                            </w:r>
+                          </w:p>
+                          <w:p>
+                            <w:pPr>
+                              <w:pStyle w:val="ListParagraph"/>
+                              <w:numPr>
+                                <w:ilvl w:val="0"/>
+                                <w:numId w:val="19"/>
+                              </w:numPr>
+                              <w:rPr>
+                                <w:sz w:val="20"/>
+                                <w:szCs w:val="20"/>
+                              </w:rPr>
+                            </w:pPr>
+                            <w:r>
+                              <w:rPr>
+                                <w:sz w:val="20"/>
+                                <w:szCs w:val="20"/>
+                              </w:rPr>
+                              <w:t>Converges to fairness (rates will equalise eventually)</w:t>
+                            </w:r>
+                          </w:p>
+                          <w:p>
+                            <w:pPr>
+                              <w:rPr>
+                                <w:sz w:val="20"/>
+                                <w:szCs w:val="20"/>
+                              </w:rPr>
+                            </w:pPr>
+                          </w:p>
+                        </w:txbxContent>
+                      </wps:txbx>
+                      <wps:bodyPr rot="0" spcFirstLastPara="0" vertOverflow="overflow" horzOverflow="overflow" vert="horz" wrap="square" lIns="91440" tIns="45720" rIns="91440" bIns="45720" numCol="1" spcCol="0" rtlCol="0" fromWordArt="0" anchor="t" anchorCtr="0" forceAA="0" compatLnSpc="1">
+                        <a:prstTxWarp prst="textNoShape">
+                          <a:avLst/>
+                        </a:prstTxWarp>
+                        <a:noAutofit/>
+                      </wps:bodyPr>
+                    </wps:wsp>
+                  </a:graphicData>
+                </a:graphic>
+                <wp14:sizeRelV relativeFrom="margin">
+                  <wp14:pctHeight>0</wp14:pctHeight>
+                </wp14:sizeRelV>
+              </wp:anchor>
+            </w:drawing>
+          </mc:Choice>
+          <mc:Fallback>
+            <w:pict>
+              <v:shape w14:anchorId="65145633" id="Text_x0020_Box_x0020_51" o:spid="_x0000_s1028" type="#_x0000_t202" style="position:absolute;margin-left:274.15pt;margin-top:1.65pt;width:234pt;height:197.95pt;z-index:251671552;visibility:visible;mso-wrap-style:square;mso-height-percent:0;mso-wrap-distance-left:9pt;mso-wrap-distance-top:0;mso-wrap-distance-right:9pt;mso-wrap-distance-bottom:0;mso-position-horizontal:absolute;mso-position-horizontal-relative:text;mso-position-vertical:absolute;mso-position-vertical-relative:text;mso-height-percent:0;mso-height-relative:margin;v-text-anchor:top" o:gfxdata="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" filled="f" stroked="f">
+                <v:textbox>
+                  <w:txbxContent>
+                    <w:p>
+                      <w:pPr>
+                        <w:rPr>
+                          <w:sz w:val="20"/>
+                          <w:szCs w:val="20"/>
+                        </w:rPr>
+                      </w:pPr>
+                      <w:r>
+                        <w:rPr>
+                          <w:sz w:val="20"/>
+                          <w:szCs w:val="20"/>
+                        </w:rPr>
+                        <w:t xml:space="preserve">Two users: </w:t>
+                      </w:r>
+                      <w:r>
+                        <w:rPr>
+                          <w:b/>
+                          <w:sz w:val="20"/>
+                          <w:szCs w:val="20"/>
+                        </w:rPr>
+                        <w:t>X</w:t>
+                      </w:r>
+                      <w:r>
+                        <w:rPr>
+                          <w:b/>
+                          <w:sz w:val="20"/>
+                          <w:szCs w:val="20"/>
+                          <w:vertAlign w:val="subscript"/>
+                        </w:rPr>
+                        <w:t>1</w:t>
+                      </w:r>
+                      <w:r>
+                        <w:rPr>
+                          <w:b/>
+                          <w:sz w:val="20"/>
+                          <w:szCs w:val="20"/>
+                        </w:rPr>
+                        <w:t xml:space="preserve"> and X</w:t>
+                      </w:r>
+                      <w:r>
+                        <w:rPr>
+                          <w:b/>
+                          <w:sz w:val="20"/>
+                          <w:szCs w:val="20"/>
+                          <w:vertAlign w:val="subscript"/>
+                        </w:rPr>
+                        <w:t>2</w:t>
+                      </w:r>
+                    </w:p>
+                    <w:p>
+                      <w:pPr>
+                        <w:rPr>
+                          <w:sz w:val="20"/>
+                          <w:szCs w:val="20"/>
+                        </w:rPr>
+                      </w:pPr>
+                      <w:r>
+                        <w:rPr>
+                          <w:b/>
+                          <w:sz w:val="20"/>
+                          <w:szCs w:val="20"/>
+                        </w:rPr>
+                        <w:t>X</w:t>
+                      </w:r>
+                      <w:r>
+                        <w:rPr>
+                          <w:b/>
+                          <w:sz w:val="20"/>
+                          <w:szCs w:val="20"/>
+                          <w:vertAlign w:val="subscript"/>
+                        </w:rPr>
+                        <w:t>1</w:t>
+                      </w:r>
+                      <w:r>
+                        <w:rPr>
+                          <w:b/>
+                          <w:sz w:val="20"/>
+                          <w:szCs w:val="20"/>
+                        </w:rPr>
+                        <w:t xml:space="preserve"> + X</w:t>
+                      </w:r>
+                      <w:r>
+                        <w:rPr>
+                          <w:b/>
+                          <w:sz w:val="20"/>
+                          <w:szCs w:val="20"/>
+                          <w:vertAlign w:val="subscript"/>
+                        </w:rPr>
+                        <w:t>2</w:t>
+                      </w:r>
+                      <w:r>
+                        <w:rPr>
+                          <w:b/>
+                          <w:sz w:val="20"/>
+                          <w:szCs w:val="20"/>
+                        </w:rPr>
+                        <w:t xml:space="preserve"> &gt; 1</w:t>
+                      </w:r>
+                      <w:r>
+                        <w:rPr>
+                          <w:sz w:val="20"/>
+                          <w:szCs w:val="20"/>
+                        </w:rPr>
+                        <w:t xml:space="preserve">    = Congestion</w:t>
+                      </w:r>
+                    </w:p>
+                    <w:p>
+                      <w:pPr>
+                        <w:rPr>
+                          <w:sz w:val="20"/>
+                          <w:szCs w:val="20"/>
+                        </w:rPr>
+                      </w:pPr>
+                      <w:r>
+                        <w:rPr>
+                          <w:b/>
+                          <w:sz w:val="20"/>
+                          <w:szCs w:val="20"/>
+                        </w:rPr>
+                        <w:t>X</w:t>
+                      </w:r>
+                      <w:r>
+                        <w:rPr>
+                          <w:b/>
+                          <w:sz w:val="20"/>
+                          <w:szCs w:val="20"/>
+                          <w:vertAlign w:val="subscript"/>
+                        </w:rPr>
+                        <w:t>1</w:t>
+                      </w:r>
+                      <w:r>
+                        <w:rPr>
+                          <w:b/>
+                          <w:sz w:val="20"/>
+                          <w:szCs w:val="20"/>
+                        </w:rPr>
+                        <w:t xml:space="preserve"> + X</w:t>
+                      </w:r>
+                      <w:r>
+                        <w:rPr>
+                          <w:b/>
+                          <w:sz w:val="20"/>
+                          <w:szCs w:val="20"/>
+                          <w:vertAlign w:val="subscript"/>
+                        </w:rPr>
+                        <w:t>2</w:t>
+                      </w:r>
+                      <w:r>
+                        <w:rPr>
+                          <w:b/>
+                          <w:sz w:val="20"/>
+                          <w:szCs w:val="20"/>
+                        </w:rPr>
+                        <w:t xml:space="preserve"> &lt; 1</w:t>
+                      </w:r>
+                      <w:r>
+                        <w:rPr>
+                          <w:b/>
+                          <w:sz w:val="20"/>
+                          <w:szCs w:val="20"/>
+                        </w:rPr>
+                        <w:t xml:space="preserve">    </w:t>
+                      </w:r>
+                      <w:r>
+                        <w:rPr>
+                          <w:sz w:val="20"/>
+                          <w:szCs w:val="20"/>
+                        </w:rPr>
+                        <w:t>= Unused Capacity</w:t>
+                      </w:r>
+                    </w:p>
+                    <w:p>
+                      <w:pPr>
+                        <w:rPr>
+                          <w:sz w:val="20"/>
+                          <w:szCs w:val="20"/>
+                        </w:rPr>
+                      </w:pPr>
+                      <w:r>
+                        <w:rPr>
+                          <w:b/>
+                          <w:sz w:val="20"/>
+                          <w:szCs w:val="20"/>
+                        </w:rPr>
+                        <w:t>X</w:t>
+                      </w:r>
+                      <w:r>
+                        <w:rPr>
+                          <w:b/>
+                          <w:sz w:val="20"/>
+                          <w:szCs w:val="20"/>
+                          <w:vertAlign w:val="subscript"/>
+                        </w:rPr>
+                        <w:t>1</w:t>
+                      </w:r>
+                      <w:r>
+                        <w:rPr>
+                          <w:b/>
+                          <w:sz w:val="20"/>
+                          <w:szCs w:val="20"/>
+                        </w:rPr>
+                        <w:t xml:space="preserve"> + X</w:t>
+                      </w:r>
+                      <w:r>
+                        <w:rPr>
+                          <w:b/>
+                          <w:sz w:val="20"/>
+                          <w:szCs w:val="20"/>
+                          <w:vertAlign w:val="subscript"/>
+                        </w:rPr>
+                        <w:t>2</w:t>
+                      </w:r>
+                      <w:r>
+                        <w:rPr>
+                          <w:b/>
+                          <w:sz w:val="20"/>
+                          <w:szCs w:val="20"/>
+                        </w:rPr>
+                        <w:t xml:space="preserve"> = 1</w:t>
+                      </w:r>
+                      <w:r>
+                        <w:rPr>
+                          <w:sz w:val="20"/>
+                          <w:szCs w:val="20"/>
+                        </w:rPr>
+                        <w:t xml:space="preserve">    = Fair</w:t>
+                      </w:r>
+                    </w:p>
+                    <w:p>
+                      <w:pPr>
+                        <w:rPr>
+                          <w:sz w:val="20"/>
+                          <w:szCs w:val="20"/>
+                        </w:rPr>
+                      </w:pPr>
+                    </w:p>
+                    <w:p>
+                      <w:pPr>
+                        <w:rPr>
+                          <w:sz w:val="20"/>
+                          <w:szCs w:val="20"/>
+                        </w:rPr>
+                      </w:pPr>
+                      <w:r>
+                        <w:rPr>
+                          <w:b/>
+                          <w:sz w:val="20"/>
+                          <w:szCs w:val="20"/>
+                        </w:rPr>
+                        <w:t>A</w:t>
+                      </w:r>
+                      <w:r>
+                        <w:rPr>
+                          <w:sz w:val="20"/>
+                          <w:szCs w:val="20"/>
+                        </w:rPr>
+                        <w:t xml:space="preserve"> = Inefficient / Not fair (x</w:t>
+                      </w:r>
+                      <w:r>
+                        <w:rPr>
+                          <w:sz w:val="20"/>
+                          <w:szCs w:val="20"/>
+                          <w:vertAlign w:val="subscript"/>
+                        </w:rPr>
+                        <w:t>1</w:t>
+                      </w:r>
+                      <w:r>
+                        <w:rPr>
+                          <w:sz w:val="20"/>
+                          <w:szCs w:val="20"/>
+                        </w:rPr>
+                        <w:t xml:space="preserve"> + x</w:t>
+                      </w:r>
+                      <w:r>
+                        <w:rPr>
+                          <w:sz w:val="20"/>
+                          <w:szCs w:val="20"/>
+                          <w:vertAlign w:val="subscript"/>
+                        </w:rPr>
+                        <w:t>2</w:t>
+                      </w:r>
+                      <w:r>
+                        <w:rPr>
+                          <w:sz w:val="20"/>
+                          <w:szCs w:val="20"/>
+                        </w:rPr>
+                        <w:t xml:space="preserve"> = 0.7)</w:t>
+                      </w:r>
+                    </w:p>
+                    <w:p>
+                      <w:pPr>
+                        <w:rPr>
+                          <w:sz w:val="20"/>
+                          <w:szCs w:val="20"/>
+                        </w:rPr>
+                      </w:pPr>
+                      <w:r>
+                        <w:rPr>
+                          <w:b/>
+                          <w:sz w:val="20"/>
+                          <w:szCs w:val="20"/>
+                        </w:rPr>
+                        <w:t>B</w:t>
+                      </w:r>
+                      <w:r>
+                        <w:rPr>
+                          <w:sz w:val="20"/>
+                          <w:szCs w:val="20"/>
+                        </w:rPr>
+                        <w:t xml:space="preserve"> = Efficient / Fair (x</w:t>
+                      </w:r>
+                      <w:r>
+                        <w:rPr>
+                          <w:sz w:val="20"/>
+                          <w:szCs w:val="20"/>
+                          <w:vertAlign w:val="subscript"/>
+                        </w:rPr>
+                        <w:t>1</w:t>
+                      </w:r>
+                      <w:r>
+                        <w:rPr>
+                          <w:sz w:val="20"/>
+                          <w:szCs w:val="20"/>
+                        </w:rPr>
+                        <w:t xml:space="preserve"> + x</w:t>
+                      </w:r>
+                      <w:r>
+                        <w:rPr>
+                          <w:sz w:val="20"/>
+                          <w:szCs w:val="20"/>
+                          <w:vertAlign w:val="subscript"/>
+                        </w:rPr>
+                        <w:t>2</w:t>
+                      </w:r>
+                      <w:r>
+                        <w:rPr>
+                          <w:sz w:val="20"/>
+                          <w:szCs w:val="20"/>
+                        </w:rPr>
+                        <w:t xml:space="preserve"> = 1)</w:t>
+                      </w:r>
+                    </w:p>
+                    <w:p>
+                      <w:pPr>
+                        <w:rPr>
+                          <w:sz w:val="20"/>
+                          <w:szCs w:val="20"/>
+                        </w:rPr>
+                      </w:pPr>
+                      <w:r>
+                        <w:rPr>
+                          <w:b/>
+                          <w:sz w:val="20"/>
+                          <w:szCs w:val="20"/>
+                        </w:rPr>
+                        <w:t>C</w:t>
+                      </w:r>
+                      <w:r>
+                        <w:rPr>
+                          <w:sz w:val="20"/>
+                          <w:szCs w:val="20"/>
+                        </w:rPr>
+                        <w:t xml:space="preserve"> = Congested / Not fair (x</w:t>
+                      </w:r>
+                      <w:r>
+                        <w:rPr>
+                          <w:sz w:val="20"/>
+                          <w:szCs w:val="20"/>
+                          <w:vertAlign w:val="subscript"/>
+                        </w:rPr>
+                        <w:t>1</w:t>
+                      </w:r>
+                      <w:r>
+                        <w:rPr>
+                          <w:sz w:val="20"/>
+                          <w:szCs w:val="20"/>
+                        </w:rPr>
+                        <w:t xml:space="preserve"> + x</w:t>
+                      </w:r>
+                      <w:r>
+                        <w:rPr>
+                          <w:sz w:val="20"/>
+                          <w:szCs w:val="20"/>
+                          <w:vertAlign w:val="subscript"/>
+                        </w:rPr>
+                        <w:t>2</w:t>
+                      </w:r>
+                      <w:r>
+                        <w:rPr>
+                          <w:sz w:val="20"/>
+                          <w:szCs w:val="20"/>
+                        </w:rPr>
+                        <w:t xml:space="preserve"> = 1.2)</w:t>
+                      </w:r>
+                    </w:p>
+                    <w:p>
+                      <w:pPr>
+                        <w:rPr>
+                          <w:sz w:val="20"/>
+                          <w:szCs w:val="20"/>
+                        </w:rPr>
+                      </w:pPr>
+                      <w:r>
+                        <w:rPr>
+                          <w:b/>
+                          <w:sz w:val="20"/>
+                          <w:szCs w:val="20"/>
+                        </w:rPr>
+                        <w:t>D</w:t>
+                      </w:r>
+                      <w:r>
+                        <w:rPr>
+                          <w:sz w:val="20"/>
+                          <w:szCs w:val="20"/>
+                        </w:rPr>
+                        <w:t xml:space="preserve"> = Efficient / Not Fair (x</w:t>
+                      </w:r>
+                      <w:r>
+                        <w:rPr>
+                          <w:sz w:val="20"/>
+                          <w:szCs w:val="20"/>
+                          <w:vertAlign w:val="subscript"/>
+                        </w:rPr>
+                        <w:t>1</w:t>
+                      </w:r>
+                      <w:r>
+                        <w:rPr>
+                          <w:sz w:val="20"/>
+                          <w:szCs w:val="20"/>
+                        </w:rPr>
+                        <w:t xml:space="preserve"> + x</w:t>
+                      </w:r>
+                      <w:r>
+                        <w:rPr>
+                          <w:sz w:val="20"/>
+                          <w:szCs w:val="20"/>
+                          <w:vertAlign w:val="subscript"/>
+                        </w:rPr>
+                        <w:t>2</w:t>
+                      </w:r>
+                      <w:r>
+                        <w:rPr>
+                          <w:sz w:val="20"/>
+                          <w:szCs w:val="20"/>
+                        </w:rPr>
+                        <w:t xml:space="preserve"> = 1)</w:t>
+                      </w:r>
+                    </w:p>
+                    <w:p>
+                      <w:pPr>
+                        <w:rPr>
+                          <w:sz w:val="20"/>
+                          <w:szCs w:val="20"/>
+                        </w:rPr>
+                      </w:pPr>
+                    </w:p>
+                    <w:p>
+                      <w:pPr>
+                        <w:rPr>
+                          <w:sz w:val="20"/>
+                          <w:szCs w:val="20"/>
+                        </w:rPr>
+                      </w:pPr>
+                      <w:r>
+                        <w:rPr>
+                          <w:b/>
+                          <w:sz w:val="20"/>
+                          <w:szCs w:val="20"/>
+                        </w:rPr>
+                        <w:t>AIAD</w:t>
+                      </w:r>
+                      <w:r>
+                        <w:rPr>
+                          <w:sz w:val="20"/>
+                          <w:szCs w:val="20"/>
+                        </w:rPr>
+                        <w:t>: Add increase X</w:t>
+                      </w:r>
+                      <w:r>
+                        <w:rPr>
+                          <w:sz w:val="20"/>
+                          <w:szCs w:val="20"/>
+                          <w:vertAlign w:val="subscript"/>
+                        </w:rPr>
+                        <w:t>1,2</w:t>
+                      </w:r>
+                      <w:r>
+                        <w:rPr>
+                          <w:sz w:val="20"/>
+                          <w:szCs w:val="20"/>
+                        </w:rPr>
+                        <w:t xml:space="preserve"> | Add decrease X</w:t>
+                      </w:r>
+                      <w:r>
+                        <w:rPr>
+                          <w:sz w:val="20"/>
+                          <w:szCs w:val="20"/>
+                          <w:vertAlign w:val="subscript"/>
+                        </w:rPr>
+                        <w:t>1,2</w:t>
+                      </w:r>
+                    </w:p>
+                    <w:p>
+                      <w:pPr>
+                        <w:pStyle w:val="ListParagraph"/>
+                        <w:numPr>
+                          <w:ilvl w:val="0"/>
+                          <w:numId w:val="19"/>
+                        </w:numPr>
+                        <w:rPr>
+                          <w:sz w:val="20"/>
+                          <w:szCs w:val="20"/>
+                        </w:rPr>
+                      </w:pPr>
+                      <w:r>
+                        <w:rPr>
+                          <w:sz w:val="20"/>
+                          <w:szCs w:val="20"/>
+                        </w:rPr>
+                        <w:t>D</w:t>
+                      </w:r>
+                      <w:r>
+                        <w:rPr>
+                          <w:sz w:val="20"/>
+                          <w:szCs w:val="20"/>
+                        </w:rPr>
+                        <w:t>oes NOT converge to fairness</w:t>
+                      </w:r>
+                    </w:p>
+                    <w:p>
+                      <w:pPr>
+                        <w:rPr>
+                          <w:sz w:val="20"/>
+                          <w:szCs w:val="20"/>
+                        </w:rPr>
+                      </w:pPr>
+                      <w:r>
+                        <w:rPr>
+                          <w:b/>
+                          <w:sz w:val="20"/>
+                          <w:szCs w:val="20"/>
+                        </w:rPr>
+                        <w:t xml:space="preserve">AIMD: </w:t>
+                      </w:r>
+                      <w:r>
+                        <w:rPr>
+                          <w:sz w:val="20"/>
+                          <w:szCs w:val="20"/>
+                        </w:rPr>
+                        <w:t>Add increase X</w:t>
+                      </w:r>
+                      <w:r>
+                        <w:rPr>
+                          <w:sz w:val="20"/>
+                          <w:szCs w:val="20"/>
+                          <w:vertAlign w:val="subscript"/>
+                        </w:rPr>
+                        <w:t xml:space="preserve">1,2 </w:t>
+                      </w:r>
+                      <w:r>
+                        <w:rPr>
+                          <w:sz w:val="20"/>
+                          <w:szCs w:val="20"/>
+                        </w:rPr>
+                        <w:t>| Mult decrease X</w:t>
+                      </w:r>
+                      <w:r>
+                        <w:rPr>
+                          <w:sz w:val="20"/>
+                          <w:szCs w:val="20"/>
+                          <w:vertAlign w:val="subscript"/>
+                        </w:rPr>
+                        <w:t>1,2,</w:t>
+                      </w:r>
+                    </w:p>
+                    <w:p>
+                      <w:pPr>
+                        <w:pStyle w:val="ListParagraph"/>
+                        <w:numPr>
+                          <w:ilvl w:val="0"/>
+                          <w:numId w:val="19"/>
+                        </w:numPr>
+                        <w:rPr>
+                          <w:sz w:val="20"/>
+                          <w:szCs w:val="20"/>
+                        </w:rPr>
+                      </w:pPr>
+                      <w:r>
+                        <w:rPr>
+                          <w:sz w:val="20"/>
+                          <w:szCs w:val="20"/>
+                        </w:rPr>
+                        <w:t>Converges to fairness (rates will equalise eventually)</w:t>
+                      </w:r>
+                    </w:p>
+                    <w:p>
+                      <w:pPr>
+                        <w:rPr>
+                          <w:sz w:val="20"/>
+                          <w:szCs w:val="20"/>
+                        </w:rPr>
+                      </w:pPr>
+                    </w:p>
+                  </w:txbxContent>
+                </v:textbox>
+                <w10:wrap type="square"/>
+              </v:shape>
+            </w:pict>
+          </mc:Fallback>
+        </mc:AlternateContent>
+      </w:r>
+    </w:p>
+    <w:p>
+      <w:pPr>
+        <w:tabs>
+          <w:tab w:val="left" w:pos="8692"/>
+        </w:tabs>
+        <w:rPr>
+          <w:color w:val="000000" w:themeColor="text1"/>
+          <w:sz w:val="20"/>
+          <w:szCs w:val="20"/>
+        </w:rPr>
+      </w:pPr>
+    </w:p>
+    <w:p>
+      <w:pPr>
+        <w:rPr>
+          <w:sz w:val="20"/>
+          <w:szCs w:val="20"/>
+        </w:rPr>
+      </w:pPr>
+    </w:p>
+    <w:p>
+      <w:pPr>
+        <w:rPr>
+          <w:sz w:val="20"/>
+          <w:szCs w:val="20"/>
+        </w:rPr>
+      </w:pPr>
+    </w:p>
+    <w:p>
+      <w:pPr>
+        <w:rPr>
+          <w:sz w:val="20"/>
+          <w:szCs w:val="20"/>
+        </w:rPr>
+      </w:pPr>
+      <w:r>
+        <w:rPr>
+          <w:noProof/>
+          <w:color w:val="000000" w:themeColor="text1"/>
+          <w:sz w:val="20"/>
+          <w:szCs w:val="20"/>
+          <w:lang w:val="en-US"/>
+        </w:rPr>
+        <mc:AlternateContent>
+          <mc:Choice Requires="wps">
+            <w:drawing>
+              <wp:anchor distT="0" distB="0" distL="114300" distR="114300" simplePos="0" relativeHeight="251670528" behindDoc="0" locked="0" layoutInCell="1" allowOverlap="1" wp14:anchorId="0C5932E7" wp14:editId="32895C81">
+                <wp:simplePos x="0" y="0"/>
+                <wp:positionH relativeFrom="column">
+                  <wp:posOffset>1994535</wp:posOffset>
+                </wp:positionH>
+                <wp:positionV relativeFrom="paragraph">
+                  <wp:posOffset>765810</wp:posOffset>
+                </wp:positionV>
+                <wp:extent cx="340360" cy="342265"/>
+                <wp:effectExtent l="0" t="0" r="0" b="0"/>
+                <wp:wrapSquare wrapText="bothSides"/>
+                <wp:docPr id="50" name="Text Box 50"/>
+                <wp:cNvGraphicFramePr/>
+                <a:graphic xmlns:a="http://schemas.openxmlformats.org/drawingml/2006/main">
+                  <a:graphicData uri="http://schemas.microsoft.com/office/word/2010/wordprocessingShape">
+                    <wps:wsp>
+                      <wps:cNvSpPr txBox="1"/>
+                      <wps:spPr>
+                        <a:xfrm>
+                          <a:off x="0" y="0"/>
+                          <a:ext cx="340360" cy="342265"/>
+                        </a:xfrm>
+                        <a:prstGeom prst="rect">
+                          <a:avLst/>
+                        </a:prstGeom>
+                        <a:noFill/>
+                        <a:ln>
+                          <a:noFill/>
+                        </a:ln>
+                        <a:effectLst/>
+                      </wps:spPr>
+                      <wps:style>
+                        <a:lnRef idx="0">
+                          <a:schemeClr val="accent1"/>
+                        </a:lnRef>
+                        <a:fillRef idx="0">
+                          <a:schemeClr val="accent1"/>
+                        </a:fillRef>
+                        <a:effectRef idx="0">
+                          <a:schemeClr val="accent1"/>
+                        </a:effectRef>
+                        <a:fontRef idx="minor">
+                          <a:schemeClr val="dk1"/>
+                        </a:fontRef>
+                      </wps:style>
+                      <wps:txbx>
+                        <w:txbxContent>
+                          <w:p>
+                            <w:pPr>
+                              <w:rPr>
+                                <w:b/>
+                                <w:color w:val="FF0000"/>
+                                <w:sz w:val="28"/>
+                                <w:szCs w:val="28"/>
+                              </w:rPr>
+                            </w:pPr>
+                            <w:r>
+                              <w:rPr>
+                                <w:b/>
+                                <w:color w:val="FF0000"/>
+                                <w:sz w:val="28"/>
+                                <w:szCs w:val="28"/>
+                              </w:rPr>
+                              <w:t>D</w:t>
+                            </w:r>
+                          </w:p>
+                        </w:txbxContent>
+                      </wps:txbx>
+                      <wps:bodyPr rot="0" spcFirstLastPara="0" vertOverflow="overflow" horzOverflow="overflow" vert="horz" wrap="square" lIns="91440" tIns="45720" rIns="91440" bIns="45720" numCol="1" spcCol="0" rtlCol="0" fromWordArt="0" anchor="t" anchorCtr="0" forceAA="0" compatLnSpc="1">
+                        <a:prstTxWarp prst="textNoShape">
+                          <a:avLst/>
+                        </a:prstTxWarp>
+                        <a:noAutofit/>
+                      </wps:bodyPr>
+                    </wps:wsp>
+                  </a:graphicData>
+                </a:graphic>
+                <wp14:sizeRelH relativeFrom="margin">
+                  <wp14:pctWidth>0</wp14:pctWidth>
+                </wp14:sizeRelH>
+                <wp14:sizeRelV relativeFrom="margin">
+                  <wp14:pctHeight>0</wp14:pctHeight>
+                </wp14:sizeRelV>
+              </wp:anchor>
+            </w:drawing>
+          </mc:Choice>
+          <mc:Fallback>
+            <w:pict>
+              <v:shape w14:anchorId="0C5932E7" id="Text_x0020_Box_x0020_50" o:spid="_x0000_s1029" type="#_x0000_t202" style="position:absolute;margin-left:157.05pt;margin-top:60.3pt;width:26.8pt;height:26.95pt;z-index:251670528;visibility:visible;mso-wrap-style:square;mso-width-percent:0;mso-height-percent:0;mso-wrap-distance-left:9pt;mso-wrap-distance-top:0;mso-wrap-distance-right:9pt;mso-wrap-distance-bottom:0;mso-position-horizontal:absolute;mso-position-horizontal-relative:text;mso-position-vertical:absolute;mso-position-vertical-relative:text;mso-width-percent:0;mso-height-percent:0;mso-width-relative:margin;mso-height-relative:margin;v-text-anchor:top" o:gfxdata="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" filled="f" stroked="f">
+                <v:textbox>
+                  <w:txbxContent>
+                    <w:p>
+                      <w:pPr>
+                        <w:rPr>
+                          <w:b/>
+                          <w:color w:val="FF0000"/>
+                          <w:sz w:val="28"/>
+                          <w:szCs w:val="28"/>
+                        </w:rPr>
+                      </w:pPr>
+                      <w:r>
+                        <w:rPr>
+                          <w:b/>
+                          <w:color w:val="FF0000"/>
+                          <w:sz w:val="28"/>
+                          <w:szCs w:val="28"/>
+                        </w:rPr>
+                        <w:t>D</w:t>
+                      </w:r>
+                    </w:p>
+                  </w:txbxContent>
+                </v:textbox>
+                <w10:wrap type="square"/>
+              </v:shape>
+            </w:pict>
+          </mc:Fallback>
+        </mc:AlternateContent>
+      </w:r>
+      <w:r>
+        <w:rPr>
+          <w:noProof/>
+          <w:color w:val="000000" w:themeColor="text1"/>
+          <w:sz w:val="20"/>
+          <w:szCs w:val="20"/>
+          <w:lang w:val="en-US"/>
+        </w:rPr>
+        <mc:AlternateContent>
+          <mc:Choice Requires="wps">
+            <w:drawing>
+              <wp:anchor distT="0" distB="0" distL="114300" distR="114300" simplePos="0" relativeHeight="251669504" behindDoc="0" locked="0" layoutInCell="1" allowOverlap="1" wp14:anchorId="5BA09F39" wp14:editId="1EE78295">
+                <wp:simplePos x="0" y="0"/>
+                <wp:positionH relativeFrom="column">
+                  <wp:posOffset>1994535</wp:posOffset>
+                </wp:positionH>
+                <wp:positionV relativeFrom="paragraph">
+                  <wp:posOffset>80010</wp:posOffset>
+                </wp:positionV>
+                <wp:extent cx="340360" cy="342265"/>
+                <wp:effectExtent l="0" t="0" r="0" b="0"/>
+                <wp:wrapSquare wrapText="bothSides"/>
+                <wp:docPr id="49" name="Text Box 49"/>
+                <wp:cNvGraphicFramePr/>
+                <a:graphic xmlns:a="http://schemas.openxmlformats.org/drawingml/2006/main">
+                  <a:graphicData uri="http://schemas.microsoft.com/office/word/2010/wordprocessingShape">
+                    <wps:wsp>
+                      <wps:cNvSpPr txBox="1"/>
+                      <wps:spPr>
+                        <a:xfrm>
+                          <a:off x="0" y="0"/>
+                          <a:ext cx="340360" cy="342265"/>
+                        </a:xfrm>
+                        <a:prstGeom prst="rect">
+                          <a:avLst/>
+                        </a:prstGeom>
+                        <a:noFill/>
+                        <a:ln>
+                          <a:noFill/>
+                        </a:ln>
+                        <a:effectLst/>
+                      </wps:spPr>
+                      <wps:style>
+                        <a:lnRef idx="0">
+                          <a:schemeClr val="accent1"/>
+                        </a:lnRef>
+                        <a:fillRef idx="0">
+                          <a:schemeClr val="accent1"/>
+                        </a:fillRef>
+                        <a:effectRef idx="0">
+                          <a:schemeClr val="accent1"/>
+                        </a:effectRef>
+                        <a:fontRef idx="minor">
+                          <a:schemeClr val="dk1"/>
+                        </a:fontRef>
+                      </wps:style>
+                      <wps:txbx>
+                        <w:txbxContent>
+                          <w:p>
+                            <w:pPr>
+                              <w:rPr>
+                                <w:b/>
+                                <w:color w:val="FF0000"/>
+                                <w:sz w:val="28"/>
+                                <w:szCs w:val="28"/>
+                              </w:rPr>
+                            </w:pPr>
+                            <w:r>
+                              <w:rPr>
+                                <w:b/>
+                                <w:color w:val="FF0000"/>
+                                <w:sz w:val="28"/>
+                                <w:szCs w:val="28"/>
+                              </w:rPr>
+                              <w:t>C</w:t>
+                            </w:r>
+                          </w:p>
+                        </w:txbxContent>
+                      </wps:txbx>
+                      <wps:bodyPr rot="0" spcFirstLastPara="0" vertOverflow="overflow" horzOverflow="overflow" vert="horz" wrap="square" lIns="91440" tIns="45720" rIns="91440" bIns="45720" numCol="1" spcCol="0" rtlCol="0" fromWordArt="0" anchor="t" anchorCtr="0" forceAA="0" compatLnSpc="1">
+                        <a:prstTxWarp prst="textNoShape">
+                          <a:avLst/>
+                        </a:prstTxWarp>
+                        <a:noAutofit/>
+                      </wps:bodyPr>
+                    </wps:wsp>
+                  </a:graphicData>
+                </a:graphic>
+                <wp14:sizeRelH relativeFrom="margin">
+                  <wp14:pctWidth>0</wp14:pctWidth>
+                </wp14:sizeRelH>
+                <wp14:sizeRelV relativeFrom="margin">
+                  <wp14:pctHeight>0</wp14:pctHeight>
+                </wp14:sizeRelV>
+              </wp:anchor>
+            </w:drawing>
+          </mc:Choice>
+          <mc:Fallback>
+            <w:pict>
+              <v:shape w14:anchorId="5BA09F39" id="Text_x0020_Box_x0020_49" o:spid="_x0000_s1030" type="#_x0000_t202" style="position:absolute;margin-left:157.05pt;margin-top:6.3pt;width:26.8pt;height:26.95pt;z-index:251669504;visibility:visible;mso-wrap-style:square;mso-width-percent:0;mso-height-percent:0;mso-wrap-distance-left:9pt;mso-wrap-distance-top:0;mso-wrap-distance-right:9pt;mso-wrap-distance-bottom:0;mso-position-horizontal:absolute;mso-position-horizontal-relative:text;mso-position-vertical:absolute;mso-position-vertical-relative:text;mso-width-percent:0;mso-height-percent:0;mso-width-relative:margin;mso-height-relative:margin;v-text-anchor:top" o:gfxdata="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" filled="f" stroked="f">
+                <v:textbox>
+                  <w:txbxContent>
+                    <w:p>
+                      <w:pPr>
+                        <w:rPr>
+                          <w:b/>
+                          <w:color w:val="FF0000"/>
+                          <w:sz w:val="28"/>
+                          <w:szCs w:val="28"/>
+                        </w:rPr>
+                      </w:pPr>
+                      <w:r>
+                        <w:rPr>
+                          <w:b/>
+                          <w:color w:val="FF0000"/>
+                          <w:sz w:val="28"/>
+                          <w:szCs w:val="28"/>
+                        </w:rPr>
+                        <w:t>C</w:t>
+                      </w:r>
+                    </w:p>
+                  </w:txbxContent>
+                </v:textbox>
+                <w10:wrap type="square"/>
+              </v:shape>
+            </w:pict>
+          </mc:Fallback>
+        </mc:AlternateContent>
+      </w:r>
+      <w:r>
+        <w:rPr>
+          <w:noProof/>
+          <w:color w:val="000000" w:themeColor="text1"/>
+          <w:sz w:val="20"/>
+          <w:szCs w:val="20"/>
+          <w:lang w:val="en-US"/>
+        </w:rPr>
+        <mc:AlternateContent>
+          <mc:Choice Requires="wps">
+            <w:drawing>
+              <wp:anchor distT="0" distB="0" distL="114300" distR="114300" simplePos="0" relativeHeight="251666432" behindDoc="0" locked="0" layoutInCell="1" allowOverlap="1" wp14:anchorId="49699310" wp14:editId="51B81AC3">
+                <wp:simplePos x="0" y="0"/>
+                <wp:positionH relativeFrom="column">
+                  <wp:posOffset>512445</wp:posOffset>
+                </wp:positionH>
+                <wp:positionV relativeFrom="paragraph">
+                  <wp:posOffset>83820</wp:posOffset>
+                </wp:positionV>
+                <wp:extent cx="340360" cy="342265"/>
+                <wp:effectExtent l="0" t="0" r="0" b="0"/>
+                <wp:wrapSquare wrapText="bothSides"/>
+                <wp:docPr id="47" name="Text Box 47"/>
+                <wp:cNvGraphicFramePr/>
+                <a:graphic xmlns:a="http://schemas.openxmlformats.org/drawingml/2006/main">
+                  <a:graphicData uri="http://schemas.microsoft.com/office/word/2010/wordprocessingShape">
+                    <wps:wsp>
+                      <wps:cNvSpPr txBox="1"/>
+                      <wps:spPr>
+                        <a:xfrm>
+                          <a:off x="0" y="0"/>
+                          <a:ext cx="340360" cy="342265"/>
+                        </a:xfrm>
+                        <a:prstGeom prst="rect">
+                          <a:avLst/>
+                        </a:prstGeom>
+                        <a:noFill/>
+                        <a:ln>
+                          <a:noFill/>
+                        </a:ln>
+                        <a:effectLst/>
+                      </wps:spPr>
+                      <wps:style>
+                        <a:lnRef idx="0">
+                          <a:schemeClr val="accent1"/>
+                        </a:lnRef>
+                        <a:fillRef idx="0">
+                          <a:schemeClr val="accent1"/>
+                        </a:fillRef>
+                        <a:effectRef idx="0">
+                          <a:schemeClr val="accent1"/>
+                        </a:effectRef>
+                        <a:fontRef idx="minor">
+                          <a:schemeClr val="dk1"/>
+                        </a:fontRef>
+                      </wps:style>
+                      <wps:txbx>
+                        <w:txbxContent>
+                          <w:p>
+                            <w:pPr>
+                              <w:rPr>
+                                <w:b/>
+                                <w:color w:val="FF0000"/>
+                                <w:sz w:val="28"/>
+                                <w:szCs w:val="28"/>
+                              </w:rPr>
+                            </w:pPr>
+                            <w:r>
+                              <w:rPr>
+                                <w:b/>
+                                <w:color w:val="FF0000"/>
+                                <w:sz w:val="28"/>
+                                <w:szCs w:val="28"/>
+                              </w:rPr>
+                              <w:t>A</w:t>
+                            </w:r>
+                          </w:p>
+                        </w:txbxContent>
+                      </wps:txbx>
+                      <wps:bodyPr rot="0" spcFirstLastPara="0" vertOverflow="overflow" horzOverflow="overflow" vert="horz" wrap="square" lIns="91440" tIns="45720" rIns="91440" bIns="45720" numCol="1" spcCol="0" rtlCol="0" fromWordArt="0" anchor="t" anchorCtr="0" forceAA="0" compatLnSpc="1">
+                        <a:prstTxWarp prst="textNoShape">
+                          <a:avLst/>
+                        </a:prstTxWarp>
+                        <a:noAutofit/>
+                      </wps:bodyPr>
+                    </wps:wsp>
+                  </a:graphicData>
+                </a:graphic>
+                <wp14:sizeRelH relativeFrom="margin">
+                  <wp14:pctWidth>0</wp14:pctWidth>
+                </wp14:sizeRelH>
+                <wp14:sizeRelV relativeFrom="margin">
+                  <wp14:pctHeight>0</wp14:pctHeight>
+                </wp14:sizeRelV>
+              </wp:anchor>
+            </w:drawing>
+          </mc:Choice>
+          <mc:Fallback>
+            <w:pict>
+              <v:shape w14:anchorId="49699310" id="Text_x0020_Box_x0020_47" o:spid="_x0000_s1031" type="#_x0000_t202" style="position:absolute;margin-left:40.35pt;margin-top:6.6pt;width:26.8pt;height:26.95pt;z-index:251666432;visibility:visible;mso-wrap-style:square;mso-width-percent:0;mso-height-percent:0;mso-wrap-distance-left:9pt;mso-wrap-distance-top:0;mso-wrap-distance-right:9pt;mso-wrap-distance-bottom:0;mso-position-horizontal:absolute;mso-position-horizontal-relative:text;mso-position-vertical:absolute;mso-position-vertical-relative:text;mso-width-percent:0;mso-height-percent:0;mso-width-relative:margin;mso-height-relative:margin;v-text-anchor:top" o:gfxdata="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" filled="f" stroked="f">
+                <v:textbox>
+                  <w:txbxContent>
+                    <w:p>
+                      <w:pPr>
+                        <w:rPr>
+                          <w:b/>
+                          <w:color w:val="FF0000"/>
+                          <w:sz w:val="28"/>
+                          <w:szCs w:val="28"/>
+                        </w:rPr>
+                      </w:pPr>
+                      <w:r>
+                        <w:rPr>
+                          <w:b/>
+                          <w:color w:val="FF0000"/>
+                          <w:sz w:val="28"/>
+                          <w:szCs w:val="28"/>
+                        </w:rPr>
+                        <w:t>A</w:t>
+                      </w:r>
+                    </w:p>
+                  </w:txbxContent>
+                </v:textbox>
+                <w10:wrap type="square"/>
+              </v:shape>
+            </w:pict>
+          </mc:Fallback>
+        </mc:AlternateContent>
+      </w:r>
+      <w:r>
+        <w:rPr>
+          <w:noProof/>
+          <w:color w:val="000000" w:themeColor="text1"/>
+          <w:sz w:val="20"/>
+          <w:szCs w:val="20"/>
+          <w:lang w:val="en-US"/>
+        </w:rPr>
+        <mc:AlternateContent>
+          <mc:Choice Requires="wps">
+            <w:drawing>
+              <wp:anchor distT="0" distB="0" distL="114300" distR="114300" simplePos="0" relativeHeight="251668480" behindDoc="0" locked="0" layoutInCell="1" allowOverlap="1" wp14:anchorId="73B4BA83" wp14:editId="5CA21979">
+                <wp:simplePos x="0" y="0"/>
+                <wp:positionH relativeFrom="column">
+                  <wp:posOffset>1309370</wp:posOffset>
+                </wp:positionH>
+                <wp:positionV relativeFrom="paragraph">
+                  <wp:posOffset>84455</wp:posOffset>
+                </wp:positionV>
+                <wp:extent cx="340360" cy="342265"/>
+                <wp:effectExtent l="0" t="0" r="0" b="0"/>
+                <wp:wrapSquare wrapText="bothSides"/>
+                <wp:docPr id="48" name="Text Box 48"/>
+                <wp:cNvGraphicFramePr/>
+                <a:graphic xmlns:a="http://schemas.openxmlformats.org/drawingml/2006/main">
+                  <a:graphicData uri="http://schemas.microsoft.com/office/word/2010/wordprocessingShape">
+                    <wps:wsp>
+                      <wps:cNvSpPr txBox="1"/>
+                      <wps:spPr>
+                        <a:xfrm>
+                          <a:off x="0" y="0"/>
+                          <a:ext cx="340360" cy="342265"/>
+                        </a:xfrm>
+                        <a:prstGeom prst="rect">
+                          <a:avLst/>
+                        </a:prstGeom>
+                        <a:noFill/>
+                        <a:ln>
+                          <a:noFill/>
+                        </a:ln>
+                        <a:effectLst/>
+                      </wps:spPr>
+                      <wps:style>
+                        <a:lnRef idx="0">
+                          <a:schemeClr val="accent1"/>
+                        </a:lnRef>
+                        <a:fillRef idx="0">
+                          <a:schemeClr val="accent1"/>
+                        </a:fillRef>
+                        <a:effectRef idx="0">
+                          <a:schemeClr val="accent1"/>
+                        </a:effectRef>
+                        <a:fontRef idx="minor">
+                          <a:schemeClr val="dk1"/>
+                        </a:fontRef>
+                      </wps:style>
+                      <wps:txbx>
+                        <w:txbxContent>
+                          <w:p>
+                            <w:pPr>
+                              <w:rPr>
+                                <w:b/>
+                                <w:color w:val="FF0000"/>
+                                <w:sz w:val="28"/>
+                                <w:szCs w:val="28"/>
+                              </w:rPr>
+                            </w:pPr>
+                            <w:r>
+                              <w:rPr>
+                                <w:b/>
+                                <w:color w:val="FF0000"/>
+                                <w:sz w:val="28"/>
+                                <w:szCs w:val="28"/>
+                              </w:rPr>
+                              <w:t>B</w:t>
+                            </w:r>
+                          </w:p>
+                        </w:txbxContent>
+                      </wps:txbx>
+                      <wps:bodyPr rot="0" spcFirstLastPara="0" vertOverflow="overflow" horzOverflow="overflow" vert="horz" wrap="square" lIns="91440" tIns="45720" rIns="91440" bIns="45720" numCol="1" spcCol="0" rtlCol="0" fromWordArt="0" anchor="t" anchorCtr="0" forceAA="0" compatLnSpc="1">
+                        <a:prstTxWarp prst="textNoShape">
+                          <a:avLst/>
+                        </a:prstTxWarp>
+                        <a:noAutofit/>
+                      </wps:bodyPr>
+                    </wps:wsp>
+                  </a:graphicData>
+                </a:graphic>
+                <wp14:sizeRelH relativeFrom="margin">
+                  <wp14:pctWidth>0</wp14:pctWidth>
+                </wp14:sizeRelH>
+                <wp14:sizeRelV relativeFrom="margin">
+                  <wp14:pctHeight>0</wp14:pctHeight>
+                </wp14:sizeRelV>
+              </wp:anchor>
+            </w:drawing>
+          </mc:Choice>
+          <mc:Fallback>
+            <w:pict>
+              <v:shape w14:anchorId="73B4BA83" id="Text_x0020_Box_x0020_48" o:spid="_x0000_s1032" type="#_x0000_t202" style="position:absolute;margin-left:103.1pt;margin-top:6.65pt;width:26.8pt;height:26.95pt;z-index:251668480;visibility:visible;mso-wrap-style:square;mso-width-percent:0;mso-height-percent:0;mso-wrap-distance-left:9pt;mso-wrap-distance-top:0;mso-wrap-distance-right:9pt;mso-wrap-distance-bottom:0;mso-position-horizontal:absolute;mso-position-horizontal-relative:text;mso-position-vertical:absolute;mso-position-vertical-relative:text;mso-width-percent:0;mso-height-percent:0;mso-width-relative:margin;mso-height-relative:margin;v-text-anchor:top" o:gfxdata="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" filled="f" stroked="f">
+                <v:textbox>
+                  <w:txbxContent>
+                    <w:p>
+                      <w:pPr>
+                        <w:rPr>
+                          <w:b/>
+                          <w:color w:val="FF0000"/>
+                          <w:sz w:val="28"/>
+                          <w:szCs w:val="28"/>
+                        </w:rPr>
+                      </w:pPr>
+                      <w:r>
+                        <w:rPr>
+                          <w:b/>
+                          <w:color w:val="FF0000"/>
+                          <w:sz w:val="28"/>
+                          <w:szCs w:val="28"/>
+                        </w:rPr>
+                        <w:t>B</w:t>
+                      </w:r>
+                    </w:p>
+                  </w:txbxContent>
+                </v:textbox>
+                <w10:wrap type="square"/>
+              </v:shape>
+            </w:pict>
+          </mc:Fallback>
+        </mc:AlternateContent>
+      </w:r>
+    </w:p>
+    <w:p>
+      <w:pPr>
+        <w:rPr>
+          <w:sz w:val="20"/>
+          <w:szCs w:val="20"/>
+        </w:rPr>
+      </w:pPr>
+    </w:p>
+    <w:p>
+      <w:pPr>
+        <w:rPr>
+          <w:sz w:val="20"/>
+          <w:szCs w:val="20"/>
+        </w:rPr>
+      </w:pPr>
+    </w:p>
+    <w:p>
+      <w:pPr>
+        <w:rPr>
+          <w:sz w:val="20"/>
+          <w:szCs w:val="20"/>
+        </w:rPr>
+      </w:pPr>
+    </w:p>
+    <w:p>
+      <w:pPr>
+        <w:rPr>
+          <w:sz w:val="20"/>
+          <w:szCs w:val="20"/>
+        </w:rPr>
+      </w:pPr>
+    </w:p>
+    <w:p>
+      <w:pPr>
+        <w:rPr>
+          <w:sz w:val="20"/>
+          <w:szCs w:val="20"/>
+        </w:rPr>
+      </w:pPr>
+    </w:p>
+    <w:p>
+      <w:pPr>
+        <w:rPr>
+          <w:sz w:val="20"/>
+          <w:szCs w:val="20"/>
+        </w:rPr>
+      </w:pPr>
+    </w:p>
+    <w:p>
+      <w:pPr>
+        <w:rPr>
+          <w:sz w:val="20"/>
+          <w:szCs w:val="20"/>
+        </w:rPr>
+      </w:pPr>
+    </w:p>
+    <w:p>
+      <w:pPr>
+        <w:rPr>
+          <w:sz w:val="20"/>
+          <w:szCs w:val="20"/>
+        </w:rPr>
+      </w:pPr>
+    </w:p>
+    <w:p>
+      <w:pPr>
+        <w:rPr>
+          <w:sz w:val="20"/>
+          <w:szCs w:val="20"/>
+        </w:rPr>
+      </w:pPr>
+    </w:p>
+    <w:p>
+      <w:pPr>
+        <w:rPr>
+          <w:sz w:val="20"/>
+          <w:szCs w:val="20"/>
+        </w:rPr>
+      </w:pPr>
+    </w:p>
+    <w:p>
+      <w:pPr>
+        <w:rPr>
+          <w:sz w:val="20"/>
+          <w:szCs w:val="20"/>
+        </w:rPr>
+      </w:pPr>
+    </w:p>
+    <w:p>
+      <w:pPr>
+        <w:rPr>
+          <w:sz w:val="20"/>
+          <w:szCs w:val="20"/>
+        </w:rPr>
+      </w:pPr>
+    </w:p>
+    <w:p>
+      <w:pPr>
+        <w:rPr>
+          <w:sz w:val="20"/>
+          <w:szCs w:val="20"/>
+        </w:rPr>
+      </w:pPr>
+    </w:p>
+    <w:p>
+      <w:pPr>
+        <w:tabs>
+          <w:tab w:val="left" w:pos="497"/>
+        </w:tabs>
+        <w:rPr>
+          <w:color w:val="2F5496" w:themeColor="accent5" w:themeShade="BF"/>
+          <w:sz w:val="20"/>
+          <w:szCs w:val="20"/>
+        </w:rPr>
+      </w:pPr>
+      <w:r>
+        <w:rPr>
+          <w:b/>
+          <w:color w:val="2F5496" w:themeColor="accent5" w:themeShade="BF"/>
+          <w:sz w:val="20"/>
+          <w:szCs w:val="20"/>
+        </w:rPr>
+        <w:t>Limitations of TCP Congestion Control</w:t>
+      </w:r>
+    </w:p>
+    <w:p>
+      <w:pPr>
+        <w:tabs>
+          <w:tab w:val="left" w:pos="497"/>
+        </w:tabs>
+        <w:jc w:val="center"/>
+        <w:rPr>
+          <w:color w:val="2F5496" w:themeColor="accent5" w:themeShade="BF"/>
+          <w:sz w:val="20"/>
+          <w:szCs w:val="20"/>
+        </w:rPr>
+      </w:pPr>
+      <w:r>
+        <w:rPr>
+          <w:noProof/>
+          <w:color w:val="4472C4" w:themeColor="accent5"/>
+          <w:sz w:val="20"/>
+          <w:szCs w:val="20"/>
+          <w:lang w:val="en-US"/>
+        </w:rPr>
+        <w:drawing>
+          <wp:inline distT="0" distB="0" distL="0" distR="0" wp14:anchorId="155F09ED" wp14:editId="3A139828">
+            <wp:extent cx="1501189" cy="419975"/>
+            <wp:effectExtent l="0" t="0" r="0" b="12065"/>
+            <wp:docPr id="3" name="Picture 3"/>
+            <wp:cNvGraphicFramePr>
+              <a:graphicFrameLocks xmlns:a="http://schemas.openxmlformats.org/drawingml/2006/main" noChangeAspect="1"/>
+            </wp:cNvGraphicFramePr>
+            <a:graphic xmlns:a="http://schemas.openxmlformats.org/drawingml/2006/main">
+              <a:graphicData uri="http://schemas.openxmlformats.org/drawingml/2006/picture">
+                <pic:pic xmlns:pic="http://schemas.openxmlformats.org/drawingml/2006/picture">
+                  <pic:nvPicPr>
+                    <pic:cNvPr id="3" name="Screen Shot 2017-09-23 at 12.58.49 PM.png"/>
+                    <pic:cNvPicPr/>
+                  </pic:nvPicPr>
+                  <pic:blipFill>
+                    <a:blip r:embed="rId12">
+                      <a:extLst>
+                        <a:ext uri="{28A0092B-C50C-407E-A947-70E740481C1C}">
+                          <a14:useLocalDpi xmlns:a14="http://schemas.microsoft.com/office/drawing/2010/main" val="0"/>
+                        </a:ext>
+                      </a:extLst>
+                    </a:blip>
+                    <a:stretch>
+                      <a:fillRect/>
+                    </a:stretch>
+                  </pic:blipFill>
+                  <pic:spPr>
+                    <a:xfrm>
+                      <a:off x="0" y="0"/>
+                      <a:ext cx="1561360" cy="436809"/>
+                    </a:xfrm>
+                    <a:prstGeom prst="rect">
+                      <a:avLst/>
+                    </a:prstGeom>
+                  </pic:spPr>
+                </pic:pic>
+              </a:graphicData>
+            </a:graphic>
+          </wp:inline>
+        </w:drawing>
+      </w:r>
+    </w:p>
+    <w:p>
+      <w:pPr>
+        <w:tabs>
+          <w:tab w:val="left" w:pos="497"/>
+        </w:tabs>
+        <w:rPr>
+          <w:color w:val="000000" w:themeColor="text1"/>
+          <w:sz w:val="20"/>
+          <w:szCs w:val="20"/>
+        </w:rPr>
+      </w:pPr>
+      <w:r>
+        <w:rPr>
+          <w:b/>
+          <w:color w:val="000000" w:themeColor="text1"/>
+          <w:sz w:val="20"/>
+          <w:szCs w:val="20"/>
+        </w:rPr>
+        <w:t>Limitation 1</w:t>
+      </w:r>
+      <w:r>
+        <w:rPr>
+          <w:color w:val="000000" w:themeColor="text1"/>
+          <w:sz w:val="20"/>
+          <w:szCs w:val="20"/>
+        </w:rPr>
+        <w:t xml:space="preserve">: </w:t>
+      </w:r>
+      <w:r>
+        <w:rPr>
+          <w:b/>
+          <w:color w:val="000000" w:themeColor="text1"/>
+          <w:sz w:val="20"/>
+          <w:szCs w:val="20"/>
+        </w:rPr>
+        <w:t>Different RTTs</w:t>
+      </w:r>
+    </w:p>
+    <w:p>
+      <w:pPr>
+        <w:pStyle w:val="NoSpacing"/>
+        <w:numPr>
+          <w:ilvl w:val="0"/>
+          <w:numId w:val="17"/>
+        </w:numPr>
+      </w:pPr>
+      <w:r>
+        <w:rPr>
+          <w:sz w:val="20"/>
+          <w:szCs w:val="20"/>
+        </w:rPr>
+        <w:t xml:space="preserve">Max throughput that a TCP connection can reach is </w:t>
+      </w:r>
+      <w:r>
+        <w:rPr>
+          <w:b/>
+          <w:sz w:val="20"/>
+          <w:szCs w:val="20"/>
+        </w:rPr>
+        <w:t>proportional to MSS</w:t>
+      </w:r>
+      <w:r>
+        <w:rPr>
+          <w:sz w:val="20"/>
+          <w:szCs w:val="20"/>
+        </w:rPr>
+        <w:t xml:space="preserve"> and </w:t>
+      </w:r>
+      <w:r>
+        <w:rPr>
+          <w:b/>
+          <w:sz w:val="20"/>
+          <w:szCs w:val="20"/>
+        </w:rPr>
+        <w:t>inversely proportional to RTT</w:t>
+      </w:r>
+    </w:p>
+    <w:p>
+      <w:pPr>
+        <w:pStyle w:val="NoSpacing"/>
+        <w:numPr>
+          <w:ilvl w:val="0"/>
+          <w:numId w:val="17"/>
+        </w:numPr>
+      </w:pPr>
+      <w:r>
+        <w:rPr>
+          <w:sz w:val="20"/>
+          <w:szCs w:val="20"/>
+        </w:rPr>
+        <w:t>Connections with a longer RTT (further from each other) are at a disadvantage to connections with a shorter RTT (closer to each other)</w:t>
+      </w:r>
+    </w:p>
+    <w:p>
+      <w:pPr>
+        <w:pStyle w:val="NoSpacing"/>
+        <w:numPr>
+          <w:ilvl w:val="0"/>
+          <w:numId w:val="17"/>
+        </w:numPr>
+        <w:rPr>
+          <w:b/>
+        </w:rPr>
+      </w:pPr>
+      <w:r>
+        <w:rPr>
+          <w:b/>
+          <w:sz w:val="20"/>
+          <w:szCs w:val="20"/>
+        </w:rPr>
+        <w:t>When RTT’s are vastly different for each connection, TCP is unfair</w:t>
+      </w:r>
+    </w:p>
+    <w:p>
+      <w:pPr>
+        <w:pStyle w:val="NoSpacing"/>
+        <w:rPr>
+          <w:b/>
+        </w:rPr>
+      </w:pPr>
+    </w:p>
+    <w:p>
+      <w:pPr>
+        <w:pStyle w:val="NoSpacing"/>
+        <w:rPr>
+          <w:sz w:val="20"/>
+          <w:szCs w:val="20"/>
+        </w:rPr>
+      </w:pPr>
+      <w:r>
+        <w:rPr>
+          <w:b/>
+          <w:sz w:val="20"/>
+          <w:szCs w:val="20"/>
+        </w:rPr>
+        <w:t>Limitation 2: Loss NOT due to congestion</w:t>
+      </w:r>
+    </w:p>
+    <w:p>
+      <w:pPr>
+        <w:pStyle w:val="NoSpacing"/>
+        <w:numPr>
+          <w:ilvl w:val="0"/>
+          <w:numId w:val="21"/>
+        </w:numPr>
+      </w:pPr>
+      <w:r>
+        <w:rPr>
+          <w:sz w:val="20"/>
+          <w:szCs w:val="20"/>
+        </w:rPr>
+        <w:t>TCP may confuse packet corruption with congestion</w:t>
+      </w:r>
+      <w:r>
+        <w:rPr>
+          <w:sz w:val="20"/>
+          <w:szCs w:val="20"/>
+        </w:rPr>
+        <w:t>.</w:t>
+      </w:r>
+    </w:p>
+    <w:p>
+      <w:pPr>
+        <w:pStyle w:val="NoSpacing"/>
+        <w:numPr>
+          <w:ilvl w:val="0"/>
+          <w:numId w:val="21"/>
+        </w:numPr>
+      </w:pPr>
+      <w:r>
+        <w:rPr>
+          <w:sz w:val="20"/>
+          <w:szCs w:val="20"/>
+        </w:rPr>
+        <w:t>The flow will cut its rate</w:t>
+      </w:r>
+      <w:r>
+        <w:rPr>
+          <w:sz w:val="20"/>
+          <w:szCs w:val="20"/>
+        </w:rPr>
+        <w:t xml:space="preserve"> even when it is for non-congestion losses</w:t>
+      </w:r>
+    </w:p>
+    <w:p>
+      <w:pPr>
+        <w:pStyle w:val="NoSpacing"/>
+        <w:ind w:firstLine="360"/>
+        <w:rPr>
+          <w:sz w:val="20"/>
+          <w:szCs w:val="20"/>
+        </w:rPr>
+      </w:pPr>
+      <w:r>
+        <w:rPr>
+          <w:b/>
+        </w:rPr>
+        <w:t>Throughput =~ 1 / sqrt(p)</w:t>
+      </w:r>
+      <w:r>
+        <w:rPr>
+          <w:sz w:val="20"/>
+          <w:szCs w:val="20"/>
+        </w:rPr>
+        <w:t xml:space="preserve"> where p = packet loss probability</w:t>
+      </w:r>
+    </w:p>
+    <w:p>
+      <w:pPr>
+        <w:pStyle w:val="NoSpacing"/>
+        <w:rPr>
+          <w:sz w:val="20"/>
+          <w:szCs w:val="20"/>
+        </w:rPr>
+      </w:pPr>
+    </w:p>
+    <w:p>
+      <w:pPr>
+        <w:pStyle w:val="NoSpacing"/>
+        <w:rPr>
+          <w:sz w:val="20"/>
+          <w:szCs w:val="20"/>
+        </w:rPr>
+      </w:pPr>
+      <w:r>
+        <w:rPr>
+          <w:b/>
+          <w:sz w:val="20"/>
+          <w:szCs w:val="20"/>
+        </w:rPr>
+        <w:t>Limitation 3: Short flows</w:t>
+      </w:r>
+    </w:p>
+    <w:p>
+      <w:pPr>
+        <w:pStyle w:val="NoSpacing"/>
+        <w:numPr>
+          <w:ilvl w:val="0"/>
+          <w:numId w:val="22"/>
+        </w:numPr>
+      </w:pPr>
+      <w:r>
+        <w:rPr>
+          <w:sz w:val="20"/>
+          <w:szCs w:val="20"/>
+        </w:rPr>
+        <w:t>50% of flows have &lt; 1500B to send</w:t>
+      </w:r>
+    </w:p>
+    <w:p>
+      <w:pPr>
+        <w:pStyle w:val="NoSpacing"/>
+        <w:numPr>
+          <w:ilvl w:val="0"/>
+          <w:numId w:val="22"/>
+        </w:numPr>
+      </w:pPr>
+      <w:r>
+        <w:rPr>
+          <w:sz w:val="20"/>
+          <w:szCs w:val="20"/>
+        </w:rPr>
+        <w:t>80% &lt; 100KB</w:t>
+      </w:r>
+      <w:r>
+        <w:rPr>
+          <w:sz w:val="20"/>
+          <w:szCs w:val="20"/>
+        </w:rPr>
+        <w:t xml:space="preserve"> to send</w:t>
+      </w:r>
+    </w:p>
+    <w:p>
+      <w:pPr>
+        <w:pStyle w:val="NoSpacing"/>
+        <w:numPr>
+          <w:ilvl w:val="0"/>
+          <w:numId w:val="22"/>
+        </w:numPr>
+        <w:rPr>
+          <w:sz w:val="20"/>
+          <w:szCs w:val="20"/>
+        </w:rPr>
+      </w:pPr>
+      <w:r>
+        <w:rPr>
+          <w:sz w:val="20"/>
+          <w:szCs w:val="20"/>
+        </w:rPr>
+        <w:t>Short flows never leave the slow start phase = short flows will never attain fair share</w:t>
+      </w:r>
+    </w:p>
+    <w:p>
+      <w:pPr>
+        <w:pStyle w:val="NoSpacing"/>
+        <w:numPr>
+          <w:ilvl w:val="0"/>
+          <w:numId w:val="22"/>
+        </w:numPr>
+        <w:rPr>
+          <w:sz w:val="20"/>
+          <w:szCs w:val="20"/>
+        </w:rPr>
+      </w:pPr>
+      <w:r>
+        <w:rPr>
+          <w:sz w:val="20"/>
+          <w:szCs w:val="20"/>
+        </w:rPr>
+        <w:t>Too few packets to trigger dupACKS</w:t>
+      </w:r>
+    </w:p>
+    <w:p>
+      <w:pPr>
+        <w:pStyle w:val="NoSpacing"/>
+        <w:numPr>
+          <w:ilvl w:val="1"/>
+          <w:numId w:val="22"/>
+        </w:numPr>
+        <w:rPr>
+          <w:sz w:val="20"/>
+          <w:szCs w:val="20"/>
+        </w:rPr>
+      </w:pPr>
+      <w:r>
+        <w:rPr>
+          <w:sz w:val="20"/>
+          <w:szCs w:val="20"/>
+        </w:rPr>
+        <w:t>Isolated loss</w:t>
+      </w:r>
+      <w:r>
+        <w:rPr>
+          <w:sz w:val="20"/>
+          <w:szCs w:val="20"/>
+        </w:rPr>
+        <w:t xml:space="preserve"> may lead to timeouts</w:t>
+      </w:r>
+    </w:p>
+    <w:p>
+      <w:pPr>
+        <w:pStyle w:val="NoSpacing"/>
+        <w:numPr>
+          <w:ilvl w:val="1"/>
+          <w:numId w:val="22"/>
+        </w:numPr>
+        <w:rPr>
+          <w:b/>
+          <w:sz w:val="20"/>
+          <w:szCs w:val="20"/>
+        </w:rPr>
+      </w:pPr>
+      <w:r>
+        <w:rPr>
+          <w:b/>
+          <w:sz w:val="20"/>
+          <w:szCs w:val="20"/>
+        </w:rPr>
+        <w:t>A typical timeout value = ~500ms, which will severely impact latency</w:t>
+      </w:r>
+    </w:p>
+    <w:p>
+      <w:pPr>
+        <w:pStyle w:val="NoSpacing"/>
+        <w:rPr>
+          <w:sz w:val="20"/>
+          <w:szCs w:val="20"/>
+        </w:rPr>
+      </w:pPr>
+    </w:p>
+    <w:p>
+      <w:pPr>
+        <w:pStyle w:val="NoSpacing"/>
+        <w:rPr>
+          <w:sz w:val="20"/>
+          <w:szCs w:val="20"/>
+        </w:rPr>
+      </w:pPr>
+      <w:r>
+        <w:rPr>
+          <w:b/>
+          <w:sz w:val="20"/>
+          <w:szCs w:val="20"/>
+        </w:rPr>
+        <w:t xml:space="preserve">Limitation 4: TCP fills up queues </w:t>
+      </w:r>
+      <w:r>
+        <w:rPr>
+          <w:b/>
+          <w:sz w:val="20"/>
+          <w:szCs w:val="20"/>
+        </w:rPr>
+        <w:sym w:font="Wingdings" w:char="F0E0"/>
+      </w:r>
+      <w:r>
+        <w:rPr>
+          <w:b/>
+          <w:sz w:val="20"/>
+          <w:szCs w:val="20"/>
+        </w:rPr>
+        <w:t xml:space="preserve"> long delays</w:t>
+      </w:r>
+    </w:p>
+    <w:p>
+      <w:pPr>
+        <w:pStyle w:val="NoSpacing"/>
+        <w:numPr>
+          <w:ilvl w:val="0"/>
+          <w:numId w:val="23"/>
+        </w:numPr>
+        <w:rPr>
+          <w:sz w:val="20"/>
+          <w:szCs w:val="20"/>
+        </w:rPr>
+      </w:pPr>
+      <w:r>
+        <w:rPr>
+          <w:sz w:val="20"/>
+          <w:szCs w:val="20"/>
+        </w:rPr>
+        <w:t>A flow</w:t>
+      </w:r>
+      <w:r>
+        <w:rPr>
+          <w:sz w:val="20"/>
+          <w:szCs w:val="20"/>
+        </w:rPr>
+        <w:t xml:space="preserve"> deliberately overshoots capacity, until it experiences a drop</w:t>
+      </w:r>
+    </w:p>
+    <w:p>
+      <w:pPr>
+        <w:pStyle w:val="NoSpacing"/>
+        <w:numPr>
+          <w:ilvl w:val="0"/>
+          <w:numId w:val="23"/>
+        </w:numPr>
+        <w:rPr>
+          <w:sz w:val="20"/>
+          <w:szCs w:val="20"/>
+        </w:rPr>
+      </w:pPr>
+      <w:r>
+        <w:rPr>
+          <w:sz w:val="20"/>
+          <w:szCs w:val="20"/>
+        </w:rPr>
+        <w:t>This means that delays are large for everyone</w:t>
+      </w:r>
+    </w:p>
+    <w:p>
+      <w:pPr>
+        <w:pStyle w:val="NoSpacing"/>
+        <w:numPr>
+          <w:ilvl w:val="1"/>
+          <w:numId w:val="23"/>
+        </w:numPr>
+        <w:rPr>
+          <w:sz w:val="20"/>
+          <w:szCs w:val="20"/>
+        </w:rPr>
+      </w:pPr>
+      <w:r>
+        <w:rPr>
+          <w:sz w:val="20"/>
+          <w:szCs w:val="20"/>
+        </w:rPr>
+        <w:t>Consider a flow transferring 10GB file, sharing a bottleneck link with 10 flows transferring 100B</w:t>
+      </w:r>
+    </w:p>
+    <w:p>
+      <w:pPr>
+        <w:pStyle w:val="NoSpacing"/>
+        <w:rPr>
+          <w:sz w:val="20"/>
+          <w:szCs w:val="20"/>
+        </w:rPr>
+      </w:pPr>
+    </w:p>
+    <w:p>
+      <w:pPr>
+        <w:pStyle w:val="NoSpacing"/>
+        <w:rPr>
+          <w:sz w:val="20"/>
+          <w:szCs w:val="20"/>
+        </w:rPr>
+      </w:pPr>
+      <w:r>
+        <w:rPr>
+          <w:b/>
+          <w:sz w:val="20"/>
+          <w:szCs w:val="20"/>
+        </w:rPr>
+        <w:t>Limitation 5</w:t>
+      </w:r>
+      <w:r>
+        <w:rPr>
+          <w:b/>
+          <w:sz w:val="20"/>
+          <w:szCs w:val="20"/>
+        </w:rPr>
+        <w:t>: Cheating (three easy ways to cheat)</w:t>
+      </w:r>
+    </w:p>
+    <w:p>
+      <w:pPr>
+        <w:pStyle w:val="NoSpacing"/>
+        <w:numPr>
+          <w:ilvl w:val="0"/>
+          <w:numId w:val="25"/>
+        </w:numPr>
+        <w:rPr>
+          <w:sz w:val="20"/>
+          <w:szCs w:val="20"/>
+        </w:rPr>
+      </w:pPr>
+      <w:r>
+        <w:rPr>
+          <w:sz w:val="20"/>
+          <w:szCs w:val="20"/>
+        </w:rPr>
+        <w:t>Increase CWND faster than +1MSS per RTT</w:t>
+      </w:r>
+    </w:p>
+    <w:p>
+      <w:pPr>
+        <w:pStyle w:val="NoSpacing"/>
+        <w:numPr>
+          <w:ilvl w:val="0"/>
+          <w:numId w:val="25"/>
+        </w:numPr>
+        <w:rPr>
+          <w:sz w:val="20"/>
+          <w:szCs w:val="20"/>
+        </w:rPr>
+      </w:pPr>
+      <w:r>
+        <w:rPr>
+          <w:sz w:val="20"/>
+          <w:szCs w:val="20"/>
+        </w:rPr>
+        <w:t>Opening many connections</w:t>
+      </w:r>
+      <w:r>
+        <w:rPr>
+          <w:sz w:val="20"/>
+          <w:szCs w:val="20"/>
+        </w:rPr>
+        <w:t>:</w:t>
+      </w:r>
+      <w:r>
+        <w:rPr>
+          <w:sz w:val="20"/>
+          <w:szCs w:val="20"/>
+        </w:rPr>
+        <w:br/>
+        <w:t xml:space="preserve">A start 10 connections to B    vs.    D start 1 connection to E    </w:t>
+      </w:r>
+      <w:r>
+        <w:rPr>
+          <w:sz w:val="20"/>
+          <w:szCs w:val="20"/>
+        </w:rPr>
+        <w:sym w:font="Wingdings" w:char="F0E0"/>
+      </w:r>
+      <w:r>
+        <w:rPr>
+          <w:sz w:val="20"/>
+          <w:szCs w:val="20"/>
+        </w:rPr>
+        <w:t xml:space="preserve">  A will have 10x throughput than D</w:t>
+      </w:r>
+    </w:p>
+    <w:p>
+      <w:pPr>
+        <w:pStyle w:val="NoSpacing"/>
+        <w:numPr>
+          <w:ilvl w:val="0"/>
+          <w:numId w:val="25"/>
+        </w:numPr>
+        <w:rPr>
+          <w:sz w:val="20"/>
+          <w:szCs w:val="20"/>
+        </w:rPr>
+      </w:pPr>
+      <w:r>
+        <w:rPr>
+          <w:sz w:val="20"/>
+          <w:szCs w:val="20"/>
+        </w:rPr>
+        <w:t>Using large initial CWND</w:t>
+      </w:r>
+      <w:bookmarkStart w:id="0" w:name="_GoBack"/>
+      <w:bookmarkEnd w:id="0"/>
     </w:p>
     <w:sectPr>
       <w:pgSz w:w="11900" w:h="16840"/>
@@ -3310,6 +6291,234 @@
     </w:lvl>
   </w:abstractNum>
   <w:abstractNum w:abstractNumId="1">
+    <w:nsid w:val="0A53490D"/>
+    <w:multiLevelType w:val="hybridMultilevel"/>
+    <w:tmpl w:val="35046B76"/>
+    <w:lvl w:ilvl="0" w:tplc="04090001">
+      <w:start w:val="1"/>
+      <w:numFmt w:val="bullet"/>
+      <w:lvlText w:val=""/>
+      <w:lvlJc w:val="left"/>
+      <w:pPr>
+        <w:ind w:left="720" w:hanging="360"/>
+      </w:pPr>
+      <w:rPr>
+        <w:rFonts w:ascii="Symbol" w:hAnsi="Symbol" w:hint="default"/>
+      </w:rPr>
+    </w:lvl>
+    <w:lvl w:ilvl="1" w:tplc="15E4124E">
+      <w:start w:val="1"/>
+      <w:numFmt w:val="bullet"/>
+      <w:lvlText w:val="o"/>
+      <w:lvlJc w:val="left"/>
+      <w:pPr>
+        <w:ind w:left="1440" w:hanging="360"/>
+      </w:pPr>
+      <w:rPr>
+        <w:rFonts w:ascii="Courier New" w:hAnsi="Courier New" w:cs="Courier New" w:hint="default"/>
+        <w:sz w:val="20"/>
+        <w:szCs w:val="20"/>
+      </w:rPr>
+    </w:lvl>
+    <w:lvl w:ilvl="2" w:tplc="04090005" w:tentative="1">
+      <w:start w:val="1"/>
+      <w:numFmt w:val="bullet"/>
+      <w:lvlText w:val=""/>
+      <w:lvlJc w:val="left"/>
+      <w:pPr>
+        <w:ind w:left="2160" w:hanging="360"/>
+      </w:pPr>
+      <w:rPr>
+        <w:rFonts w:ascii="Wingdings" w:hAnsi="Wingdings" w:hint="default"/>
+      </w:rPr>
+    </w:lvl>
+    <w:lvl w:ilvl="3" w:tplc="04090001" w:tentative="1">
+      <w:start w:val="1"/>
+      <w:numFmt w:val="bullet"/>
+      <w:lvlText w:val=""/>
+      <w:lvlJc w:val="left"/>
+      <w:pPr>
+        <w:ind w:left="2880" w:hanging="360"/>
+      </w:pPr>
+      <w:rPr>
+        <w:rFonts w:ascii="Symbol" w:hAnsi="Symbol" w:hint="default"/>
+      </w:rPr>
+    </w:lvl>
+    <w:lvl w:ilvl="4" w:tplc="04090003" w:tentative="1">
+      <w:start w:val="1"/>
+      <w:numFmt w:val="bullet"/>
+      <w:lvlText w:val="o"/>
+      <w:lvlJc w:val="left"/>
+      <w:pPr>
+        <w:ind w:left="3600" w:hanging="360"/>
+      </w:pPr>
+      <w:rPr>
+        <w:rFonts w:ascii="Courier New" w:hAnsi="Courier New" w:cs="Courier New" w:hint="default"/>
+      </w:rPr>
+    </w:lvl>
+    <w:lvl w:ilvl="5" w:tplc="04090005" w:tentative="1">
+      <w:start w:val="1"/>
+      <w:numFmt w:val="bullet"/>
+      <w:lvlText w:val=""/>
+      <w:lvlJc w:val="left"/>
+      <w:pPr>
+        <w:ind w:left="4320" w:hanging="360"/>
+      </w:pPr>
+      <w:rPr>
+        <w:rFonts w:ascii="Wingdings" w:hAnsi="Wingdings" w:hint="default"/>
+      </w:rPr>
+    </w:lvl>
+    <w:lvl w:ilvl="6" w:tplc="04090001" w:tentative="1">
+      <w:start w:val="1"/>
+      <w:numFmt w:val="bullet"/>
+      <w:lvlText w:val=""/>
+      <w:lvlJc w:val="left"/>
+      <w:pPr>
+        <w:ind w:left="5040" w:hanging="360"/>
+      </w:pPr>
+      <w:rPr>
+        <w:rFonts w:ascii="Symbol" w:hAnsi="Symbol" w:hint="default"/>
+      </w:rPr>
+    </w:lvl>
+    <w:lvl w:ilvl="7" w:tplc="04090003" w:tentative="1">
+      <w:start w:val="1"/>
+      <w:numFmt w:val="bullet"/>
+      <w:lvlText w:val="o"/>
+      <w:lvlJc w:val="left"/>
+      <w:pPr>
+        <w:ind w:left="5760" w:hanging="360"/>
+      </w:pPr>
+      <w:rPr>
+        <w:rFonts w:ascii="Courier New" w:hAnsi="Courier New" w:cs="Courier New" w:hint="default"/>
+      </w:rPr>
+    </w:lvl>
+    <w:lvl w:ilvl="8" w:tplc="04090005" w:tentative="1">
+      <w:start w:val="1"/>
+      <w:numFmt w:val="bullet"/>
+      <w:lvlText w:val=""/>
+      <w:lvlJc w:val="left"/>
+      <w:pPr>
+        <w:ind w:left="6480" w:hanging="360"/>
+      </w:pPr>
+      <w:rPr>
+        <w:rFonts w:ascii="Wingdings" w:hAnsi="Wingdings" w:hint="default"/>
+      </w:rPr>
+    </w:lvl>
+  </w:abstractNum>
+  <w:abstractNum w:abstractNumId="2">
+    <w:nsid w:val="0AA06086"/>
+    <w:multiLevelType w:val="hybridMultilevel"/>
+    <w:tmpl w:val="623873C8"/>
+    <w:lvl w:ilvl="0" w:tplc="04090001">
+      <w:start w:val="1"/>
+      <w:numFmt w:val="bullet"/>
+      <w:lvlText w:val=""/>
+      <w:lvlJc w:val="left"/>
+      <w:pPr>
+        <w:ind w:left="720" w:hanging="360"/>
+      </w:pPr>
+      <w:rPr>
+        <w:rFonts w:ascii="Symbol" w:hAnsi="Symbol" w:hint="default"/>
+      </w:rPr>
+    </w:lvl>
+    <w:lvl w:ilvl="1" w:tplc="04090003" w:tentative="1">
+      <w:start w:val="1"/>
+      <w:numFmt w:val="bullet"/>
+      <w:lvlText w:val="o"/>
+      <w:lvlJc w:val="left"/>
+      <w:pPr>
+        <w:ind w:left="1440" w:hanging="360"/>
+      </w:pPr>
+      <w:rPr>
+        <w:rFonts w:ascii="Courier New" w:hAnsi="Courier New" w:cs="Courier New" w:hint="default"/>
+      </w:rPr>
+    </w:lvl>
+    <w:lvl w:ilvl="2" w:tplc="04090005" w:tentative="1">
+      <w:start w:val="1"/>
+      <w:numFmt w:val="bullet"/>
+      <w:lvlText w:val=""/>
+      <w:lvlJc w:val="left"/>
+      <w:pPr>
+        <w:ind w:left="2160" w:hanging="360"/>
+      </w:pPr>
+      <w:rPr>
+        <w:rFonts w:ascii="Wingdings" w:hAnsi="Wingdings" w:hint="default"/>
+      </w:rPr>
+    </w:lvl>
+    <w:lvl w:ilvl="3" w:tplc="04090001" w:tentative="1">
+      <w:start w:val="1"/>
+      <w:numFmt w:val="bullet"/>
+      <w:lvlText w:val=""/>
+      <w:lvlJc w:val="left"/>
+      <w:pPr>
+        <w:ind w:left="2880" w:hanging="360"/>
+      </w:pPr>
+      <w:rPr>
+        <w:rFonts w:ascii="Symbol" w:hAnsi="Symbol" w:hint="default"/>
+      </w:rPr>
+    </w:lvl>
+    <w:lvl w:ilvl="4" w:tplc="04090003" w:tentative="1">
+      <w:start w:val="1"/>
+      <w:numFmt w:val="bullet"/>
+      <w:lvlText w:val="o"/>
+      <w:lvlJc w:val="left"/>
+      <w:pPr>
+        <w:ind w:left="3600" w:hanging="360"/>
+      </w:pPr>
+      <w:rPr>
+        <w:rFonts w:ascii="Courier New" w:hAnsi="Courier New" w:cs="Courier New" w:hint="default"/>
+      </w:rPr>
+    </w:lvl>
+    <w:lvl w:ilvl="5" w:tplc="04090005" w:tentative="1">
+      <w:start w:val="1"/>
+      <w:numFmt w:val="bullet"/>
+      <w:lvlText w:val=""/>
+      <w:lvlJc w:val="left"/>
+      <w:pPr>
+        <w:ind w:left="4320" w:hanging="360"/>
+      </w:pPr>
+      <w:rPr>
+        <w:rFonts w:ascii="Wingdings" w:hAnsi="Wingdings" w:hint="default"/>
+      </w:rPr>
+    </w:lvl>
+    <w:lvl w:ilvl="6" w:tplc="04090001" w:tentative="1">
+      <w:start w:val="1"/>
+      <w:numFmt w:val="bullet"/>
+      <w:lvlText w:val=""/>
+      <w:lvlJc w:val="left"/>
+      <w:pPr>
+        <w:ind w:left="5040" w:hanging="360"/>
+      </w:pPr>
+      <w:rPr>
+        <w:rFonts w:ascii="Symbol" w:hAnsi="Symbol" w:hint="default"/>
+      </w:rPr>
+    </w:lvl>
+    <w:lvl w:ilvl="7" w:tplc="04090003" w:tentative="1">
+      <w:start w:val="1"/>
+      <w:numFmt w:val="bullet"/>
+      <w:lvlText w:val="o"/>
+      <w:lvlJc w:val="left"/>
+      <w:pPr>
+        <w:ind w:left="5760" w:hanging="360"/>
+      </w:pPr>
+      <w:rPr>
+        <w:rFonts w:ascii="Courier New" w:hAnsi="Courier New" w:cs="Courier New" w:hint="default"/>
+      </w:rPr>
+    </w:lvl>
+    <w:lvl w:ilvl="8" w:tplc="04090005" w:tentative="1">
+      <w:start w:val="1"/>
+      <w:numFmt w:val="bullet"/>
+      <w:lvlText w:val=""/>
+      <w:lvlJc w:val="left"/>
+      <w:pPr>
+        <w:ind w:left="6480" w:hanging="360"/>
+      </w:pPr>
+      <w:rPr>
+        <w:rFonts w:ascii="Wingdings" w:hAnsi="Wingdings" w:hint="default"/>
+      </w:rPr>
+    </w:lvl>
+  </w:abstractNum>
+  <w:abstractNum w:abstractNumId="3">
     <w:nsid w:val="0D1C2AC7"/>
     <w:multiLevelType w:val="hybridMultilevel"/>
     <w:tmpl w:val="8D3A5600"/>
@@ -3422,7 +6631,7 @@
       </w:rPr>
     </w:lvl>
   </w:abstractNum>
-  <w:abstractNum w:abstractNumId="2">
+  <w:abstractNum w:abstractNumId="4">
     <w:nsid w:val="1FB8189C"/>
     <w:multiLevelType w:val="hybridMultilevel"/>
     <w:tmpl w:val="F06C01E0"/>
@@ -3535,7 +6744,7 @@
       </w:rPr>
     </w:lvl>
   </w:abstractNum>
-  <w:abstractNum w:abstractNumId="3">
+  <w:abstractNum w:abstractNumId="5">
     <w:nsid w:val="240932E0"/>
     <w:multiLevelType w:val="hybridMultilevel"/>
     <w:tmpl w:val="140C7A1E"/>
@@ -3648,7 +6857,93 @@
       </w:rPr>
     </w:lvl>
   </w:abstractNum>
-  <w:abstractNum w:abstractNumId="4">
+  <w:abstractNum w:abstractNumId="6">
+    <w:nsid w:val="271C115B"/>
+    <w:multiLevelType w:val="hybridMultilevel"/>
+    <w:tmpl w:val="E4043348"/>
+    <w:lvl w:ilvl="0" w:tplc="0409000F">
+      <w:start w:val="1"/>
+      <w:numFmt w:val="decimal"/>
+      <w:lvlText w:val="%1."/>
+      <w:lvlJc w:val="left"/>
+      <w:pPr>
+        <w:ind w:left="720" w:hanging="360"/>
+      </w:pPr>
+    </w:lvl>
+    <w:lvl w:ilvl="1" w:tplc="04090019" w:tentative="1">
+      <w:start w:val="1"/>
+      <w:numFmt w:val="lowerLetter"/>
+      <w:lvlText w:val="%2."/>
+      <w:lvlJc w:val="left"/>
+      <w:pPr>
+        <w:ind w:left="1440" w:hanging="360"/>
+      </w:pPr>
+    </w:lvl>
+    <w:lvl w:ilvl="2" w:tplc="0409001B" w:tentative="1">
+      <w:start w:val="1"/>
+      <w:numFmt w:val="lowerRoman"/>
+      <w:lvlText w:val="%3."/>
+      <w:lvlJc w:val="right"/>
+      <w:pPr>
+        <w:ind w:left="2160" w:hanging="180"/>
+      </w:pPr>
+    </w:lvl>
+    <w:lvl w:ilvl="3" w:tplc="0409000F" w:tentative="1">
+      <w:start w:val="1"/>
+      <w:numFmt w:val="decimal"/>
+      <w:lvlText w:val="%4."/>
+      <w:lvlJc w:val="left"/>
+      <w:pPr>
+        <w:ind w:left="2880" w:hanging="360"/>
+      </w:pPr>
+    </w:lvl>
+    <w:lvl w:ilvl="4" w:tplc="04090019" w:tentative="1">
+      <w:start w:val="1"/>
+      <w:numFmt w:val="lowerLetter"/>
+      <w:lvlText w:val="%5."/>
+      <w:lvlJc w:val="left"/>
+      <w:pPr>
+        <w:ind w:left="3600" w:hanging="360"/>
+      </w:pPr>
+    </w:lvl>
+    <w:lvl w:ilvl="5" w:tplc="0409001B" w:tentative="1">
+      <w:start w:val="1"/>
+      <w:numFmt w:val="lowerRoman"/>
+      <w:lvlText w:val="%6."/>
+      <w:lvlJc w:val="right"/>
+      <w:pPr>
+        <w:ind w:left="4320" w:hanging="180"/>
+      </w:pPr>
+    </w:lvl>
+    <w:lvl w:ilvl="6" w:tplc="0409000F" w:tentative="1">
+      <w:start w:val="1"/>
+      <w:numFmt w:val="decimal"/>
+      <w:lvlText w:val="%7."/>
+      <w:lvlJc w:val="left"/>
+      <w:pPr>
+        <w:ind w:left="5040" w:hanging="360"/>
+      </w:pPr>
+    </w:lvl>
+    <w:lvl w:ilvl="7" w:tplc="04090019" w:tentative="1">
+      <w:start w:val="1"/>
+      <w:numFmt w:val="lowerLetter"/>
+      <w:lvlText w:val="%8."/>
+      <w:lvlJc w:val="left"/>
+      <w:pPr>
+        <w:ind w:left="5760" w:hanging="360"/>
+      </w:pPr>
+    </w:lvl>
+    <w:lvl w:ilvl="8" w:tplc="0409001B" w:tentative="1">
+      <w:start w:val="1"/>
+      <w:numFmt w:val="lowerRoman"/>
+      <w:lvlText w:val="%9."/>
+      <w:lvlJc w:val="right"/>
+      <w:pPr>
+        <w:ind w:left="6480" w:hanging="180"/>
+      </w:pPr>
+    </w:lvl>
+  </w:abstractNum>
+  <w:abstractNum w:abstractNumId="7">
     <w:nsid w:val="278F4EF5"/>
     <w:multiLevelType w:val="hybridMultilevel"/>
     <w:tmpl w:val="A1A83B04"/>
@@ -3761,7 +7056,7 @@
       </w:rPr>
     </w:lvl>
   </w:abstractNum>
-  <w:abstractNum w:abstractNumId="5">
+  <w:abstractNum w:abstractNumId="8">
     <w:nsid w:val="396221A6"/>
     <w:multiLevelType w:val="hybridMultilevel"/>
     <w:tmpl w:val="17A8D7F8"/>
@@ -3874,7 +7169,7 @@
       </w:rPr>
     </w:lvl>
   </w:abstractNum>
-  <w:abstractNum w:abstractNumId="6">
+  <w:abstractNum w:abstractNumId="9">
     <w:nsid w:val="3A436157"/>
     <w:multiLevelType w:val="hybridMultilevel"/>
     <w:tmpl w:val="409CF020"/>
@@ -3987,7 +7282,7 @@
       </w:rPr>
     </w:lvl>
   </w:abstractNum>
-  <w:abstractNum w:abstractNumId="7">
+  <w:abstractNum w:abstractNumId="10">
     <w:nsid w:val="3BEF0EA1"/>
     <w:multiLevelType w:val="hybridMultilevel"/>
     <w:tmpl w:val="4F2246DC"/>
@@ -4100,7 +7395,7 @@
       </w:rPr>
     </w:lvl>
   </w:abstractNum>
-  <w:abstractNum w:abstractNumId="8">
+  <w:abstractNum w:abstractNumId="11">
     <w:nsid w:val="426D0BFB"/>
     <w:multiLevelType w:val="hybridMultilevel"/>
     <w:tmpl w:val="A01CE490"/>
@@ -4213,7 +7508,7 @@
       </w:rPr>
     </w:lvl>
   </w:abstractNum>
-  <w:abstractNum w:abstractNumId="9">
+  <w:abstractNum w:abstractNumId="12">
     <w:nsid w:val="429A46FF"/>
     <w:multiLevelType w:val="hybridMultilevel"/>
     <w:tmpl w:val="DFBA8616"/>
@@ -4326,10 +7621,236 @@
       </w:rPr>
     </w:lvl>
   </w:abstractNum>
-  <w:abstractNum w:abstractNumId="10">
+  <w:abstractNum w:abstractNumId="13">
+    <w:nsid w:val="48565076"/>
+    <w:multiLevelType w:val="hybridMultilevel"/>
+    <w:tmpl w:val="03B0CF56"/>
+    <w:lvl w:ilvl="0" w:tplc="04090001">
+      <w:start w:val="1"/>
+      <w:numFmt w:val="bullet"/>
+      <w:lvlText w:val=""/>
+      <w:lvlJc w:val="left"/>
+      <w:pPr>
+        <w:ind w:left="720" w:hanging="360"/>
+      </w:pPr>
+      <w:rPr>
+        <w:rFonts w:ascii="Symbol" w:hAnsi="Symbol" w:hint="default"/>
+      </w:rPr>
+    </w:lvl>
+    <w:lvl w:ilvl="1" w:tplc="04090003">
+      <w:start w:val="1"/>
+      <w:numFmt w:val="bullet"/>
+      <w:lvlText w:val="o"/>
+      <w:lvlJc w:val="left"/>
+      <w:pPr>
+        <w:ind w:left="1440" w:hanging="360"/>
+      </w:pPr>
+      <w:rPr>
+        <w:rFonts w:ascii="Courier New" w:hAnsi="Courier New" w:cs="Courier New" w:hint="default"/>
+      </w:rPr>
+    </w:lvl>
+    <w:lvl w:ilvl="2" w:tplc="04090005" w:tentative="1">
+      <w:start w:val="1"/>
+      <w:numFmt w:val="bullet"/>
+      <w:lvlText w:val=""/>
+      <w:lvlJc w:val="left"/>
+      <w:pPr>
+        <w:ind w:left="2160" w:hanging="360"/>
+      </w:pPr>
+      <w:rPr>
+        <w:rFonts w:ascii="Wingdings" w:hAnsi="Wingdings" w:hint="default"/>
+      </w:rPr>
+    </w:lvl>
+    <w:lvl w:ilvl="3" w:tplc="04090001" w:tentative="1">
+      <w:start w:val="1"/>
+      <w:numFmt w:val="bullet"/>
+      <w:lvlText w:val=""/>
+      <w:lvlJc w:val="left"/>
+      <w:pPr>
+        <w:ind w:left="2880" w:hanging="360"/>
+      </w:pPr>
+      <w:rPr>
+        <w:rFonts w:ascii="Symbol" w:hAnsi="Symbol" w:hint="default"/>
+      </w:rPr>
+    </w:lvl>
+    <w:lvl w:ilvl="4" w:tplc="04090003" w:tentative="1">
+      <w:start w:val="1"/>
+      <w:numFmt w:val="bullet"/>
+      <w:lvlText w:val="o"/>
+      <w:lvlJc w:val="left"/>
+      <w:pPr>
+        <w:ind w:left="3600" w:hanging="360"/>
+      </w:pPr>
+      <w:rPr>
+        <w:rFonts w:ascii="Courier New" w:hAnsi="Courier New" w:cs="Courier New" w:hint="default"/>
+      </w:rPr>
+    </w:lvl>
+    <w:lvl w:ilvl="5" w:tplc="04090005" w:tentative="1">
+      <w:start w:val="1"/>
+      <w:numFmt w:val="bullet"/>
+      <w:lvlText w:val=""/>
+      <w:lvlJc w:val="left"/>
+      <w:pPr>
+        <w:ind w:left="4320" w:hanging="360"/>
+      </w:pPr>
+      <w:rPr>
+        <w:rFonts w:ascii="Wingdings" w:hAnsi="Wingdings" w:hint="default"/>
+      </w:rPr>
+    </w:lvl>
+    <w:lvl w:ilvl="6" w:tplc="04090001" w:tentative="1">
+      <w:start w:val="1"/>
+      <w:numFmt w:val="bullet"/>
+      <w:lvlText w:val=""/>
+      <w:lvlJc w:val="left"/>
+      <w:pPr>
+        <w:ind w:left="5040" w:hanging="360"/>
+      </w:pPr>
+      <w:rPr>
+        <w:rFonts w:ascii="Symbol" w:hAnsi="Symbol" w:hint="default"/>
+      </w:rPr>
+    </w:lvl>
+    <w:lvl w:ilvl="7" w:tplc="04090003" w:tentative="1">
+      <w:start w:val="1"/>
+      <w:numFmt w:val="bullet"/>
+      <w:lvlText w:val="o"/>
+      <w:lvlJc w:val="left"/>
+      <w:pPr>
+        <w:ind w:left="5760" w:hanging="360"/>
+      </w:pPr>
+      <w:rPr>
+        <w:rFonts w:ascii="Courier New" w:hAnsi="Courier New" w:cs="Courier New" w:hint="default"/>
+      </w:rPr>
+    </w:lvl>
+    <w:lvl w:ilvl="8" w:tplc="04090005" w:tentative="1">
+      <w:start w:val="1"/>
+      <w:numFmt w:val="bullet"/>
+      <w:lvlText w:val=""/>
+      <w:lvlJc w:val="left"/>
+      <w:pPr>
+        <w:ind w:left="6480" w:hanging="360"/>
+      </w:pPr>
+      <w:rPr>
+        <w:rFonts w:ascii="Wingdings" w:hAnsi="Wingdings" w:hint="default"/>
+      </w:rPr>
+    </w:lvl>
+  </w:abstractNum>
+  <w:abstractNum w:abstractNumId="14">
+    <w:nsid w:val="488D0A7A"/>
+    <w:multiLevelType w:val="hybridMultilevel"/>
+    <w:tmpl w:val="0304F5C0"/>
+    <w:lvl w:ilvl="0" w:tplc="04090001">
+      <w:start w:val="1"/>
+      <w:numFmt w:val="bullet"/>
+      <w:lvlText w:val=""/>
+      <w:lvlJc w:val="left"/>
+      <w:pPr>
+        <w:ind w:left="360" w:hanging="360"/>
+      </w:pPr>
+      <w:rPr>
+        <w:rFonts w:ascii="Symbol" w:hAnsi="Symbol" w:hint="default"/>
+      </w:rPr>
+    </w:lvl>
+    <w:lvl w:ilvl="1" w:tplc="04090003" w:tentative="1">
+      <w:start w:val="1"/>
+      <w:numFmt w:val="bullet"/>
+      <w:lvlText w:val="o"/>
+      <w:lvlJc w:val="left"/>
+      <w:pPr>
+        <w:ind w:left="1080" w:hanging="360"/>
+      </w:pPr>
+      <w:rPr>
+        <w:rFonts w:ascii="Courier New" w:hAnsi="Courier New" w:cs="Courier New" w:hint="default"/>
+      </w:rPr>
+    </w:lvl>
+    <w:lvl w:ilvl="2" w:tplc="04090005" w:tentative="1">
+      <w:start w:val="1"/>
+      <w:numFmt w:val="bullet"/>
+      <w:lvlText w:val=""/>
+      <w:lvlJc w:val="left"/>
+      <w:pPr>
+        <w:ind w:left="1800" w:hanging="360"/>
+      </w:pPr>
+      <w:rPr>
+        <w:rFonts w:ascii="Wingdings" w:hAnsi="Wingdings" w:hint="default"/>
+      </w:rPr>
+    </w:lvl>
+    <w:lvl w:ilvl="3" w:tplc="04090001" w:tentative="1">
+      <w:start w:val="1"/>
+      <w:numFmt w:val="bullet"/>
+      <w:lvlText w:val=""/>
+      <w:lvlJc w:val="left"/>
+      <w:pPr>
+        <w:ind w:left="2520" w:hanging="360"/>
+      </w:pPr>
+      <w:rPr>
+        <w:rFonts w:ascii="Symbol" w:hAnsi="Symbol" w:hint="default"/>
+      </w:rPr>
+    </w:lvl>
+    <w:lvl w:ilvl="4" w:tplc="04090003" w:tentative="1">
+      <w:start w:val="1"/>
+      <w:numFmt w:val="bullet"/>
+      <w:lvlText w:val="o"/>
+      <w:lvlJc w:val="left"/>
+      <w:pPr>
+        <w:ind w:left="3240" w:hanging="360"/>
+      </w:pPr>
+      <w:rPr>
+        <w:rFonts w:ascii="Courier New" w:hAnsi="Courier New" w:cs="Courier New" w:hint="default"/>
+      </w:rPr>
+    </w:lvl>
+    <w:lvl w:ilvl="5" w:tplc="04090005" w:tentative="1">
+      <w:start w:val="1"/>
+      <w:numFmt w:val="bullet"/>
+      <w:lvlText w:val=""/>
+      <w:lvlJc w:val="left"/>
+      <w:pPr>
+        <w:ind w:left="3960" w:hanging="360"/>
+      </w:pPr>
+      <w:rPr>
+        <w:rFonts w:ascii="Wingdings" w:hAnsi="Wingdings" w:hint="default"/>
+      </w:rPr>
+    </w:lvl>
+    <w:lvl w:ilvl="6" w:tplc="04090001" w:tentative="1">
+      <w:start w:val="1"/>
+      <w:numFmt w:val="bullet"/>
+      <w:lvlText w:val=""/>
+      <w:lvlJc w:val="left"/>
+      <w:pPr>
+        <w:ind w:left="4680" w:hanging="360"/>
+      </w:pPr>
+      <w:rPr>
+        <w:rFonts w:ascii="Symbol" w:hAnsi="Symbol" w:hint="default"/>
+      </w:rPr>
+    </w:lvl>
+    <w:lvl w:ilvl="7" w:tplc="04090003" w:tentative="1">
+      <w:start w:val="1"/>
+      <w:numFmt w:val="bullet"/>
+      <w:lvlText w:val="o"/>
+      <w:lvlJc w:val="left"/>
+      <w:pPr>
+        <w:ind w:left="5400" w:hanging="360"/>
+      </w:pPr>
+      <w:rPr>
+        <w:rFonts w:ascii="Courier New" w:hAnsi="Courier New" w:cs="Courier New" w:hint="default"/>
+      </w:rPr>
+    </w:lvl>
+    <w:lvl w:ilvl="8" w:tplc="04090005" w:tentative="1">
+      <w:start w:val="1"/>
+      <w:numFmt w:val="bullet"/>
+      <w:lvlText w:val=""/>
+      <w:lvlJc w:val="left"/>
+      <w:pPr>
+        <w:ind w:left="6120" w:hanging="360"/>
+      </w:pPr>
+      <w:rPr>
+        <w:rFonts w:ascii="Wingdings" w:hAnsi="Wingdings" w:hint="default"/>
+      </w:rPr>
+    </w:lvl>
+  </w:abstractNum>
+  <w:abstractNum w:abstractNumId="15">
     <w:nsid w:val="50CB54E6"/>
     <w:multiLevelType w:val="hybridMultilevel"/>
-    <w:tmpl w:val="8298761C"/>
+    <w:tmpl w:val="CC766784"/>
     <w:lvl w:ilvl="0" w:tplc="04090001">
       <w:start w:val="1"/>
       <w:numFmt w:val="bullet"/>
@@ -4439,7 +7960,120 @@
       </w:rPr>
     </w:lvl>
   </w:abstractNum>
-  <w:abstractNum w:abstractNumId="11">
+  <w:abstractNum w:abstractNumId="16">
+    <w:nsid w:val="58811763"/>
+    <w:multiLevelType w:val="hybridMultilevel"/>
+    <w:tmpl w:val="B422F278"/>
+    <w:lvl w:ilvl="0" w:tplc="04090003">
+      <w:start w:val="1"/>
+      <w:numFmt w:val="bullet"/>
+      <w:lvlText w:val="o"/>
+      <w:lvlJc w:val="left"/>
+      <w:pPr>
+        <w:ind w:left="720" w:hanging="360"/>
+      </w:pPr>
+      <w:rPr>
+        <w:rFonts w:ascii="Courier New" w:hAnsi="Courier New" w:cs="Courier New" w:hint="default"/>
+      </w:rPr>
+    </w:lvl>
+    <w:lvl w:ilvl="1" w:tplc="04090003" w:tentative="1">
+      <w:start w:val="1"/>
+      <w:numFmt w:val="bullet"/>
+      <w:lvlText w:val="o"/>
+      <w:lvlJc w:val="left"/>
+      <w:pPr>
+        <w:ind w:left="1440" w:hanging="360"/>
+      </w:pPr>
+      <w:rPr>
+        <w:rFonts w:ascii="Courier New" w:hAnsi="Courier New" w:cs="Courier New" w:hint="default"/>
+      </w:rPr>
+    </w:lvl>
+    <w:lvl w:ilvl="2" w:tplc="04090005" w:tentative="1">
+      <w:start w:val="1"/>
+      <w:numFmt w:val="bullet"/>
+      <w:lvlText w:val=""/>
+      <w:lvlJc w:val="left"/>
+      <w:pPr>
+        <w:ind w:left="2160" w:hanging="360"/>
+      </w:pPr>
+      <w:rPr>
+        <w:rFonts w:ascii="Wingdings" w:hAnsi="Wingdings" w:hint="default"/>
+      </w:rPr>
+    </w:lvl>
+    <w:lvl w:ilvl="3" w:tplc="04090001" w:tentative="1">
+      <w:start w:val="1"/>
+      <w:numFmt w:val="bullet"/>
+      <w:lvlText w:val=""/>
+      <w:lvlJc w:val="left"/>
+      <w:pPr>
+        <w:ind w:left="2880" w:hanging="360"/>
+      </w:pPr>
+      <w:rPr>
+        <w:rFonts w:ascii="Symbol" w:hAnsi="Symbol" w:hint="default"/>
+      </w:rPr>
+    </w:lvl>
+    <w:lvl w:ilvl="4" w:tplc="04090003" w:tentative="1">
+      <w:start w:val="1"/>
+      <w:numFmt w:val="bullet"/>
+      <w:lvlText w:val="o"/>
+      <w:lvlJc w:val="left"/>
+      <w:pPr>
+        <w:ind w:left="3600" w:hanging="360"/>
+      </w:pPr>
+      <w:rPr>
+        <w:rFonts w:ascii="Courier New" w:hAnsi="Courier New" w:cs="Courier New" w:hint="default"/>
+      </w:rPr>
+    </w:lvl>
+    <w:lvl w:ilvl="5" w:tplc="04090005" w:tentative="1">
+      <w:start w:val="1"/>
+      <w:numFmt w:val="bullet"/>
+      <w:lvlText w:val=""/>
+      <w:lvlJc w:val="left"/>
+      <w:pPr>
+        <w:ind w:left="4320" w:hanging="360"/>
+      </w:pPr>
+      <w:rPr>
+        <w:rFonts w:ascii="Wingdings" w:hAnsi="Wingdings" w:hint="default"/>
+      </w:rPr>
+    </w:lvl>
+    <w:lvl w:ilvl="6" w:tplc="04090001" w:tentative="1">
+      <w:start w:val="1"/>
+      <w:numFmt w:val="bullet"/>
+      <w:lvlText w:val=""/>
+      <w:lvlJc w:val="left"/>
+      <w:pPr>
+        <w:ind w:left="5040" w:hanging="360"/>
+      </w:pPr>
+      <w:rPr>
+        <w:rFonts w:ascii="Symbol" w:hAnsi="Symbol" w:hint="default"/>
+      </w:rPr>
+    </w:lvl>
+    <w:lvl w:ilvl="7" w:tplc="04090003" w:tentative="1">
+      <w:start w:val="1"/>
+      <w:numFmt w:val="bullet"/>
+      <w:lvlText w:val="o"/>
+      <w:lvlJc w:val="left"/>
+      <w:pPr>
+        <w:ind w:left="5760" w:hanging="360"/>
+      </w:pPr>
+      <w:rPr>
+        <w:rFonts w:ascii="Courier New" w:hAnsi="Courier New" w:cs="Courier New" w:hint="default"/>
+      </w:rPr>
+    </w:lvl>
+    <w:lvl w:ilvl="8" w:tplc="04090005" w:tentative="1">
+      <w:start w:val="1"/>
+      <w:numFmt w:val="bullet"/>
+      <w:lvlText w:val=""/>
+      <w:lvlJc w:val="left"/>
+      <w:pPr>
+        <w:ind w:left="6480" w:hanging="360"/>
+      </w:pPr>
+      <w:rPr>
+        <w:rFonts w:ascii="Wingdings" w:hAnsi="Wingdings" w:hint="default"/>
+      </w:rPr>
+    </w:lvl>
+  </w:abstractNum>
+  <w:abstractNum w:abstractNumId="17">
     <w:nsid w:val="60723E17"/>
     <w:multiLevelType w:val="hybridMultilevel"/>
     <w:tmpl w:val="7452D35E"/>
@@ -4552,7 +8186,7 @@
       </w:rPr>
     </w:lvl>
   </w:abstractNum>
-  <w:abstractNum w:abstractNumId="12">
+  <w:abstractNum w:abstractNumId="18">
     <w:nsid w:val="61E37CDF"/>
     <w:multiLevelType w:val="hybridMultilevel"/>
     <w:tmpl w:val="3A5E7C16"/>
@@ -4665,7 +8299,7 @@
       </w:rPr>
     </w:lvl>
   </w:abstractNum>
-  <w:abstractNum w:abstractNumId="13">
+  <w:abstractNum w:abstractNumId="19">
     <w:nsid w:val="71785598"/>
     <w:multiLevelType w:val="hybridMultilevel"/>
     <w:tmpl w:val="BB148E2A"/>
@@ -4778,7 +8412,7 @@
       </w:rPr>
     </w:lvl>
   </w:abstractNum>
-  <w:abstractNum w:abstractNumId="14">
+  <w:abstractNum w:abstractNumId="20">
     <w:nsid w:val="71C73A5E"/>
     <w:multiLevelType w:val="hybridMultilevel"/>
     <w:tmpl w:val="C9F67AAA"/>
@@ -4891,7 +8525,120 @@
       </w:rPr>
     </w:lvl>
   </w:abstractNum>
-  <w:abstractNum w:abstractNumId="15">
+  <w:abstractNum w:abstractNumId="21">
+    <w:nsid w:val="7461780D"/>
+    <w:multiLevelType w:val="hybridMultilevel"/>
+    <w:tmpl w:val="B8145E16"/>
+    <w:lvl w:ilvl="0" w:tplc="04090001">
+      <w:start w:val="1"/>
+      <w:numFmt w:val="bullet"/>
+      <w:lvlText w:val=""/>
+      <w:lvlJc w:val="left"/>
+      <w:pPr>
+        <w:ind w:left="720" w:hanging="360"/>
+      </w:pPr>
+      <w:rPr>
+        <w:rFonts w:ascii="Symbol" w:hAnsi="Symbol" w:hint="default"/>
+      </w:rPr>
+    </w:lvl>
+    <w:lvl w:ilvl="1" w:tplc="04090003">
+      <w:start w:val="1"/>
+      <w:numFmt w:val="bullet"/>
+      <w:lvlText w:val="o"/>
+      <w:lvlJc w:val="left"/>
+      <w:pPr>
+        <w:ind w:left="1440" w:hanging="360"/>
+      </w:pPr>
+      <w:rPr>
+        <w:rFonts w:ascii="Courier New" w:hAnsi="Courier New" w:cs="Courier New" w:hint="default"/>
+      </w:rPr>
+    </w:lvl>
+    <w:lvl w:ilvl="2" w:tplc="04090005" w:tentative="1">
+      <w:start w:val="1"/>
+      <w:numFmt w:val="bullet"/>
+      <w:lvlText w:val=""/>
+      <w:lvlJc w:val="left"/>
+      <w:pPr>
+        <w:ind w:left="2160" w:hanging="360"/>
+      </w:pPr>
+      <w:rPr>
+        <w:rFonts w:ascii="Wingdings" w:hAnsi="Wingdings" w:hint="default"/>
+      </w:rPr>
+    </w:lvl>
+    <w:lvl w:ilvl="3" w:tplc="04090001" w:tentative="1">
+      <w:start w:val="1"/>
+      <w:numFmt w:val="bullet"/>
+      <w:lvlText w:val=""/>
+      <w:lvlJc w:val="left"/>
+      <w:pPr>
+        <w:ind w:left="2880" w:hanging="360"/>
+      </w:pPr>
+      <w:rPr>
+        <w:rFonts w:ascii="Symbol" w:hAnsi="Symbol" w:hint="default"/>
+      </w:rPr>
+    </w:lvl>
+    <w:lvl w:ilvl="4" w:tplc="04090003" w:tentative="1">
+      <w:start w:val="1"/>
+      <w:numFmt w:val="bullet"/>
+      <w:lvlText w:val="o"/>
+      <w:lvlJc w:val="left"/>
+      <w:pPr>
+        <w:ind w:left="3600" w:hanging="360"/>
+      </w:pPr>
+      <w:rPr>
+        <w:rFonts w:ascii="Courier New" w:hAnsi="Courier New" w:cs="Courier New" w:hint="default"/>
+      </w:rPr>
+    </w:lvl>
+    <w:lvl w:ilvl="5" w:tplc="04090005" w:tentative="1">
+      <w:start w:val="1"/>
+      <w:numFmt w:val="bullet"/>
+      <w:lvlText w:val=""/>
+      <w:lvlJc w:val="left"/>
+      <w:pPr>
+        <w:ind w:left="4320" w:hanging="360"/>
+      </w:pPr>
+      <w:rPr>
+        <w:rFonts w:ascii="Wingdings" w:hAnsi="Wingdings" w:hint="default"/>
+      </w:rPr>
+    </w:lvl>
+    <w:lvl w:ilvl="6" w:tplc="04090001" w:tentative="1">
+      <w:start w:val="1"/>
+      <w:numFmt w:val="bullet"/>
+      <w:lvlText w:val=""/>
+      <w:lvlJc w:val="left"/>
+      <w:pPr>
+        <w:ind w:left="5040" w:hanging="360"/>
+      </w:pPr>
+      <w:rPr>
+        <w:rFonts w:ascii="Symbol" w:hAnsi="Symbol" w:hint="default"/>
+      </w:rPr>
+    </w:lvl>
+    <w:lvl w:ilvl="7" w:tplc="04090003" w:tentative="1">
+      <w:start w:val="1"/>
+      <w:numFmt w:val="bullet"/>
+      <w:lvlText w:val="o"/>
+      <w:lvlJc w:val="left"/>
+      <w:pPr>
+        <w:ind w:left="5760" w:hanging="360"/>
+      </w:pPr>
+      <w:rPr>
+        <w:rFonts w:ascii="Courier New" w:hAnsi="Courier New" w:cs="Courier New" w:hint="default"/>
+      </w:rPr>
+    </w:lvl>
+    <w:lvl w:ilvl="8" w:tplc="04090005" w:tentative="1">
+      <w:start w:val="1"/>
+      <w:numFmt w:val="bullet"/>
+      <w:lvlText w:val=""/>
+      <w:lvlJc w:val="left"/>
+      <w:pPr>
+        <w:ind w:left="6480" w:hanging="360"/>
+      </w:pPr>
+      <w:rPr>
+        <w:rFonts w:ascii="Wingdings" w:hAnsi="Wingdings" w:hint="default"/>
+      </w:rPr>
+    </w:lvl>
+  </w:abstractNum>
+  <w:abstractNum w:abstractNumId="22">
     <w:nsid w:val="7593488E"/>
     <w:multiLevelType w:val="hybridMultilevel"/>
     <w:tmpl w:val="643CEE2E"/>
@@ -5004,7 +8751,93 @@
       </w:rPr>
     </w:lvl>
   </w:abstractNum>
-  <w:abstractNum w:abstractNumId="16">
+  <w:abstractNum w:abstractNumId="23">
+    <w:nsid w:val="79FE4CB5"/>
+    <w:multiLevelType w:val="hybridMultilevel"/>
+    <w:tmpl w:val="0D942BDC"/>
+    <w:lvl w:ilvl="0" w:tplc="0409000F">
+      <w:start w:val="1"/>
+      <w:numFmt w:val="decimal"/>
+      <w:lvlText w:val="%1."/>
+      <w:lvlJc w:val="left"/>
+      <w:pPr>
+        <w:ind w:left="720" w:hanging="360"/>
+      </w:pPr>
+    </w:lvl>
+    <w:lvl w:ilvl="1" w:tplc="04090019" w:tentative="1">
+      <w:start w:val="1"/>
+      <w:numFmt w:val="lowerLetter"/>
+      <w:lvlText w:val="%2."/>
+      <w:lvlJc w:val="left"/>
+      <w:pPr>
+        <w:ind w:left="1440" w:hanging="360"/>
+      </w:pPr>
+    </w:lvl>
+    <w:lvl w:ilvl="2" w:tplc="0409001B" w:tentative="1">
+      <w:start w:val="1"/>
+      <w:numFmt w:val="lowerRoman"/>
+      <w:lvlText w:val="%3."/>
+      <w:lvlJc w:val="right"/>
+      <w:pPr>
+        <w:ind w:left="2160" w:hanging="180"/>
+      </w:pPr>
+    </w:lvl>
+    <w:lvl w:ilvl="3" w:tplc="0409000F" w:tentative="1">
+      <w:start w:val="1"/>
+      <w:numFmt w:val="decimal"/>
+      <w:lvlText w:val="%4."/>
+      <w:lvlJc w:val="left"/>
+      <w:pPr>
+        <w:ind w:left="2880" w:hanging="360"/>
+      </w:pPr>
+    </w:lvl>
+    <w:lvl w:ilvl="4" w:tplc="04090019" w:tentative="1">
+      <w:start w:val="1"/>
+      <w:numFmt w:val="lowerLetter"/>
+      <w:lvlText w:val="%5."/>
+      <w:lvlJc w:val="left"/>
+      <w:pPr>
+        <w:ind w:left="3600" w:hanging="360"/>
+      </w:pPr>
+    </w:lvl>
+    <w:lvl w:ilvl="5" w:tplc="0409001B" w:tentative="1">
+      <w:start w:val="1"/>
+      <w:numFmt w:val="lowerRoman"/>
+      <w:lvlText w:val="%6."/>
+      <w:lvlJc w:val="right"/>
+      <w:pPr>
+        <w:ind w:left="4320" w:hanging="180"/>
+      </w:pPr>
+    </w:lvl>
+    <w:lvl w:ilvl="6" w:tplc="0409000F" w:tentative="1">
+      <w:start w:val="1"/>
+      <w:numFmt w:val="decimal"/>
+      <w:lvlText w:val="%7."/>
+      <w:lvlJc w:val="left"/>
+      <w:pPr>
+        <w:ind w:left="5040" w:hanging="360"/>
+      </w:pPr>
+    </w:lvl>
+    <w:lvl w:ilvl="7" w:tplc="04090019" w:tentative="1">
+      <w:start w:val="1"/>
+      <w:numFmt w:val="lowerLetter"/>
+      <w:lvlText w:val="%8."/>
+      <w:lvlJc w:val="left"/>
+      <w:pPr>
+        <w:ind w:left="5760" w:hanging="360"/>
+      </w:pPr>
+    </w:lvl>
+    <w:lvl w:ilvl="8" w:tplc="0409001B" w:tentative="1">
+      <w:start w:val="1"/>
+      <w:numFmt w:val="lowerRoman"/>
+      <w:lvlText w:val="%9."/>
+      <w:lvlJc w:val="right"/>
+      <w:pPr>
+        <w:ind w:left="6480" w:hanging="180"/>
+      </w:pPr>
+    </w:lvl>
+  </w:abstractNum>
+  <w:abstractNum w:abstractNumId="24">
     <w:nsid w:val="7A5316F0"/>
     <w:multiLevelType w:val="hybridMultilevel"/>
     <w:tmpl w:val="4E1E316E"/>
@@ -5118,55 +8951,79 @@
     </w:lvl>
   </w:abstractNum>
   <w:num w:numId="1">
-    <w:abstractNumId w:val="13"/>
+    <w:abstractNumId w:val="19"/>
   </w:num>
   <w:num w:numId="2">
-    <w:abstractNumId w:val="16"/>
+    <w:abstractNumId w:val="24"/>
   </w:num>
   <w:num w:numId="3">
-    <w:abstractNumId w:val="15"/>
+    <w:abstractNumId w:val="22"/>
   </w:num>
   <w:num w:numId="4">
-    <w:abstractNumId w:val="11"/>
+    <w:abstractNumId w:val="17"/>
   </w:num>
   <w:num w:numId="5">
-    <w:abstractNumId w:val="1"/>
+    <w:abstractNumId w:val="3"/>
   </w:num>
   <w:num w:numId="6">
-    <w:abstractNumId w:val="7"/>
+    <w:abstractNumId w:val="10"/>
   </w:num>
   <w:num w:numId="7">
-    <w:abstractNumId w:val="6"/>
+    <w:abstractNumId w:val="9"/>
   </w:num>
   <w:num w:numId="8">
-    <w:abstractNumId w:val="3"/>
+    <w:abstractNumId w:val="5"/>
   </w:num>
   <w:num w:numId="9">
-    <w:abstractNumId w:val="12"/>
+    <w:abstractNumId w:val="18"/>
   </w:num>
   <w:num w:numId="10">
     <w:abstractNumId w:val="0"/>
   </w:num>
   <w:num w:numId="11">
-    <w:abstractNumId w:val="9"/>
+    <w:abstractNumId w:val="12"/>
   </w:num>
   <w:num w:numId="12">
+    <w:abstractNumId w:val="11"/>
+  </w:num>
+  <w:num w:numId="13">
     <w:abstractNumId w:val="8"/>
   </w:num>
-  <w:num w:numId="13">
-    <w:abstractNumId w:val="5"/>
+  <w:num w:numId="14">
+    <w:abstractNumId w:val="20"/>
   </w:num>
-  <w:num w:numId="14">
+  <w:num w:numId="15">
+    <w:abstractNumId w:val="7"/>
+  </w:num>
+  <w:num w:numId="16">
+    <w:abstractNumId w:val="4"/>
+  </w:num>
+  <w:num w:numId="17">
+    <w:abstractNumId w:val="15"/>
+  </w:num>
+  <w:num w:numId="18">
+    <w:abstractNumId w:val="23"/>
+  </w:num>
+  <w:num w:numId="19">
     <w:abstractNumId w:val="14"/>
   </w:num>
-  <w:num w:numId="15">
-    <w:abstractNumId w:val="4"/>
+  <w:num w:numId="20">
+    <w:abstractNumId w:val="16"/>
   </w:num>
-  <w:num w:numId="16">
+  <w:num w:numId="21">
+    <w:abstractNumId w:val="1"/>
+  </w:num>
+  <w:num w:numId="22">
+    <w:abstractNumId w:val="13"/>
+  </w:num>
+  <w:num w:numId="23">
+    <w:abstractNumId w:val="21"/>
+  </w:num>
+  <w:num w:numId="24">
     <w:abstractNumId w:val="2"/>
   </w:num>
-  <w:num w:numId="17">
-    <w:abstractNumId w:val="10"/>
+  <w:num w:numId="25">
+    <w:abstractNumId w:val="6"/>
   </w:num>
 </w:numbering>
 </file>
@@ -5608,6 +9465,12 @@
       <w:contextualSpacing/>
     </w:pPr>
   </w:style>
+  <w:style w:type="paragraph" w:styleId="NoSpacing">
+    <w:name w:val="No Spacing"/>
+    <w:uiPriority w:val="1"/>
+    <w:qFormat/>
+    <w:rsid w:val="007A4F44"/>
+  </w:style>
 </w:styles>
 </file>
 

</xml_diff>